<commit_message>
Preparando el entorno de desarrollo: Instalación de React y Babel
</commit_message>
<xml_diff>
--- a/CursoReact.docx
+++ b/CursoReact.docx
@@ -2853,6 +2853,1544 @@
           <w:sz w:val="20"/>
           <w:szCs w:val="20"/>
           <w:lang w:val="en-US" w:eastAsia="es-MX"/>
+        </w:rPr>
+      </w:pPr>
+    </w:p>
+    <w:p>
+      <w:pPr>
+        <w:pStyle w:val="Ttulo1"/>
+      </w:pPr>
+      <w:r>
+        <w:t>Instalación de React y Babel</w:t>
+      </w:r>
+    </w:p>
+    <w:p>
+      <w:pPr>
+        <w:shd w:val="clear" w:color="auto" w:fill="FFFFFF"/>
+        <w:spacing w:before="0" w:after="0" w:line="240" w:lineRule="auto"/>
+        <w:rPr>
+          <w:rFonts w:ascii="Arial" w:eastAsia="Times New Roman" w:hAnsi="Arial" w:cs="Arial"/>
+          <w:color w:val="273B47"/>
+          <w:sz w:val="24"/>
+          <w:szCs w:val="24"/>
+          <w:lang w:val="es-MX" w:eastAsia="es-MX"/>
+        </w:rPr>
+      </w:pPr>
+      <w:r>
+        <w:rPr>
+          <w:rFonts w:ascii="Arial" w:eastAsia="Times New Roman" w:hAnsi="Arial" w:cs="Arial"/>
+          <w:color w:val="273B47"/>
+          <w:sz w:val="24"/>
+          <w:szCs w:val="24"/>
+          <w:lang w:val="es-MX" w:eastAsia="es-MX"/>
+        </w:rPr>
+        <w:t xml:space="preserve">En esta clase vamos a configurar </w:t>
+      </w:r>
+      <w:proofErr w:type="spellStart"/>
+      <w:r>
+        <w:rPr>
+          <w:rFonts w:ascii="Arial" w:eastAsia="Times New Roman" w:hAnsi="Arial" w:cs="Arial"/>
+          <w:color w:val="273B47"/>
+          <w:sz w:val="24"/>
+          <w:szCs w:val="24"/>
+          <w:lang w:val="es-MX" w:eastAsia="es-MX"/>
+        </w:rPr>
+        <w:t>React</w:t>
+      </w:r>
+      <w:proofErr w:type="spellEnd"/>
+      <w:r>
+        <w:rPr>
+          <w:rFonts w:ascii="Arial" w:eastAsia="Times New Roman" w:hAnsi="Arial" w:cs="Arial"/>
+          <w:color w:val="273B47"/>
+          <w:sz w:val="24"/>
+          <w:szCs w:val="24"/>
+          <w:lang w:val="es-MX" w:eastAsia="es-MX"/>
+        </w:rPr>
+        <w:t xml:space="preserve"> instalando las dependencias </w:t>
+      </w:r>
+      <w:proofErr w:type="spellStart"/>
+      <w:r>
+        <w:rPr>
+          <w:rFonts w:ascii="Courier New" w:eastAsia="Times New Roman" w:hAnsi="Courier New" w:cs="Courier New"/>
+          <w:color w:val="273B47"/>
+          <w:sz w:val="20"/>
+          <w:szCs w:val="20"/>
+          <w:lang w:val="es-MX" w:eastAsia="es-MX"/>
+        </w:rPr>
+        <w:t>npm</w:t>
+      </w:r>
+      <w:proofErr w:type="spellEnd"/>
+      <w:r>
+        <w:rPr>
+          <w:rFonts w:ascii="Courier New" w:eastAsia="Times New Roman" w:hAnsi="Courier New" w:cs="Courier New"/>
+          <w:color w:val="273B47"/>
+          <w:sz w:val="20"/>
+          <w:szCs w:val="20"/>
+          <w:lang w:val="es-MX" w:eastAsia="es-MX"/>
+        </w:rPr>
+        <w:t xml:space="preserve"> i </w:t>
+      </w:r>
+      <w:proofErr w:type="spellStart"/>
+      <w:r>
+        <w:rPr>
+          <w:rFonts w:ascii="Courier New" w:eastAsia="Times New Roman" w:hAnsi="Courier New" w:cs="Courier New"/>
+          <w:color w:val="273B47"/>
+          <w:sz w:val="20"/>
+          <w:szCs w:val="20"/>
+          <w:lang w:val="es-MX" w:eastAsia="es-MX"/>
+        </w:rPr>
+        <w:t>react</w:t>
+      </w:r>
+      <w:proofErr w:type="spellEnd"/>
+      <w:r>
+        <w:rPr>
+          <w:rFonts w:ascii="Courier New" w:eastAsia="Times New Roman" w:hAnsi="Courier New" w:cs="Courier New"/>
+          <w:color w:val="273B47"/>
+          <w:sz w:val="20"/>
+          <w:szCs w:val="20"/>
+          <w:lang w:val="es-MX" w:eastAsia="es-MX"/>
+        </w:rPr>
+        <w:t xml:space="preserve"> </w:t>
+      </w:r>
+      <w:proofErr w:type="spellStart"/>
+      <w:r>
+        <w:rPr>
+          <w:rFonts w:ascii="Courier New" w:eastAsia="Times New Roman" w:hAnsi="Courier New" w:cs="Courier New"/>
+          <w:color w:val="273B47"/>
+          <w:sz w:val="20"/>
+          <w:szCs w:val="20"/>
+          <w:lang w:val="es-MX" w:eastAsia="es-MX"/>
+        </w:rPr>
+        <w:t>react-dom</w:t>
+      </w:r>
+      <w:proofErr w:type="spellEnd"/>
+      <w:r>
+        <w:rPr>
+          <w:rFonts w:ascii="Arial" w:eastAsia="Times New Roman" w:hAnsi="Arial" w:cs="Arial"/>
+          <w:color w:val="273B47"/>
+          <w:sz w:val="24"/>
+          <w:szCs w:val="24"/>
+          <w:lang w:val="es-MX" w:eastAsia="es-MX"/>
+        </w:rPr>
+        <w:t xml:space="preserve"> y Babel para poder </w:t>
+      </w:r>
+      <w:proofErr w:type="spellStart"/>
+      <w:r>
+        <w:rPr>
+          <w:rFonts w:ascii="Arial" w:eastAsia="Times New Roman" w:hAnsi="Arial" w:cs="Arial"/>
+          <w:color w:val="273B47"/>
+          <w:sz w:val="24"/>
+          <w:szCs w:val="24"/>
+          <w:lang w:val="es-MX" w:eastAsia="es-MX"/>
+        </w:rPr>
+        <w:t>transpilar</w:t>
+      </w:r>
+      <w:proofErr w:type="spellEnd"/>
+      <w:r>
+        <w:rPr>
+          <w:rFonts w:ascii="Arial" w:eastAsia="Times New Roman" w:hAnsi="Arial" w:cs="Arial"/>
+          <w:color w:val="273B47"/>
+          <w:sz w:val="24"/>
+          <w:szCs w:val="24"/>
+          <w:lang w:val="es-MX" w:eastAsia="es-MX"/>
+        </w:rPr>
+        <w:t xml:space="preserve"> código </w:t>
+      </w:r>
+      <w:proofErr w:type="spellStart"/>
+      <w:r>
+        <w:rPr>
+          <w:rFonts w:ascii="Arial" w:eastAsia="Times New Roman" w:hAnsi="Arial" w:cs="Arial"/>
+          <w:i/>
+          <w:iCs/>
+          <w:color w:val="273B47"/>
+          <w:sz w:val="24"/>
+          <w:szCs w:val="24"/>
+          <w:lang w:val="es-MX" w:eastAsia="es-MX"/>
+        </w:rPr>
+        <w:t>jsx</w:t>
+      </w:r>
+      <w:proofErr w:type="spellEnd"/>
+      <w:r>
+        <w:rPr>
+          <w:rFonts w:ascii="Arial" w:eastAsia="Times New Roman" w:hAnsi="Arial" w:cs="Arial"/>
+          <w:color w:val="273B47"/>
+          <w:sz w:val="24"/>
+          <w:szCs w:val="24"/>
+          <w:lang w:val="es-MX" w:eastAsia="es-MX"/>
+        </w:rPr>
+        <w:t xml:space="preserve"> a JavaScript </w:t>
+      </w:r>
+      <w:proofErr w:type="spellStart"/>
+      <w:r>
+        <w:rPr>
+          <w:rFonts w:ascii="Arial" w:eastAsia="Times New Roman" w:hAnsi="Arial" w:cs="Arial"/>
+          <w:color w:val="273B47"/>
+          <w:sz w:val="24"/>
+          <w:szCs w:val="24"/>
+          <w:lang w:val="es-MX" w:eastAsia="es-MX"/>
+        </w:rPr>
+        <w:t>Vanilla</w:t>
+      </w:r>
+      <w:proofErr w:type="spellEnd"/>
+      <w:r>
+        <w:rPr>
+          <w:rFonts w:ascii="Arial" w:eastAsia="Times New Roman" w:hAnsi="Arial" w:cs="Arial"/>
+          <w:color w:val="273B47"/>
+          <w:sz w:val="24"/>
+          <w:szCs w:val="24"/>
+          <w:lang w:val="es-MX" w:eastAsia="es-MX"/>
+        </w:rPr>
+        <w:t xml:space="preserve"> con: </w:t>
+      </w:r>
+      <w:proofErr w:type="spellStart"/>
+      <w:r>
+        <w:rPr>
+          <w:rFonts w:ascii="Courier New" w:eastAsia="Times New Roman" w:hAnsi="Courier New" w:cs="Courier New"/>
+          <w:color w:val="273B47"/>
+          <w:sz w:val="20"/>
+          <w:szCs w:val="20"/>
+          <w:lang w:val="es-MX" w:eastAsia="es-MX"/>
+        </w:rPr>
+        <w:t>npm</w:t>
+      </w:r>
+      <w:proofErr w:type="spellEnd"/>
+      <w:r>
+        <w:rPr>
+          <w:rFonts w:ascii="Courier New" w:eastAsia="Times New Roman" w:hAnsi="Courier New" w:cs="Courier New"/>
+          <w:color w:val="273B47"/>
+          <w:sz w:val="20"/>
+          <w:szCs w:val="20"/>
+          <w:lang w:val="es-MX" w:eastAsia="es-MX"/>
+        </w:rPr>
+        <w:t xml:space="preserve"> i @babel/core @babel/preset-env babel-</w:t>
+      </w:r>
+      <w:proofErr w:type="spellStart"/>
+      <w:r>
+        <w:rPr>
+          <w:rFonts w:ascii="Courier New" w:eastAsia="Times New Roman" w:hAnsi="Courier New" w:cs="Courier New"/>
+          <w:color w:val="273B47"/>
+          <w:sz w:val="20"/>
+          <w:szCs w:val="20"/>
+          <w:lang w:val="es-MX" w:eastAsia="es-MX"/>
+        </w:rPr>
+        <w:t>loader</w:t>
+      </w:r>
+      <w:proofErr w:type="spellEnd"/>
+      <w:r>
+        <w:rPr>
+          <w:rFonts w:ascii="Courier New" w:eastAsia="Times New Roman" w:hAnsi="Courier New" w:cs="Courier New"/>
+          <w:color w:val="273B47"/>
+          <w:sz w:val="20"/>
+          <w:szCs w:val="20"/>
+          <w:lang w:val="es-MX" w:eastAsia="es-MX"/>
+        </w:rPr>
+        <w:t xml:space="preserve"> @babel/preset-react --</w:t>
+      </w:r>
+      <w:proofErr w:type="spellStart"/>
+      <w:r>
+        <w:rPr>
+          <w:rFonts w:ascii="Courier New" w:eastAsia="Times New Roman" w:hAnsi="Courier New" w:cs="Courier New"/>
+          <w:color w:val="273B47"/>
+          <w:sz w:val="20"/>
+          <w:szCs w:val="20"/>
+          <w:lang w:val="es-MX" w:eastAsia="es-MX"/>
+        </w:rPr>
+        <w:t>save-dev</w:t>
+      </w:r>
+      <w:proofErr w:type="spellEnd"/>
+      <w:r>
+        <w:rPr>
+          <w:rFonts w:ascii="Arial" w:eastAsia="Times New Roman" w:hAnsi="Arial" w:cs="Arial"/>
+          <w:color w:val="273B47"/>
+          <w:sz w:val="24"/>
+          <w:szCs w:val="24"/>
+          <w:lang w:val="es-MX" w:eastAsia="es-MX"/>
+        </w:rPr>
+        <w:t>.</w:t>
+      </w:r>
+    </w:p>
+    <w:p>
+      <w:pPr>
+        <w:shd w:val="clear" w:color="auto" w:fill="FFFFFF"/>
+        <w:spacing w:before="0" w:after="0" w:line="240" w:lineRule="auto"/>
+        <w:rPr>
+          <w:rFonts w:ascii="Arial" w:eastAsia="Times New Roman" w:hAnsi="Arial" w:cs="Arial"/>
+          <w:color w:val="273B47"/>
+          <w:sz w:val="24"/>
+          <w:szCs w:val="24"/>
+          <w:lang w:val="es-MX" w:eastAsia="es-MX"/>
+        </w:rPr>
+      </w:pPr>
+      <w:r>
+        <w:rPr>
+          <w:rFonts w:ascii="Arial" w:eastAsia="Times New Roman" w:hAnsi="Arial" w:cs="Arial"/>
+          <w:color w:val="273B47"/>
+          <w:sz w:val="24"/>
+          <w:szCs w:val="24"/>
+          <w:lang w:val="es-MX" w:eastAsia="es-MX"/>
+        </w:rPr>
+        <w:t>Ahora añadiremos en nuestro </w:t>
+      </w:r>
+      <w:r>
+        <w:rPr>
+          <w:rFonts w:ascii="Courier New" w:eastAsia="Times New Roman" w:hAnsi="Courier New" w:cs="Courier New"/>
+          <w:color w:val="273B47"/>
+          <w:sz w:val="20"/>
+          <w:szCs w:val="20"/>
+          <w:lang w:val="es-MX" w:eastAsia="es-MX"/>
+        </w:rPr>
+        <w:t>webpack.config.js</w:t>
+      </w:r>
+      <w:r>
+        <w:rPr>
+          <w:rFonts w:ascii="Arial" w:eastAsia="Times New Roman" w:hAnsi="Arial" w:cs="Arial"/>
+          <w:color w:val="273B47"/>
+          <w:sz w:val="24"/>
+          <w:szCs w:val="24"/>
+          <w:lang w:val="es-MX" w:eastAsia="es-MX"/>
+        </w:rPr>
+        <w:t> lo siguiente:</w:t>
+      </w:r>
+    </w:p>
+    <w:p>
+      <w:pPr>
+        <w:shd w:val="clear" w:color="auto" w:fill="333333"/>
+        <w:tabs>
+          <w:tab w:val="left" w:pos="916"/>
+          <w:tab w:val="left" w:pos="1832"/>
+          <w:tab w:val="left" w:pos="2748"/>
+          <w:tab w:val="left" w:pos="3664"/>
+          <w:tab w:val="left" w:pos="4580"/>
+          <w:tab w:val="left" w:pos="5496"/>
+          <w:tab w:val="left" w:pos="6412"/>
+          <w:tab w:val="left" w:pos="7328"/>
+          <w:tab w:val="left" w:pos="8244"/>
+          <w:tab w:val="left" w:pos="9160"/>
+          <w:tab w:val="left" w:pos="10076"/>
+          <w:tab w:val="left" w:pos="10992"/>
+          <w:tab w:val="left" w:pos="11908"/>
+          <w:tab w:val="left" w:pos="12824"/>
+          <w:tab w:val="left" w:pos="13740"/>
+          <w:tab w:val="left" w:pos="14656"/>
+        </w:tabs>
+        <w:spacing w:before="0" w:after="0" w:line="240" w:lineRule="auto"/>
+        <w:rPr>
+          <w:rFonts w:ascii="Courier New" w:eastAsia="Times New Roman" w:hAnsi="Courier New" w:cs="Courier New"/>
+          <w:color w:val="FFFFFF"/>
+          <w:sz w:val="20"/>
+          <w:szCs w:val="20"/>
+          <w:lang w:val="es-MX" w:eastAsia="es-MX"/>
+        </w:rPr>
+      </w:pPr>
+      <w:r>
+        <w:rPr>
+          <w:rFonts w:ascii="Courier New" w:eastAsia="Times New Roman" w:hAnsi="Courier New" w:cs="Courier New"/>
+          <w:color w:val="75715E"/>
+          <w:sz w:val="20"/>
+          <w:szCs w:val="20"/>
+          <w:lang w:val="es-MX" w:eastAsia="es-MX"/>
+        </w:rPr>
+        <w:t>// webpack.config.js</w:t>
+      </w:r>
+    </w:p>
+    <w:p>
+      <w:pPr>
+        <w:shd w:val="clear" w:color="auto" w:fill="333333"/>
+        <w:tabs>
+          <w:tab w:val="left" w:pos="916"/>
+          <w:tab w:val="left" w:pos="1832"/>
+          <w:tab w:val="left" w:pos="2748"/>
+          <w:tab w:val="left" w:pos="3664"/>
+          <w:tab w:val="left" w:pos="4580"/>
+          <w:tab w:val="left" w:pos="5496"/>
+          <w:tab w:val="left" w:pos="6412"/>
+          <w:tab w:val="left" w:pos="7328"/>
+          <w:tab w:val="left" w:pos="8244"/>
+          <w:tab w:val="left" w:pos="9160"/>
+          <w:tab w:val="left" w:pos="10076"/>
+          <w:tab w:val="left" w:pos="10992"/>
+          <w:tab w:val="left" w:pos="11908"/>
+          <w:tab w:val="left" w:pos="12824"/>
+          <w:tab w:val="left" w:pos="13740"/>
+          <w:tab w:val="left" w:pos="14656"/>
+        </w:tabs>
+        <w:spacing w:before="0" w:after="0" w:line="240" w:lineRule="auto"/>
+        <w:rPr>
+          <w:rFonts w:ascii="Courier New" w:eastAsia="Times New Roman" w:hAnsi="Courier New" w:cs="Courier New"/>
+          <w:color w:val="FFFFFF"/>
+          <w:sz w:val="20"/>
+          <w:szCs w:val="20"/>
+          <w:lang w:val="es-MX" w:eastAsia="es-MX"/>
+        </w:rPr>
+      </w:pPr>
+    </w:p>
+    <w:p>
+      <w:pPr>
+        <w:shd w:val="clear" w:color="auto" w:fill="333333"/>
+        <w:tabs>
+          <w:tab w:val="left" w:pos="916"/>
+          <w:tab w:val="left" w:pos="1832"/>
+          <w:tab w:val="left" w:pos="2748"/>
+          <w:tab w:val="left" w:pos="3664"/>
+          <w:tab w:val="left" w:pos="4580"/>
+          <w:tab w:val="left" w:pos="5496"/>
+          <w:tab w:val="left" w:pos="6412"/>
+          <w:tab w:val="left" w:pos="7328"/>
+          <w:tab w:val="left" w:pos="8244"/>
+          <w:tab w:val="left" w:pos="9160"/>
+          <w:tab w:val="left" w:pos="10076"/>
+          <w:tab w:val="left" w:pos="10992"/>
+          <w:tab w:val="left" w:pos="11908"/>
+          <w:tab w:val="left" w:pos="12824"/>
+          <w:tab w:val="left" w:pos="13740"/>
+          <w:tab w:val="left" w:pos="14656"/>
+        </w:tabs>
+        <w:spacing w:before="0" w:after="0" w:line="240" w:lineRule="auto"/>
+        <w:rPr>
+          <w:rFonts w:ascii="Courier New" w:eastAsia="Times New Roman" w:hAnsi="Courier New" w:cs="Courier New"/>
+          <w:color w:val="FFFFFF"/>
+          <w:sz w:val="20"/>
+          <w:szCs w:val="20"/>
+          <w:lang w:val="es-MX" w:eastAsia="es-MX"/>
+        </w:rPr>
+      </w:pPr>
+      <w:r>
+        <w:rPr>
+          <w:rFonts w:ascii="Courier New" w:eastAsia="Times New Roman" w:hAnsi="Courier New" w:cs="Courier New"/>
+          <w:color w:val="FFFFFF"/>
+          <w:sz w:val="20"/>
+          <w:szCs w:val="20"/>
+          <w:lang w:val="es-MX" w:eastAsia="es-MX"/>
+        </w:rPr>
+        <w:t>{</w:t>
+      </w:r>
+      <w:r>
+        <w:rPr>
+          <w:rFonts w:ascii="Courier New" w:eastAsia="Times New Roman" w:hAnsi="Courier New" w:cs="Courier New"/>
+          <w:color w:val="75715E"/>
+          <w:sz w:val="20"/>
+          <w:szCs w:val="20"/>
+          <w:lang w:val="es-MX" w:eastAsia="es-MX"/>
+        </w:rPr>
+        <w:t>/*...*/</w:t>
+      </w:r>
+      <w:r>
+        <w:rPr>
+          <w:rFonts w:ascii="Courier New" w:eastAsia="Times New Roman" w:hAnsi="Courier New" w:cs="Courier New"/>
+          <w:color w:val="FFFFFF"/>
+          <w:sz w:val="20"/>
+          <w:szCs w:val="20"/>
+          <w:lang w:val="es-MX" w:eastAsia="es-MX"/>
+        </w:rPr>
+        <w:t>}</w:t>
+      </w:r>
+    </w:p>
+    <w:p>
+      <w:pPr>
+        <w:shd w:val="clear" w:color="auto" w:fill="333333"/>
+        <w:tabs>
+          <w:tab w:val="left" w:pos="916"/>
+          <w:tab w:val="left" w:pos="1832"/>
+          <w:tab w:val="left" w:pos="2748"/>
+          <w:tab w:val="left" w:pos="3664"/>
+          <w:tab w:val="left" w:pos="4580"/>
+          <w:tab w:val="left" w:pos="5496"/>
+          <w:tab w:val="left" w:pos="6412"/>
+          <w:tab w:val="left" w:pos="7328"/>
+          <w:tab w:val="left" w:pos="8244"/>
+          <w:tab w:val="left" w:pos="9160"/>
+          <w:tab w:val="left" w:pos="10076"/>
+          <w:tab w:val="left" w:pos="10992"/>
+          <w:tab w:val="left" w:pos="11908"/>
+          <w:tab w:val="left" w:pos="12824"/>
+          <w:tab w:val="left" w:pos="13740"/>
+          <w:tab w:val="left" w:pos="14656"/>
+        </w:tabs>
+        <w:spacing w:before="0" w:after="0" w:line="240" w:lineRule="auto"/>
+        <w:rPr>
+          <w:rFonts w:ascii="Courier New" w:eastAsia="Times New Roman" w:hAnsi="Courier New" w:cs="Courier New"/>
+          <w:color w:val="FFFFFF"/>
+          <w:sz w:val="20"/>
+          <w:szCs w:val="20"/>
+          <w:lang w:val="es-MX" w:eastAsia="es-MX"/>
+        </w:rPr>
+      </w:pPr>
+      <w:proofErr w:type="spellStart"/>
+      <w:proofErr w:type="gramStart"/>
+      <w:r>
+        <w:rPr>
+          <w:rFonts w:ascii="Courier New" w:eastAsia="Times New Roman" w:hAnsi="Courier New" w:cs="Courier New"/>
+          <w:color w:val="A6E22E"/>
+          <w:sz w:val="20"/>
+          <w:szCs w:val="20"/>
+          <w:lang w:val="es-MX" w:eastAsia="es-MX"/>
+        </w:rPr>
+        <w:t>module</w:t>
+      </w:r>
+      <w:r>
+        <w:rPr>
+          <w:rFonts w:ascii="Courier New" w:eastAsia="Times New Roman" w:hAnsi="Courier New" w:cs="Courier New"/>
+          <w:color w:val="FFFFFF"/>
+          <w:sz w:val="20"/>
+          <w:szCs w:val="20"/>
+          <w:lang w:val="es-MX" w:eastAsia="es-MX"/>
+        </w:rPr>
+        <w:t>.exports</w:t>
+      </w:r>
+      <w:proofErr w:type="spellEnd"/>
+      <w:proofErr w:type="gramEnd"/>
+      <w:r>
+        <w:rPr>
+          <w:rFonts w:ascii="Courier New" w:eastAsia="Times New Roman" w:hAnsi="Courier New" w:cs="Courier New"/>
+          <w:color w:val="FFFFFF"/>
+          <w:sz w:val="20"/>
+          <w:szCs w:val="20"/>
+          <w:lang w:val="es-MX" w:eastAsia="es-MX"/>
+        </w:rPr>
+        <w:t xml:space="preserve"> = {</w:t>
+      </w:r>
+    </w:p>
+    <w:p>
+      <w:pPr>
+        <w:shd w:val="clear" w:color="auto" w:fill="333333"/>
+        <w:tabs>
+          <w:tab w:val="left" w:pos="916"/>
+          <w:tab w:val="left" w:pos="1832"/>
+          <w:tab w:val="left" w:pos="2748"/>
+          <w:tab w:val="left" w:pos="3664"/>
+          <w:tab w:val="left" w:pos="4580"/>
+          <w:tab w:val="left" w:pos="5496"/>
+          <w:tab w:val="left" w:pos="6412"/>
+          <w:tab w:val="left" w:pos="7328"/>
+          <w:tab w:val="left" w:pos="8244"/>
+          <w:tab w:val="left" w:pos="9160"/>
+          <w:tab w:val="left" w:pos="10076"/>
+          <w:tab w:val="left" w:pos="10992"/>
+          <w:tab w:val="left" w:pos="11908"/>
+          <w:tab w:val="left" w:pos="12824"/>
+          <w:tab w:val="left" w:pos="13740"/>
+          <w:tab w:val="left" w:pos="14656"/>
+        </w:tabs>
+        <w:spacing w:before="0" w:after="0" w:line="240" w:lineRule="auto"/>
+        <w:rPr>
+          <w:rFonts w:ascii="Courier New" w:eastAsia="Times New Roman" w:hAnsi="Courier New" w:cs="Courier New"/>
+          <w:color w:val="FFFFFF"/>
+          <w:sz w:val="20"/>
+          <w:szCs w:val="20"/>
+          <w:lang w:val="en-US" w:eastAsia="es-MX"/>
+        </w:rPr>
+      </w:pPr>
+      <w:r>
+        <w:rPr>
+          <w:rFonts w:ascii="Courier New" w:eastAsia="Times New Roman" w:hAnsi="Courier New" w:cs="Courier New"/>
+          <w:color w:val="FFFFFF"/>
+          <w:sz w:val="20"/>
+          <w:szCs w:val="20"/>
+          <w:lang w:val="es-MX" w:eastAsia="es-MX"/>
+        </w:rPr>
+        <w:t xml:space="preserve">        </w:t>
+      </w:r>
+      <w:r>
+        <w:rPr>
+          <w:rFonts w:ascii="Courier New" w:eastAsia="Times New Roman" w:hAnsi="Courier New" w:cs="Courier New"/>
+          <w:color w:val="FFFFFF"/>
+          <w:sz w:val="20"/>
+          <w:szCs w:val="20"/>
+          <w:lang w:val="en-US" w:eastAsia="es-MX"/>
+        </w:rPr>
+        <w:t>{</w:t>
+      </w:r>
+      <w:r>
+        <w:rPr>
+          <w:rFonts w:ascii="Courier New" w:eastAsia="Times New Roman" w:hAnsi="Courier New" w:cs="Courier New"/>
+          <w:color w:val="75715E"/>
+          <w:sz w:val="20"/>
+          <w:szCs w:val="20"/>
+          <w:lang w:val="en-US" w:eastAsia="es-MX"/>
+        </w:rPr>
+        <w:t>/*...*/</w:t>
+      </w:r>
+      <w:r>
+        <w:rPr>
+          <w:rFonts w:ascii="Courier New" w:eastAsia="Times New Roman" w:hAnsi="Courier New" w:cs="Courier New"/>
+          <w:color w:val="FFFFFF"/>
+          <w:sz w:val="20"/>
+          <w:szCs w:val="20"/>
+          <w:lang w:val="en-US" w:eastAsia="es-MX"/>
+        </w:rPr>
+        <w:t>}</w:t>
+      </w:r>
+    </w:p>
+    <w:p>
+      <w:pPr>
+        <w:shd w:val="clear" w:color="auto" w:fill="333333"/>
+        <w:tabs>
+          <w:tab w:val="left" w:pos="916"/>
+          <w:tab w:val="left" w:pos="1832"/>
+          <w:tab w:val="left" w:pos="2748"/>
+          <w:tab w:val="left" w:pos="3664"/>
+          <w:tab w:val="left" w:pos="4580"/>
+          <w:tab w:val="left" w:pos="5496"/>
+          <w:tab w:val="left" w:pos="6412"/>
+          <w:tab w:val="left" w:pos="7328"/>
+          <w:tab w:val="left" w:pos="8244"/>
+          <w:tab w:val="left" w:pos="9160"/>
+          <w:tab w:val="left" w:pos="10076"/>
+          <w:tab w:val="left" w:pos="10992"/>
+          <w:tab w:val="left" w:pos="11908"/>
+          <w:tab w:val="left" w:pos="12824"/>
+          <w:tab w:val="left" w:pos="13740"/>
+          <w:tab w:val="left" w:pos="14656"/>
+        </w:tabs>
+        <w:spacing w:before="0" w:after="0" w:line="240" w:lineRule="auto"/>
+        <w:rPr>
+          <w:rFonts w:ascii="Courier New" w:eastAsia="Times New Roman" w:hAnsi="Courier New" w:cs="Courier New"/>
+          <w:color w:val="FFFFFF"/>
+          <w:sz w:val="20"/>
+          <w:szCs w:val="20"/>
+          <w:lang w:val="en-US" w:eastAsia="es-MX"/>
+        </w:rPr>
+      </w:pPr>
+      <w:r>
+        <w:rPr>
+          <w:rFonts w:ascii="Courier New" w:eastAsia="Times New Roman" w:hAnsi="Courier New" w:cs="Courier New"/>
+          <w:color w:val="FFFFFF"/>
+          <w:sz w:val="20"/>
+          <w:szCs w:val="20"/>
+          <w:lang w:val="en-US" w:eastAsia="es-MX"/>
+        </w:rPr>
+        <w:t xml:space="preserve">        </w:t>
+      </w:r>
+      <w:r>
+        <w:rPr>
+          <w:rFonts w:ascii="Courier New" w:eastAsia="Times New Roman" w:hAnsi="Courier New" w:cs="Courier New"/>
+          <w:color w:val="A6E22E"/>
+          <w:sz w:val="20"/>
+          <w:szCs w:val="20"/>
+          <w:lang w:val="en-US" w:eastAsia="es-MX"/>
+        </w:rPr>
+        <w:t>module</w:t>
+      </w:r>
+      <w:r>
+        <w:rPr>
+          <w:rFonts w:ascii="Courier New" w:eastAsia="Times New Roman" w:hAnsi="Courier New" w:cs="Courier New"/>
+          <w:color w:val="FFFFFF"/>
+          <w:sz w:val="20"/>
+          <w:szCs w:val="20"/>
+          <w:lang w:val="en-US" w:eastAsia="es-MX"/>
+        </w:rPr>
+        <w:t>: {</w:t>
+      </w:r>
+    </w:p>
+    <w:p>
+      <w:pPr>
+        <w:shd w:val="clear" w:color="auto" w:fill="333333"/>
+        <w:tabs>
+          <w:tab w:val="left" w:pos="916"/>
+          <w:tab w:val="left" w:pos="1832"/>
+          <w:tab w:val="left" w:pos="2748"/>
+          <w:tab w:val="left" w:pos="3664"/>
+          <w:tab w:val="left" w:pos="4580"/>
+          <w:tab w:val="left" w:pos="5496"/>
+          <w:tab w:val="left" w:pos="6412"/>
+          <w:tab w:val="left" w:pos="7328"/>
+          <w:tab w:val="left" w:pos="8244"/>
+          <w:tab w:val="left" w:pos="9160"/>
+          <w:tab w:val="left" w:pos="10076"/>
+          <w:tab w:val="left" w:pos="10992"/>
+          <w:tab w:val="left" w:pos="11908"/>
+          <w:tab w:val="left" w:pos="12824"/>
+          <w:tab w:val="left" w:pos="13740"/>
+          <w:tab w:val="left" w:pos="14656"/>
+        </w:tabs>
+        <w:spacing w:before="0" w:after="0" w:line="240" w:lineRule="auto"/>
+        <w:rPr>
+          <w:rFonts w:ascii="Courier New" w:eastAsia="Times New Roman" w:hAnsi="Courier New" w:cs="Courier New"/>
+          <w:color w:val="FFFFFF"/>
+          <w:sz w:val="20"/>
+          <w:szCs w:val="20"/>
+          <w:lang w:val="en-US" w:eastAsia="es-MX"/>
+        </w:rPr>
+      </w:pPr>
+      <w:r>
+        <w:rPr>
+          <w:rFonts w:ascii="Courier New" w:eastAsia="Times New Roman" w:hAnsi="Courier New" w:cs="Courier New"/>
+          <w:color w:val="FFFFFF"/>
+          <w:sz w:val="20"/>
+          <w:szCs w:val="20"/>
+          <w:lang w:val="en-US" w:eastAsia="es-MX"/>
+        </w:rPr>
+        <w:t xml:space="preserve">                rules: [</w:t>
+      </w:r>
+    </w:p>
+    <w:p>
+      <w:pPr>
+        <w:shd w:val="clear" w:color="auto" w:fill="333333"/>
+        <w:tabs>
+          <w:tab w:val="left" w:pos="916"/>
+          <w:tab w:val="left" w:pos="1832"/>
+          <w:tab w:val="left" w:pos="2748"/>
+          <w:tab w:val="left" w:pos="3664"/>
+          <w:tab w:val="left" w:pos="4580"/>
+          <w:tab w:val="left" w:pos="5496"/>
+          <w:tab w:val="left" w:pos="6412"/>
+          <w:tab w:val="left" w:pos="7328"/>
+          <w:tab w:val="left" w:pos="8244"/>
+          <w:tab w:val="left" w:pos="9160"/>
+          <w:tab w:val="left" w:pos="10076"/>
+          <w:tab w:val="left" w:pos="10992"/>
+          <w:tab w:val="left" w:pos="11908"/>
+          <w:tab w:val="left" w:pos="12824"/>
+          <w:tab w:val="left" w:pos="13740"/>
+          <w:tab w:val="left" w:pos="14656"/>
+        </w:tabs>
+        <w:spacing w:before="0" w:after="0" w:line="240" w:lineRule="auto"/>
+        <w:rPr>
+          <w:rFonts w:ascii="Courier New" w:eastAsia="Times New Roman" w:hAnsi="Courier New" w:cs="Courier New"/>
+          <w:color w:val="FFFFFF"/>
+          <w:sz w:val="20"/>
+          <w:szCs w:val="20"/>
+          <w:lang w:val="en-US" w:eastAsia="es-MX"/>
+        </w:rPr>
+      </w:pPr>
+      <w:r>
+        <w:rPr>
+          <w:rFonts w:ascii="Courier New" w:eastAsia="Times New Roman" w:hAnsi="Courier New" w:cs="Courier New"/>
+          <w:color w:val="FFFFFF"/>
+          <w:sz w:val="20"/>
+          <w:szCs w:val="20"/>
+          <w:lang w:val="en-US" w:eastAsia="es-MX"/>
+        </w:rPr>
+        <w:t xml:space="preserve">                        {</w:t>
+      </w:r>
+    </w:p>
+    <w:p>
+      <w:pPr>
+        <w:shd w:val="clear" w:color="auto" w:fill="333333"/>
+        <w:tabs>
+          <w:tab w:val="left" w:pos="916"/>
+          <w:tab w:val="left" w:pos="1832"/>
+          <w:tab w:val="left" w:pos="2748"/>
+          <w:tab w:val="left" w:pos="3664"/>
+          <w:tab w:val="left" w:pos="4580"/>
+          <w:tab w:val="left" w:pos="5496"/>
+          <w:tab w:val="left" w:pos="6412"/>
+          <w:tab w:val="left" w:pos="7328"/>
+          <w:tab w:val="left" w:pos="8244"/>
+          <w:tab w:val="left" w:pos="9160"/>
+          <w:tab w:val="left" w:pos="10076"/>
+          <w:tab w:val="left" w:pos="10992"/>
+          <w:tab w:val="left" w:pos="11908"/>
+          <w:tab w:val="left" w:pos="12824"/>
+          <w:tab w:val="left" w:pos="13740"/>
+          <w:tab w:val="left" w:pos="14656"/>
+        </w:tabs>
+        <w:spacing w:before="0" w:after="0" w:line="240" w:lineRule="auto"/>
+        <w:rPr>
+          <w:rFonts w:ascii="Courier New" w:eastAsia="Times New Roman" w:hAnsi="Courier New" w:cs="Courier New"/>
+          <w:color w:val="FFFFFF"/>
+          <w:sz w:val="20"/>
+          <w:szCs w:val="20"/>
+          <w:lang w:val="en-US" w:eastAsia="es-MX"/>
+        </w:rPr>
+      </w:pPr>
+      <w:r>
+        <w:rPr>
+          <w:rFonts w:ascii="Courier New" w:eastAsia="Times New Roman" w:hAnsi="Courier New" w:cs="Courier New"/>
+          <w:color w:val="FFFFFF"/>
+          <w:sz w:val="20"/>
+          <w:szCs w:val="20"/>
+          <w:lang w:val="en-US" w:eastAsia="es-MX"/>
+        </w:rPr>
+        <w:t xml:space="preserve">                                test: </w:t>
+      </w:r>
+      <w:r>
+        <w:rPr>
+          <w:rFonts w:ascii="Courier New" w:eastAsia="Times New Roman" w:hAnsi="Courier New" w:cs="Courier New"/>
+          <w:color w:val="BF79DB"/>
+          <w:sz w:val="20"/>
+          <w:szCs w:val="20"/>
+          <w:lang w:val="en-US" w:eastAsia="es-MX"/>
+        </w:rPr>
+        <w:t>/\.</w:t>
+      </w:r>
+      <w:proofErr w:type="spellStart"/>
+      <w:r>
+        <w:rPr>
+          <w:rFonts w:ascii="Courier New" w:eastAsia="Times New Roman" w:hAnsi="Courier New" w:cs="Courier New"/>
+          <w:color w:val="BF79DB"/>
+          <w:sz w:val="20"/>
+          <w:szCs w:val="20"/>
+          <w:lang w:val="en-US" w:eastAsia="es-MX"/>
+        </w:rPr>
+        <w:t>js</w:t>
+      </w:r>
+      <w:proofErr w:type="spellEnd"/>
+      <w:r>
+        <w:rPr>
+          <w:rFonts w:ascii="Courier New" w:eastAsia="Times New Roman" w:hAnsi="Courier New" w:cs="Courier New"/>
+          <w:color w:val="BF79DB"/>
+          <w:sz w:val="20"/>
+          <w:szCs w:val="20"/>
+          <w:lang w:val="en-US" w:eastAsia="es-MX"/>
+        </w:rPr>
+        <w:t>$/</w:t>
+      </w:r>
+      <w:r>
+        <w:rPr>
+          <w:rFonts w:ascii="Courier New" w:eastAsia="Times New Roman" w:hAnsi="Courier New" w:cs="Courier New"/>
+          <w:color w:val="FFFFFF"/>
+          <w:sz w:val="20"/>
+          <w:szCs w:val="20"/>
+          <w:lang w:val="en-US" w:eastAsia="es-MX"/>
+        </w:rPr>
+        <w:t>,</w:t>
+      </w:r>
+    </w:p>
+    <w:p>
+      <w:pPr>
+        <w:shd w:val="clear" w:color="auto" w:fill="333333"/>
+        <w:tabs>
+          <w:tab w:val="left" w:pos="916"/>
+          <w:tab w:val="left" w:pos="1832"/>
+          <w:tab w:val="left" w:pos="2748"/>
+          <w:tab w:val="left" w:pos="3664"/>
+          <w:tab w:val="left" w:pos="4580"/>
+          <w:tab w:val="left" w:pos="5496"/>
+          <w:tab w:val="left" w:pos="6412"/>
+          <w:tab w:val="left" w:pos="7328"/>
+          <w:tab w:val="left" w:pos="8244"/>
+          <w:tab w:val="left" w:pos="9160"/>
+          <w:tab w:val="left" w:pos="10076"/>
+          <w:tab w:val="left" w:pos="10992"/>
+          <w:tab w:val="left" w:pos="11908"/>
+          <w:tab w:val="left" w:pos="12824"/>
+          <w:tab w:val="left" w:pos="13740"/>
+          <w:tab w:val="left" w:pos="14656"/>
+        </w:tabs>
+        <w:spacing w:before="0" w:after="0" w:line="240" w:lineRule="auto"/>
+        <w:rPr>
+          <w:rFonts w:ascii="Courier New" w:eastAsia="Times New Roman" w:hAnsi="Courier New" w:cs="Courier New"/>
+          <w:color w:val="FFFFFF"/>
+          <w:sz w:val="20"/>
+          <w:szCs w:val="20"/>
+          <w:lang w:val="en-US" w:eastAsia="es-MX"/>
+        </w:rPr>
+      </w:pPr>
+      <w:r>
+        <w:rPr>
+          <w:rFonts w:ascii="Courier New" w:eastAsia="Times New Roman" w:hAnsi="Courier New" w:cs="Courier New"/>
+          <w:color w:val="FFFFFF"/>
+          <w:sz w:val="20"/>
+          <w:szCs w:val="20"/>
+          <w:lang w:val="en-US" w:eastAsia="es-MX"/>
+        </w:rPr>
+        <w:t xml:space="preserve">                                exclude: </w:t>
+      </w:r>
+      <w:r>
+        <w:rPr>
+          <w:rFonts w:ascii="Courier New" w:eastAsia="Times New Roman" w:hAnsi="Courier New" w:cs="Courier New"/>
+          <w:color w:val="BF79DB"/>
+          <w:sz w:val="20"/>
+          <w:szCs w:val="20"/>
+          <w:lang w:val="en-US" w:eastAsia="es-MX"/>
+        </w:rPr>
+        <w:t>/</w:t>
+      </w:r>
+      <w:proofErr w:type="spellStart"/>
+      <w:r>
+        <w:rPr>
+          <w:rFonts w:ascii="Courier New" w:eastAsia="Times New Roman" w:hAnsi="Courier New" w:cs="Courier New"/>
+          <w:color w:val="BF79DB"/>
+          <w:sz w:val="20"/>
+          <w:szCs w:val="20"/>
+          <w:lang w:val="en-US" w:eastAsia="es-MX"/>
+        </w:rPr>
+        <w:t>node_modules</w:t>
+      </w:r>
+      <w:proofErr w:type="spellEnd"/>
+      <w:r>
+        <w:rPr>
+          <w:rFonts w:ascii="Courier New" w:eastAsia="Times New Roman" w:hAnsi="Courier New" w:cs="Courier New"/>
+          <w:color w:val="BF79DB"/>
+          <w:sz w:val="20"/>
+          <w:szCs w:val="20"/>
+          <w:lang w:val="en-US" w:eastAsia="es-MX"/>
+        </w:rPr>
+        <w:t>/</w:t>
+      </w:r>
+      <w:r>
+        <w:rPr>
+          <w:rFonts w:ascii="Courier New" w:eastAsia="Times New Roman" w:hAnsi="Courier New" w:cs="Courier New"/>
+          <w:color w:val="FFFFFF"/>
+          <w:sz w:val="20"/>
+          <w:szCs w:val="20"/>
+          <w:lang w:val="en-US" w:eastAsia="es-MX"/>
+        </w:rPr>
+        <w:t>,</w:t>
+      </w:r>
+    </w:p>
+    <w:p>
+      <w:pPr>
+        <w:shd w:val="clear" w:color="auto" w:fill="333333"/>
+        <w:tabs>
+          <w:tab w:val="left" w:pos="916"/>
+          <w:tab w:val="left" w:pos="1832"/>
+          <w:tab w:val="left" w:pos="2748"/>
+          <w:tab w:val="left" w:pos="3664"/>
+          <w:tab w:val="left" w:pos="4580"/>
+          <w:tab w:val="left" w:pos="5496"/>
+          <w:tab w:val="left" w:pos="6412"/>
+          <w:tab w:val="left" w:pos="7328"/>
+          <w:tab w:val="left" w:pos="8244"/>
+          <w:tab w:val="left" w:pos="9160"/>
+          <w:tab w:val="left" w:pos="10076"/>
+          <w:tab w:val="left" w:pos="10992"/>
+          <w:tab w:val="left" w:pos="11908"/>
+          <w:tab w:val="left" w:pos="12824"/>
+          <w:tab w:val="left" w:pos="13740"/>
+          <w:tab w:val="left" w:pos="14656"/>
+        </w:tabs>
+        <w:spacing w:before="0" w:after="0" w:line="240" w:lineRule="auto"/>
+        <w:rPr>
+          <w:rFonts w:ascii="Courier New" w:eastAsia="Times New Roman" w:hAnsi="Courier New" w:cs="Courier New"/>
+          <w:color w:val="FFFFFF"/>
+          <w:sz w:val="20"/>
+          <w:szCs w:val="20"/>
+          <w:lang w:val="en-US" w:eastAsia="es-MX"/>
+        </w:rPr>
+      </w:pPr>
+      <w:r>
+        <w:rPr>
+          <w:rFonts w:ascii="Courier New" w:eastAsia="Times New Roman" w:hAnsi="Courier New" w:cs="Courier New"/>
+          <w:color w:val="FFFFFF"/>
+          <w:sz w:val="20"/>
+          <w:szCs w:val="20"/>
+          <w:lang w:val="en-US" w:eastAsia="es-MX"/>
+        </w:rPr>
+        <w:t xml:space="preserve">                                use: {</w:t>
+      </w:r>
+    </w:p>
+    <w:p>
+      <w:pPr>
+        <w:shd w:val="clear" w:color="auto" w:fill="333333"/>
+        <w:tabs>
+          <w:tab w:val="left" w:pos="916"/>
+          <w:tab w:val="left" w:pos="1832"/>
+          <w:tab w:val="left" w:pos="2748"/>
+          <w:tab w:val="left" w:pos="3664"/>
+          <w:tab w:val="left" w:pos="4580"/>
+          <w:tab w:val="left" w:pos="5496"/>
+          <w:tab w:val="left" w:pos="6412"/>
+          <w:tab w:val="left" w:pos="7328"/>
+          <w:tab w:val="left" w:pos="8244"/>
+          <w:tab w:val="left" w:pos="9160"/>
+          <w:tab w:val="left" w:pos="10076"/>
+          <w:tab w:val="left" w:pos="10992"/>
+          <w:tab w:val="left" w:pos="11908"/>
+          <w:tab w:val="left" w:pos="12824"/>
+          <w:tab w:val="left" w:pos="13740"/>
+          <w:tab w:val="left" w:pos="14656"/>
+        </w:tabs>
+        <w:spacing w:before="0" w:after="0" w:line="240" w:lineRule="auto"/>
+        <w:rPr>
+          <w:rFonts w:ascii="Courier New" w:eastAsia="Times New Roman" w:hAnsi="Courier New" w:cs="Courier New"/>
+          <w:color w:val="FFFFFF"/>
+          <w:sz w:val="20"/>
+          <w:szCs w:val="20"/>
+          <w:lang w:val="en-US" w:eastAsia="es-MX"/>
+        </w:rPr>
+      </w:pPr>
+      <w:r>
+        <w:rPr>
+          <w:rFonts w:ascii="Courier New" w:eastAsia="Times New Roman" w:hAnsi="Courier New" w:cs="Courier New"/>
+          <w:color w:val="FFFFFF"/>
+          <w:sz w:val="20"/>
+          <w:szCs w:val="20"/>
+          <w:lang w:val="en-US" w:eastAsia="es-MX"/>
+        </w:rPr>
+        <w:t xml:space="preserve">                                        loader: </w:t>
+      </w:r>
+      <w:r>
+        <w:rPr>
+          <w:rFonts w:ascii="Courier New" w:eastAsia="Times New Roman" w:hAnsi="Courier New" w:cs="Courier New"/>
+          <w:color w:val="A6E22E"/>
+          <w:sz w:val="20"/>
+          <w:szCs w:val="20"/>
+          <w:lang w:val="en-US" w:eastAsia="es-MX"/>
+        </w:rPr>
+        <w:t>'babel-loader'</w:t>
+      </w:r>
+      <w:r>
+        <w:rPr>
+          <w:rFonts w:ascii="Courier New" w:eastAsia="Times New Roman" w:hAnsi="Courier New" w:cs="Courier New"/>
+          <w:color w:val="FFFFFF"/>
+          <w:sz w:val="20"/>
+          <w:szCs w:val="20"/>
+          <w:lang w:val="en-US" w:eastAsia="es-MX"/>
+        </w:rPr>
+        <w:t>,</w:t>
+      </w:r>
+    </w:p>
+    <w:p>
+      <w:pPr>
+        <w:shd w:val="clear" w:color="auto" w:fill="333333"/>
+        <w:tabs>
+          <w:tab w:val="left" w:pos="916"/>
+          <w:tab w:val="left" w:pos="1832"/>
+          <w:tab w:val="left" w:pos="2748"/>
+          <w:tab w:val="left" w:pos="3664"/>
+          <w:tab w:val="left" w:pos="4580"/>
+          <w:tab w:val="left" w:pos="5496"/>
+          <w:tab w:val="left" w:pos="6412"/>
+          <w:tab w:val="left" w:pos="7328"/>
+          <w:tab w:val="left" w:pos="8244"/>
+          <w:tab w:val="left" w:pos="9160"/>
+          <w:tab w:val="left" w:pos="10076"/>
+          <w:tab w:val="left" w:pos="10992"/>
+          <w:tab w:val="left" w:pos="11908"/>
+          <w:tab w:val="left" w:pos="12824"/>
+          <w:tab w:val="left" w:pos="13740"/>
+          <w:tab w:val="left" w:pos="14656"/>
+        </w:tabs>
+        <w:spacing w:before="0" w:after="0" w:line="240" w:lineRule="auto"/>
+        <w:rPr>
+          <w:rFonts w:ascii="Courier New" w:eastAsia="Times New Roman" w:hAnsi="Courier New" w:cs="Courier New"/>
+          <w:color w:val="FFFFFF"/>
+          <w:sz w:val="20"/>
+          <w:szCs w:val="20"/>
+          <w:lang w:val="en-US" w:eastAsia="es-MX"/>
+        </w:rPr>
+      </w:pPr>
+      <w:r>
+        <w:rPr>
+          <w:rFonts w:ascii="Courier New" w:eastAsia="Times New Roman" w:hAnsi="Courier New" w:cs="Courier New"/>
+          <w:color w:val="FFFFFF"/>
+          <w:sz w:val="20"/>
+          <w:szCs w:val="20"/>
+          <w:lang w:val="en-US" w:eastAsia="es-MX"/>
+        </w:rPr>
+        <w:t xml:space="preserve">                                        options: {</w:t>
+      </w:r>
+    </w:p>
+    <w:p>
+      <w:pPr>
+        <w:shd w:val="clear" w:color="auto" w:fill="333333"/>
+        <w:tabs>
+          <w:tab w:val="left" w:pos="916"/>
+          <w:tab w:val="left" w:pos="1832"/>
+          <w:tab w:val="left" w:pos="2748"/>
+          <w:tab w:val="left" w:pos="3664"/>
+          <w:tab w:val="left" w:pos="4580"/>
+          <w:tab w:val="left" w:pos="5496"/>
+          <w:tab w:val="left" w:pos="6412"/>
+          <w:tab w:val="left" w:pos="7328"/>
+          <w:tab w:val="left" w:pos="8244"/>
+          <w:tab w:val="left" w:pos="9160"/>
+          <w:tab w:val="left" w:pos="10076"/>
+          <w:tab w:val="left" w:pos="10992"/>
+          <w:tab w:val="left" w:pos="11908"/>
+          <w:tab w:val="left" w:pos="12824"/>
+          <w:tab w:val="left" w:pos="13740"/>
+          <w:tab w:val="left" w:pos="14656"/>
+        </w:tabs>
+        <w:spacing w:before="0" w:after="0" w:line="240" w:lineRule="auto"/>
+        <w:rPr>
+          <w:rFonts w:ascii="Courier New" w:eastAsia="Times New Roman" w:hAnsi="Courier New" w:cs="Courier New"/>
+          <w:color w:val="FFFFFF"/>
+          <w:sz w:val="20"/>
+          <w:szCs w:val="20"/>
+          <w:lang w:val="es-MX" w:eastAsia="es-MX"/>
+        </w:rPr>
+      </w:pPr>
+      <w:r>
+        <w:rPr>
+          <w:rFonts w:ascii="Courier New" w:eastAsia="Times New Roman" w:hAnsi="Courier New" w:cs="Courier New"/>
+          <w:color w:val="FFFFFF"/>
+          <w:sz w:val="20"/>
+          <w:szCs w:val="20"/>
+          <w:lang w:val="en-US" w:eastAsia="es-MX"/>
+        </w:rPr>
+        <w:t xml:space="preserve">                                                </w:t>
+      </w:r>
+      <w:proofErr w:type="spellStart"/>
+      <w:r>
+        <w:rPr>
+          <w:rFonts w:ascii="Courier New" w:eastAsia="Times New Roman" w:hAnsi="Courier New" w:cs="Courier New"/>
+          <w:color w:val="FFFFFF"/>
+          <w:sz w:val="20"/>
+          <w:szCs w:val="20"/>
+          <w:lang w:val="es-MX" w:eastAsia="es-MX"/>
+        </w:rPr>
+        <w:t>presets</w:t>
+      </w:r>
+      <w:proofErr w:type="spellEnd"/>
+      <w:r>
+        <w:rPr>
+          <w:rFonts w:ascii="Courier New" w:eastAsia="Times New Roman" w:hAnsi="Courier New" w:cs="Courier New"/>
+          <w:color w:val="FFFFFF"/>
+          <w:sz w:val="20"/>
+          <w:szCs w:val="20"/>
+          <w:lang w:val="es-MX" w:eastAsia="es-MX"/>
+        </w:rPr>
+        <w:t>: [</w:t>
+      </w:r>
+    </w:p>
+    <w:p>
+      <w:pPr>
+        <w:shd w:val="clear" w:color="auto" w:fill="333333"/>
+        <w:tabs>
+          <w:tab w:val="left" w:pos="916"/>
+          <w:tab w:val="left" w:pos="1832"/>
+          <w:tab w:val="left" w:pos="2748"/>
+          <w:tab w:val="left" w:pos="3664"/>
+          <w:tab w:val="left" w:pos="4580"/>
+          <w:tab w:val="left" w:pos="5496"/>
+          <w:tab w:val="left" w:pos="6412"/>
+          <w:tab w:val="left" w:pos="7328"/>
+          <w:tab w:val="left" w:pos="8244"/>
+          <w:tab w:val="left" w:pos="9160"/>
+          <w:tab w:val="left" w:pos="10076"/>
+          <w:tab w:val="left" w:pos="10992"/>
+          <w:tab w:val="left" w:pos="11908"/>
+          <w:tab w:val="left" w:pos="12824"/>
+          <w:tab w:val="left" w:pos="13740"/>
+          <w:tab w:val="left" w:pos="14656"/>
+        </w:tabs>
+        <w:spacing w:before="0" w:after="0" w:line="240" w:lineRule="auto"/>
+        <w:rPr>
+          <w:rFonts w:ascii="Courier New" w:eastAsia="Times New Roman" w:hAnsi="Courier New" w:cs="Courier New"/>
+          <w:color w:val="FFFFFF"/>
+          <w:sz w:val="20"/>
+          <w:szCs w:val="20"/>
+          <w:lang w:val="es-MX" w:eastAsia="es-MX"/>
+        </w:rPr>
+      </w:pPr>
+      <w:r>
+        <w:rPr>
+          <w:rFonts w:ascii="Courier New" w:eastAsia="Times New Roman" w:hAnsi="Courier New" w:cs="Courier New"/>
+          <w:color w:val="FFFFFF"/>
+          <w:sz w:val="20"/>
+          <w:szCs w:val="20"/>
+          <w:lang w:val="es-MX" w:eastAsia="es-MX"/>
+        </w:rPr>
+        <w:t xml:space="preserve">                                                        </w:t>
+      </w:r>
+      <w:r>
+        <w:rPr>
+          <w:rFonts w:ascii="Courier New" w:eastAsia="Times New Roman" w:hAnsi="Courier New" w:cs="Courier New"/>
+          <w:color w:val="A6E22E"/>
+          <w:sz w:val="20"/>
+          <w:szCs w:val="20"/>
+          <w:lang w:val="es-MX" w:eastAsia="es-MX"/>
+        </w:rPr>
+        <w:t>'@babel/</w:t>
+      </w:r>
+      <w:proofErr w:type="spellStart"/>
+      <w:r>
+        <w:rPr>
+          <w:rFonts w:ascii="Courier New" w:eastAsia="Times New Roman" w:hAnsi="Courier New" w:cs="Courier New"/>
+          <w:color w:val="A6E22E"/>
+          <w:sz w:val="20"/>
+          <w:szCs w:val="20"/>
+          <w:lang w:val="es-MX" w:eastAsia="es-MX"/>
+        </w:rPr>
+        <w:t>preset-env</w:t>
+      </w:r>
+      <w:proofErr w:type="spellEnd"/>
+      <w:r>
+        <w:rPr>
+          <w:rFonts w:ascii="Courier New" w:eastAsia="Times New Roman" w:hAnsi="Courier New" w:cs="Courier New"/>
+          <w:color w:val="A6E22E"/>
+          <w:sz w:val="20"/>
+          <w:szCs w:val="20"/>
+          <w:lang w:val="es-MX" w:eastAsia="es-MX"/>
+        </w:rPr>
+        <w:t>'</w:t>
+      </w:r>
+      <w:r>
+        <w:rPr>
+          <w:rFonts w:ascii="Courier New" w:eastAsia="Times New Roman" w:hAnsi="Courier New" w:cs="Courier New"/>
+          <w:color w:val="FFFFFF"/>
+          <w:sz w:val="20"/>
+          <w:szCs w:val="20"/>
+          <w:lang w:val="es-MX" w:eastAsia="es-MX"/>
+        </w:rPr>
+        <w:t>,</w:t>
+      </w:r>
+    </w:p>
+    <w:p>
+      <w:pPr>
+        <w:shd w:val="clear" w:color="auto" w:fill="333333"/>
+        <w:tabs>
+          <w:tab w:val="left" w:pos="916"/>
+          <w:tab w:val="left" w:pos="1832"/>
+          <w:tab w:val="left" w:pos="2748"/>
+          <w:tab w:val="left" w:pos="3664"/>
+          <w:tab w:val="left" w:pos="4580"/>
+          <w:tab w:val="left" w:pos="5496"/>
+          <w:tab w:val="left" w:pos="6412"/>
+          <w:tab w:val="left" w:pos="7328"/>
+          <w:tab w:val="left" w:pos="8244"/>
+          <w:tab w:val="left" w:pos="9160"/>
+          <w:tab w:val="left" w:pos="10076"/>
+          <w:tab w:val="left" w:pos="10992"/>
+          <w:tab w:val="left" w:pos="11908"/>
+          <w:tab w:val="left" w:pos="12824"/>
+          <w:tab w:val="left" w:pos="13740"/>
+          <w:tab w:val="left" w:pos="14656"/>
+        </w:tabs>
+        <w:spacing w:before="0" w:after="0" w:line="240" w:lineRule="auto"/>
+        <w:rPr>
+          <w:rFonts w:ascii="Courier New" w:eastAsia="Times New Roman" w:hAnsi="Courier New" w:cs="Courier New"/>
+          <w:color w:val="FFFFFF"/>
+          <w:sz w:val="20"/>
+          <w:szCs w:val="20"/>
+          <w:lang w:val="es-MX" w:eastAsia="es-MX"/>
+        </w:rPr>
+      </w:pPr>
+      <w:r>
+        <w:rPr>
+          <w:rFonts w:ascii="Courier New" w:eastAsia="Times New Roman" w:hAnsi="Courier New" w:cs="Courier New"/>
+          <w:color w:val="FFFFFF"/>
+          <w:sz w:val="20"/>
+          <w:szCs w:val="20"/>
+          <w:lang w:val="es-MX" w:eastAsia="es-MX"/>
+        </w:rPr>
+        <w:t xml:space="preserve">                                                        </w:t>
+      </w:r>
+      <w:r>
+        <w:rPr>
+          <w:rFonts w:ascii="Courier New" w:eastAsia="Times New Roman" w:hAnsi="Courier New" w:cs="Courier New"/>
+          <w:color w:val="A6E22E"/>
+          <w:sz w:val="20"/>
+          <w:szCs w:val="20"/>
+          <w:lang w:val="es-MX" w:eastAsia="es-MX"/>
+        </w:rPr>
+        <w:t>'@babel/</w:t>
+      </w:r>
+      <w:proofErr w:type="spellStart"/>
+      <w:r>
+        <w:rPr>
+          <w:rFonts w:ascii="Courier New" w:eastAsia="Times New Roman" w:hAnsi="Courier New" w:cs="Courier New"/>
+          <w:color w:val="A6E22E"/>
+          <w:sz w:val="20"/>
+          <w:szCs w:val="20"/>
+          <w:lang w:val="es-MX" w:eastAsia="es-MX"/>
+        </w:rPr>
+        <w:t>preset-react</w:t>
+      </w:r>
+      <w:proofErr w:type="spellEnd"/>
+      <w:r>
+        <w:rPr>
+          <w:rFonts w:ascii="Courier New" w:eastAsia="Times New Roman" w:hAnsi="Courier New" w:cs="Courier New"/>
+          <w:color w:val="A6E22E"/>
+          <w:sz w:val="20"/>
+          <w:szCs w:val="20"/>
+          <w:lang w:val="es-MX" w:eastAsia="es-MX"/>
+        </w:rPr>
+        <w:t>'</w:t>
+      </w:r>
+    </w:p>
+    <w:p>
+      <w:pPr>
+        <w:shd w:val="clear" w:color="auto" w:fill="333333"/>
+        <w:tabs>
+          <w:tab w:val="left" w:pos="916"/>
+          <w:tab w:val="left" w:pos="1832"/>
+          <w:tab w:val="left" w:pos="2748"/>
+          <w:tab w:val="left" w:pos="3664"/>
+          <w:tab w:val="left" w:pos="4580"/>
+          <w:tab w:val="left" w:pos="5496"/>
+          <w:tab w:val="left" w:pos="6412"/>
+          <w:tab w:val="left" w:pos="7328"/>
+          <w:tab w:val="left" w:pos="8244"/>
+          <w:tab w:val="left" w:pos="9160"/>
+          <w:tab w:val="left" w:pos="10076"/>
+          <w:tab w:val="left" w:pos="10992"/>
+          <w:tab w:val="left" w:pos="11908"/>
+          <w:tab w:val="left" w:pos="12824"/>
+          <w:tab w:val="left" w:pos="13740"/>
+          <w:tab w:val="left" w:pos="14656"/>
+        </w:tabs>
+        <w:spacing w:before="0" w:after="0" w:line="240" w:lineRule="auto"/>
+        <w:rPr>
+          <w:rFonts w:ascii="Courier New" w:eastAsia="Times New Roman" w:hAnsi="Courier New" w:cs="Courier New"/>
+          <w:color w:val="FFFFFF"/>
+          <w:sz w:val="20"/>
+          <w:szCs w:val="20"/>
+          <w:lang w:val="es-MX" w:eastAsia="es-MX"/>
+        </w:rPr>
+      </w:pPr>
+      <w:r>
+        <w:rPr>
+          <w:rFonts w:ascii="Courier New" w:eastAsia="Times New Roman" w:hAnsi="Courier New" w:cs="Courier New"/>
+          <w:color w:val="FFFFFF"/>
+          <w:sz w:val="20"/>
+          <w:szCs w:val="20"/>
+          <w:lang w:val="es-MX" w:eastAsia="es-MX"/>
+        </w:rPr>
+        <w:t xml:space="preserve">                                                ]</w:t>
+      </w:r>
+    </w:p>
+    <w:p>
+      <w:pPr>
+        <w:shd w:val="clear" w:color="auto" w:fill="333333"/>
+        <w:tabs>
+          <w:tab w:val="left" w:pos="916"/>
+          <w:tab w:val="left" w:pos="1832"/>
+          <w:tab w:val="left" w:pos="2748"/>
+          <w:tab w:val="left" w:pos="3664"/>
+          <w:tab w:val="left" w:pos="4580"/>
+          <w:tab w:val="left" w:pos="5496"/>
+          <w:tab w:val="left" w:pos="6412"/>
+          <w:tab w:val="left" w:pos="7328"/>
+          <w:tab w:val="left" w:pos="8244"/>
+          <w:tab w:val="left" w:pos="9160"/>
+          <w:tab w:val="left" w:pos="10076"/>
+          <w:tab w:val="left" w:pos="10992"/>
+          <w:tab w:val="left" w:pos="11908"/>
+          <w:tab w:val="left" w:pos="12824"/>
+          <w:tab w:val="left" w:pos="13740"/>
+          <w:tab w:val="left" w:pos="14656"/>
+        </w:tabs>
+        <w:spacing w:before="0" w:after="0" w:line="240" w:lineRule="auto"/>
+        <w:rPr>
+          <w:rFonts w:ascii="Courier New" w:eastAsia="Times New Roman" w:hAnsi="Courier New" w:cs="Courier New"/>
+          <w:color w:val="FFFFFF"/>
+          <w:sz w:val="20"/>
+          <w:szCs w:val="20"/>
+          <w:lang w:val="es-MX" w:eastAsia="es-MX"/>
+        </w:rPr>
+      </w:pPr>
+      <w:r>
+        <w:rPr>
+          <w:rFonts w:ascii="Courier New" w:eastAsia="Times New Roman" w:hAnsi="Courier New" w:cs="Courier New"/>
+          <w:color w:val="FFFFFF"/>
+          <w:sz w:val="20"/>
+          <w:szCs w:val="20"/>
+          <w:lang w:val="es-MX" w:eastAsia="es-MX"/>
+        </w:rPr>
+        <w:t xml:space="preserve">                                        }</w:t>
+      </w:r>
+    </w:p>
+    <w:p>
+      <w:pPr>
+        <w:shd w:val="clear" w:color="auto" w:fill="333333"/>
+        <w:tabs>
+          <w:tab w:val="left" w:pos="916"/>
+          <w:tab w:val="left" w:pos="1832"/>
+          <w:tab w:val="left" w:pos="2748"/>
+          <w:tab w:val="left" w:pos="3664"/>
+          <w:tab w:val="left" w:pos="4580"/>
+          <w:tab w:val="left" w:pos="5496"/>
+          <w:tab w:val="left" w:pos="6412"/>
+          <w:tab w:val="left" w:pos="7328"/>
+          <w:tab w:val="left" w:pos="8244"/>
+          <w:tab w:val="left" w:pos="9160"/>
+          <w:tab w:val="left" w:pos="10076"/>
+          <w:tab w:val="left" w:pos="10992"/>
+          <w:tab w:val="left" w:pos="11908"/>
+          <w:tab w:val="left" w:pos="12824"/>
+          <w:tab w:val="left" w:pos="13740"/>
+          <w:tab w:val="left" w:pos="14656"/>
+        </w:tabs>
+        <w:spacing w:before="0" w:after="0" w:line="240" w:lineRule="auto"/>
+        <w:rPr>
+          <w:rFonts w:ascii="Courier New" w:eastAsia="Times New Roman" w:hAnsi="Courier New" w:cs="Courier New"/>
+          <w:color w:val="FFFFFF"/>
+          <w:sz w:val="20"/>
+          <w:szCs w:val="20"/>
+          <w:lang w:val="es-MX" w:eastAsia="es-MX"/>
+        </w:rPr>
+      </w:pPr>
+      <w:r>
+        <w:rPr>
+          <w:rFonts w:ascii="Courier New" w:eastAsia="Times New Roman" w:hAnsi="Courier New" w:cs="Courier New"/>
+          <w:color w:val="FFFFFF"/>
+          <w:sz w:val="20"/>
+          <w:szCs w:val="20"/>
+          <w:lang w:val="es-MX" w:eastAsia="es-MX"/>
+        </w:rPr>
+        <w:t xml:space="preserve">                                }</w:t>
+      </w:r>
+    </w:p>
+    <w:p>
+      <w:pPr>
+        <w:shd w:val="clear" w:color="auto" w:fill="333333"/>
+        <w:tabs>
+          <w:tab w:val="left" w:pos="916"/>
+          <w:tab w:val="left" w:pos="1832"/>
+          <w:tab w:val="left" w:pos="2748"/>
+          <w:tab w:val="left" w:pos="3664"/>
+          <w:tab w:val="left" w:pos="4580"/>
+          <w:tab w:val="left" w:pos="5496"/>
+          <w:tab w:val="left" w:pos="6412"/>
+          <w:tab w:val="left" w:pos="7328"/>
+          <w:tab w:val="left" w:pos="8244"/>
+          <w:tab w:val="left" w:pos="9160"/>
+          <w:tab w:val="left" w:pos="10076"/>
+          <w:tab w:val="left" w:pos="10992"/>
+          <w:tab w:val="left" w:pos="11908"/>
+          <w:tab w:val="left" w:pos="12824"/>
+          <w:tab w:val="left" w:pos="13740"/>
+          <w:tab w:val="left" w:pos="14656"/>
+        </w:tabs>
+        <w:spacing w:before="0" w:after="0" w:line="240" w:lineRule="auto"/>
+        <w:rPr>
+          <w:rFonts w:ascii="Courier New" w:eastAsia="Times New Roman" w:hAnsi="Courier New" w:cs="Courier New"/>
+          <w:color w:val="FFFFFF"/>
+          <w:sz w:val="20"/>
+          <w:szCs w:val="20"/>
+          <w:lang w:val="es-MX" w:eastAsia="es-MX"/>
+        </w:rPr>
+      </w:pPr>
+      <w:r>
+        <w:rPr>
+          <w:rFonts w:ascii="Courier New" w:eastAsia="Times New Roman" w:hAnsi="Courier New" w:cs="Courier New"/>
+          <w:color w:val="FFFFFF"/>
+          <w:sz w:val="20"/>
+          <w:szCs w:val="20"/>
+          <w:lang w:val="es-MX" w:eastAsia="es-MX"/>
+        </w:rPr>
+        <w:t xml:space="preserve">                        }</w:t>
+      </w:r>
+    </w:p>
+    <w:p>
+      <w:pPr>
+        <w:shd w:val="clear" w:color="auto" w:fill="333333"/>
+        <w:tabs>
+          <w:tab w:val="left" w:pos="916"/>
+          <w:tab w:val="left" w:pos="1832"/>
+          <w:tab w:val="left" w:pos="2748"/>
+          <w:tab w:val="left" w:pos="3664"/>
+          <w:tab w:val="left" w:pos="4580"/>
+          <w:tab w:val="left" w:pos="5496"/>
+          <w:tab w:val="left" w:pos="6412"/>
+          <w:tab w:val="left" w:pos="7328"/>
+          <w:tab w:val="left" w:pos="8244"/>
+          <w:tab w:val="left" w:pos="9160"/>
+          <w:tab w:val="left" w:pos="10076"/>
+          <w:tab w:val="left" w:pos="10992"/>
+          <w:tab w:val="left" w:pos="11908"/>
+          <w:tab w:val="left" w:pos="12824"/>
+          <w:tab w:val="left" w:pos="13740"/>
+          <w:tab w:val="left" w:pos="14656"/>
+        </w:tabs>
+        <w:spacing w:before="0" w:after="0" w:line="240" w:lineRule="auto"/>
+        <w:rPr>
+          <w:rFonts w:ascii="Courier New" w:eastAsia="Times New Roman" w:hAnsi="Courier New" w:cs="Courier New"/>
+          <w:color w:val="FFFFFF"/>
+          <w:sz w:val="20"/>
+          <w:szCs w:val="20"/>
+          <w:lang w:val="es-MX" w:eastAsia="es-MX"/>
+        </w:rPr>
+      </w:pPr>
+      <w:r>
+        <w:rPr>
+          <w:rFonts w:ascii="Courier New" w:eastAsia="Times New Roman" w:hAnsi="Courier New" w:cs="Courier New"/>
+          <w:color w:val="FFFFFF"/>
+          <w:sz w:val="20"/>
+          <w:szCs w:val="20"/>
+          <w:lang w:val="es-MX" w:eastAsia="es-MX"/>
+        </w:rPr>
+        <w:t xml:space="preserve">                ]</w:t>
+      </w:r>
+    </w:p>
+    <w:p>
+      <w:pPr>
+        <w:shd w:val="clear" w:color="auto" w:fill="333333"/>
+        <w:tabs>
+          <w:tab w:val="left" w:pos="916"/>
+          <w:tab w:val="left" w:pos="1832"/>
+          <w:tab w:val="left" w:pos="2748"/>
+          <w:tab w:val="left" w:pos="3664"/>
+          <w:tab w:val="left" w:pos="4580"/>
+          <w:tab w:val="left" w:pos="5496"/>
+          <w:tab w:val="left" w:pos="6412"/>
+          <w:tab w:val="left" w:pos="7328"/>
+          <w:tab w:val="left" w:pos="8244"/>
+          <w:tab w:val="left" w:pos="9160"/>
+          <w:tab w:val="left" w:pos="10076"/>
+          <w:tab w:val="left" w:pos="10992"/>
+          <w:tab w:val="left" w:pos="11908"/>
+          <w:tab w:val="left" w:pos="12824"/>
+          <w:tab w:val="left" w:pos="13740"/>
+          <w:tab w:val="left" w:pos="14656"/>
+        </w:tabs>
+        <w:spacing w:before="0" w:after="0" w:line="240" w:lineRule="auto"/>
+        <w:rPr>
+          <w:rFonts w:ascii="Courier New" w:eastAsia="Times New Roman" w:hAnsi="Courier New" w:cs="Courier New"/>
+          <w:color w:val="FFFFFF"/>
+          <w:sz w:val="20"/>
+          <w:szCs w:val="20"/>
+          <w:lang w:val="es-MX" w:eastAsia="es-MX"/>
+        </w:rPr>
+      </w:pPr>
+      <w:r>
+        <w:rPr>
+          <w:rFonts w:ascii="Courier New" w:eastAsia="Times New Roman" w:hAnsi="Courier New" w:cs="Courier New"/>
+          <w:color w:val="FFFFFF"/>
+          <w:sz w:val="20"/>
+          <w:szCs w:val="20"/>
+          <w:lang w:val="es-MX" w:eastAsia="es-MX"/>
+        </w:rPr>
+        <w:t xml:space="preserve">        }</w:t>
+      </w:r>
+    </w:p>
+    <w:p>
+      <w:pPr>
+        <w:shd w:val="clear" w:color="auto" w:fill="333333"/>
+        <w:tabs>
+          <w:tab w:val="left" w:pos="916"/>
+          <w:tab w:val="left" w:pos="1832"/>
+          <w:tab w:val="left" w:pos="2748"/>
+          <w:tab w:val="left" w:pos="3664"/>
+          <w:tab w:val="left" w:pos="4580"/>
+          <w:tab w:val="left" w:pos="5496"/>
+          <w:tab w:val="left" w:pos="6412"/>
+          <w:tab w:val="left" w:pos="7328"/>
+          <w:tab w:val="left" w:pos="8244"/>
+          <w:tab w:val="left" w:pos="9160"/>
+          <w:tab w:val="left" w:pos="10076"/>
+          <w:tab w:val="left" w:pos="10992"/>
+          <w:tab w:val="left" w:pos="11908"/>
+          <w:tab w:val="left" w:pos="12824"/>
+          <w:tab w:val="left" w:pos="13740"/>
+          <w:tab w:val="left" w:pos="14656"/>
+        </w:tabs>
+        <w:spacing w:before="0" w:after="0" w:line="240" w:lineRule="auto"/>
+        <w:rPr>
+          <w:rFonts w:ascii="Courier New" w:eastAsia="Times New Roman" w:hAnsi="Courier New" w:cs="Courier New"/>
+          <w:color w:val="FFFFFF"/>
+          <w:sz w:val="21"/>
+          <w:szCs w:val="21"/>
+          <w:lang w:val="es-MX" w:eastAsia="es-MX"/>
+        </w:rPr>
+      </w:pPr>
+      <w:r>
+        <w:rPr>
+          <w:rFonts w:ascii="Courier New" w:eastAsia="Times New Roman" w:hAnsi="Courier New" w:cs="Courier New"/>
+          <w:color w:val="FFFFFF"/>
+          <w:sz w:val="20"/>
+          <w:szCs w:val="20"/>
+          <w:lang w:val="es-MX" w:eastAsia="es-MX"/>
+        </w:rPr>
+        <w:t>}</w:t>
+      </w:r>
+    </w:p>
+    <w:p>
+      <w:pPr>
+        <w:shd w:val="clear" w:color="auto" w:fill="FFFFFF"/>
+        <w:spacing w:before="0" w:after="0" w:line="240" w:lineRule="auto"/>
+        <w:ind w:right="113"/>
+        <w:jc w:val="both"/>
+        <w:rPr>
+          <w:rFonts w:ascii="Arial" w:eastAsia="Times New Roman" w:hAnsi="Arial" w:cs="Arial"/>
+          <w:color w:val="FF0000"/>
+          <w:sz w:val="20"/>
+          <w:szCs w:val="20"/>
+          <w:lang w:eastAsia="es-MX"/>
         </w:rPr>
       </w:pPr>
     </w:p>
@@ -5856,6 +7394,11 @@
     <w:basedOn w:val="Fuentedeprrafopredeter"/>
     <w:rsid w:val="004C6A82"/>
   </w:style>
+  <w:style w:type="character" w:customStyle="1" w:styleId="hljs-regexp">
+    <w:name w:val="hljs-regexp"/>
+    <w:basedOn w:val="Fuentedeprrafopredeter"/>
+    <w:rsid w:val="00C42422"/>
+  </w:style>
 </w:styles>
 </file>
 

</xml_diff>

<commit_message>
Creando la interfaz con styled-components: Usar información real de las categorías
</commit_message>
<xml_diff>
--- a/CursoReact.docx
+++ b/CursoReact.docx
@@ -15388,8 +15388,20 @@
           <w:szCs w:val="18"/>
           <w:lang w:val="en-US" w:eastAsia="es-MX"/>
         </w:rPr>
-        <w:t xml:space="preserve">                list-style: none;</w:t>
-      </w:r>
+        <w:t xml:space="preserve">                list-style: </w:t>
+      </w:r>
+      <w:proofErr w:type="gramStart"/>
+      <w:r>
+        <w:rPr>
+          <w:rFonts w:ascii="Courier New" w:eastAsia="Times New Roman" w:hAnsi="Courier New" w:cs="Courier New"/>
+          <w:color w:val="A6E22E"/>
+          <w:sz w:val="18"/>
+          <w:szCs w:val="18"/>
+          <w:lang w:val="en-US" w:eastAsia="es-MX"/>
+        </w:rPr>
+        <w:t>none;</w:t>
+      </w:r>
+      <w:proofErr w:type="gramEnd"/>
     </w:p>
     <w:p>
       <w:pPr>
@@ -15542,8 +15554,20 @@
           <w:szCs w:val="18"/>
           <w:lang w:val="en-US" w:eastAsia="es-MX"/>
         </w:rPr>
-        <w:t xml:space="preserve">                background: transparent;</w:t>
-      </w:r>
+        <w:t xml:space="preserve">                background: </w:t>
+      </w:r>
+      <w:proofErr w:type="gramStart"/>
+      <w:r>
+        <w:rPr>
+          <w:rFonts w:ascii="Courier New" w:eastAsia="Times New Roman" w:hAnsi="Courier New" w:cs="Courier New"/>
+          <w:color w:val="A6E22E"/>
+          <w:sz w:val="18"/>
+          <w:szCs w:val="18"/>
+          <w:lang w:val="en-US" w:eastAsia="es-MX"/>
+        </w:rPr>
+        <w:t>transparent;</w:t>
+      </w:r>
+      <w:proofErr w:type="gramEnd"/>
     </w:p>
     <w:p>
       <w:pPr>
@@ -15583,8 +15607,20 @@
           <w:szCs w:val="18"/>
           <w:lang w:val="en-US" w:eastAsia="es-MX"/>
         </w:rPr>
-        <w:t xml:space="preserve">                border: 0;</w:t>
-      </w:r>
+        <w:t xml:space="preserve">                border: </w:t>
+      </w:r>
+      <w:proofErr w:type="gramStart"/>
+      <w:r>
+        <w:rPr>
+          <w:rFonts w:ascii="Courier New" w:eastAsia="Times New Roman" w:hAnsi="Courier New" w:cs="Courier New"/>
+          <w:color w:val="A6E22E"/>
+          <w:sz w:val="18"/>
+          <w:szCs w:val="18"/>
+          <w:lang w:val="en-US" w:eastAsia="es-MX"/>
+        </w:rPr>
+        <w:t>0;</w:t>
+      </w:r>
+      <w:proofErr w:type="gramEnd"/>
     </w:p>
     <w:p>
       <w:pPr>
@@ -15624,8 +15660,20 @@
           <w:szCs w:val="18"/>
           <w:lang w:val="en-US" w:eastAsia="es-MX"/>
         </w:rPr>
-        <w:t xml:space="preserve">                outline: 0;</w:t>
-      </w:r>
+        <w:t xml:space="preserve">                outline: </w:t>
+      </w:r>
+      <w:proofErr w:type="gramStart"/>
+      <w:r>
+        <w:rPr>
+          <w:rFonts w:ascii="Courier New" w:eastAsia="Times New Roman" w:hAnsi="Courier New" w:cs="Courier New"/>
+          <w:color w:val="A6E22E"/>
+          <w:sz w:val="18"/>
+          <w:szCs w:val="18"/>
+          <w:lang w:val="en-US" w:eastAsia="es-MX"/>
+        </w:rPr>
+        <w:t>0;</w:t>
+      </w:r>
+      <w:proofErr w:type="gramEnd"/>
     </w:p>
     <w:p>
       <w:pPr>
@@ -15778,8 +15826,20 @@
           <w:szCs w:val="18"/>
           <w:lang w:val="en-US" w:eastAsia="es-MX"/>
         </w:rPr>
-        <w:t xml:space="preserve">                background: #fefefe;</w:t>
-      </w:r>
+        <w:t xml:space="preserve">                background: #</w:t>
+      </w:r>
+      <w:proofErr w:type="gramStart"/>
+      <w:r>
+        <w:rPr>
+          <w:rFonts w:ascii="Courier New" w:eastAsia="Times New Roman" w:hAnsi="Courier New" w:cs="Courier New"/>
+          <w:color w:val="A6E22E"/>
+          <w:sz w:val="18"/>
+          <w:szCs w:val="18"/>
+          <w:lang w:val="en-US" w:eastAsia="es-MX"/>
+        </w:rPr>
+        <w:t>fefefe;</w:t>
+      </w:r>
+      <w:proofErr w:type="gramEnd"/>
     </w:p>
     <w:p>
       <w:pPr>
@@ -15819,8 +15879,20 @@
           <w:szCs w:val="18"/>
           <w:lang w:val="en-US" w:eastAsia="es-MX"/>
         </w:rPr>
-        <w:t xml:space="preserve">                height: 100vh;</w:t>
-      </w:r>
+        <w:t xml:space="preserve">                height: </w:t>
+      </w:r>
+      <w:proofErr w:type="gramStart"/>
+      <w:r>
+        <w:rPr>
+          <w:rFonts w:ascii="Courier New" w:eastAsia="Times New Roman" w:hAnsi="Courier New" w:cs="Courier New"/>
+          <w:color w:val="A6E22E"/>
+          <w:sz w:val="18"/>
+          <w:szCs w:val="18"/>
+          <w:lang w:val="en-US" w:eastAsia="es-MX"/>
+        </w:rPr>
+        <w:t>100vh;</w:t>
+      </w:r>
+      <w:proofErr w:type="gramEnd"/>
     </w:p>
     <w:p>
       <w:pPr>
@@ -15860,8 +15932,20 @@
           <w:szCs w:val="18"/>
           <w:lang w:val="en-US" w:eastAsia="es-MX"/>
         </w:rPr>
-        <w:t xml:space="preserve">                margin: 0 auto;</w:t>
-      </w:r>
+        <w:t xml:space="preserve">                margin: 0 </w:t>
+      </w:r>
+      <w:proofErr w:type="gramStart"/>
+      <w:r>
+        <w:rPr>
+          <w:rFonts w:ascii="Courier New" w:eastAsia="Times New Roman" w:hAnsi="Courier New" w:cs="Courier New"/>
+          <w:color w:val="A6E22E"/>
+          <w:sz w:val="18"/>
+          <w:szCs w:val="18"/>
+          <w:lang w:val="en-US" w:eastAsia="es-MX"/>
+        </w:rPr>
+        <w:t>auto;</w:t>
+      </w:r>
+      <w:proofErr w:type="gramEnd"/>
     </w:p>
     <w:p>
       <w:pPr>
@@ -15901,7 +15985,29 @@
           <w:szCs w:val="18"/>
           <w:lang w:val="en-US" w:eastAsia="es-MX"/>
         </w:rPr>
-        <w:t xml:space="preserve">                max-width: 500px;</w:t>
+        <w:t xml:space="preserve">                </w:t>
+      </w:r>
+      <w:proofErr w:type="gramStart"/>
+      <w:r>
+        <w:rPr>
+          <w:rFonts w:ascii="Courier New" w:eastAsia="Times New Roman" w:hAnsi="Courier New" w:cs="Courier New"/>
+          <w:color w:val="A6E22E"/>
+          <w:sz w:val="18"/>
+          <w:szCs w:val="18"/>
+          <w:lang w:val="en-US" w:eastAsia="es-MX"/>
+        </w:rPr>
+        <w:t>max-width</w:t>
+      </w:r>
+      <w:proofErr w:type="gramEnd"/>
+      <w:r>
+        <w:rPr>
+          <w:rFonts w:ascii="Courier New" w:eastAsia="Times New Roman" w:hAnsi="Courier New" w:cs="Courier New"/>
+          <w:color w:val="A6E22E"/>
+          <w:sz w:val="18"/>
+          <w:szCs w:val="18"/>
+          <w:lang w:val="en-US" w:eastAsia="es-MX"/>
+        </w:rPr>
+        <w:t>: 500px;</w:t>
       </w:r>
     </w:p>
     <w:p>
@@ -15964,8 +16070,20 @@
           <w:szCs w:val="18"/>
           <w:lang w:val="en-US" w:eastAsia="es-MX"/>
         </w:rPr>
-        <w:t>-behavior: none;</w:t>
-      </w:r>
+        <w:t xml:space="preserve">-behavior: </w:t>
+      </w:r>
+      <w:proofErr w:type="gramStart"/>
+      <w:r>
+        <w:rPr>
+          <w:rFonts w:ascii="Courier New" w:eastAsia="Times New Roman" w:hAnsi="Courier New" w:cs="Courier New"/>
+          <w:color w:val="A6E22E"/>
+          <w:sz w:val="18"/>
+          <w:szCs w:val="18"/>
+          <w:lang w:val="en-US" w:eastAsia="es-MX"/>
+        </w:rPr>
+        <w:t>none;</w:t>
+      </w:r>
+      <w:proofErr w:type="gramEnd"/>
     </w:p>
     <w:p>
       <w:pPr>
@@ -16005,8 +16123,20 @@
           <w:szCs w:val="18"/>
           <w:lang w:val="en-US" w:eastAsia="es-MX"/>
         </w:rPr>
-        <w:t xml:space="preserve">                width: 100%;</w:t>
-      </w:r>
+        <w:t xml:space="preserve">                width: </w:t>
+      </w:r>
+      <w:proofErr w:type="gramStart"/>
+      <w:r>
+        <w:rPr>
+          <w:rFonts w:ascii="Courier New" w:eastAsia="Times New Roman" w:hAnsi="Courier New" w:cs="Courier New"/>
+          <w:color w:val="A6E22E"/>
+          <w:sz w:val="18"/>
+          <w:szCs w:val="18"/>
+          <w:lang w:val="en-US" w:eastAsia="es-MX"/>
+        </w:rPr>
+        <w:t>100%;</w:t>
+      </w:r>
+      <w:proofErr w:type="gramEnd"/>
     </w:p>
     <w:p>
       <w:pPr>
@@ -16162,6 +16292,7 @@
         <w:t xml:space="preserve">                box-shadow: 0 0 10px </w:t>
       </w:r>
       <w:proofErr w:type="spellStart"/>
+      <w:proofErr w:type="gramStart"/>
       <w:r>
         <w:rPr>
           <w:rFonts w:ascii="Courier New" w:eastAsia="Times New Roman" w:hAnsi="Courier New" w:cs="Courier New"/>
@@ -16181,7 +16312,18 @@
           <w:szCs w:val="18"/>
           <w:lang w:val="en-US" w:eastAsia="es-MX"/>
         </w:rPr>
-        <w:t>(0, 0, 0, 0.05);</w:t>
+        <w:t>(</w:t>
+      </w:r>
+      <w:proofErr w:type="gramEnd"/>
+      <w:r>
+        <w:rPr>
+          <w:rFonts w:ascii="Courier New" w:eastAsia="Times New Roman" w:hAnsi="Courier New" w:cs="Courier New"/>
+          <w:color w:val="A6E22E"/>
+          <w:sz w:val="18"/>
+          <w:szCs w:val="18"/>
+          <w:lang w:val="en-US" w:eastAsia="es-MX"/>
+        </w:rPr>
+        <w:t>0, 0, 0, 0.05);</w:t>
       </w:r>
     </w:p>
     <w:p>
@@ -16222,8 +16364,20 @@
           <w:szCs w:val="18"/>
           <w:lang w:val="en-US" w:eastAsia="es-MX"/>
         </w:rPr>
-        <w:t xml:space="preserve">                overflow-x: hidden;</w:t>
-      </w:r>
+        <w:t xml:space="preserve">                overflow-x: </w:t>
+      </w:r>
+      <w:proofErr w:type="gramStart"/>
+      <w:r>
+        <w:rPr>
+          <w:rFonts w:ascii="Courier New" w:eastAsia="Times New Roman" w:hAnsi="Courier New" w:cs="Courier New"/>
+          <w:color w:val="A6E22E"/>
+          <w:sz w:val="18"/>
+          <w:szCs w:val="18"/>
+          <w:lang w:val="en-US" w:eastAsia="es-MX"/>
+        </w:rPr>
+        <w:t>hidden;</w:t>
+      </w:r>
+      <w:proofErr w:type="gramEnd"/>
     </w:p>
     <w:p>
       <w:pPr>
@@ -16263,8 +16417,20 @@
           <w:szCs w:val="18"/>
           <w:lang w:val="en-US" w:eastAsia="es-MX"/>
         </w:rPr>
-        <w:t xml:space="preserve">                min-height: 100vh;</w:t>
-      </w:r>
+        <w:t xml:space="preserve">                min-height: </w:t>
+      </w:r>
+      <w:proofErr w:type="gramStart"/>
+      <w:r>
+        <w:rPr>
+          <w:rFonts w:ascii="Courier New" w:eastAsia="Times New Roman" w:hAnsi="Courier New" w:cs="Courier New"/>
+          <w:color w:val="A6E22E"/>
+          <w:sz w:val="18"/>
+          <w:szCs w:val="18"/>
+          <w:lang w:val="en-US" w:eastAsia="es-MX"/>
+        </w:rPr>
+        <w:t>100vh;</w:t>
+      </w:r>
+      <w:proofErr w:type="gramEnd"/>
     </w:p>
     <w:p>
       <w:pPr>
@@ -16380,9 +16546,834 @@
         <w:t>`</w:t>
       </w:r>
     </w:p>
-    <w:p/>
+    <w:p>
+      <w:pPr>
+        <w:pStyle w:val="Ttulo1"/>
+        <w:tabs>
+          <w:tab w:val="left" w:pos="6412"/>
+        </w:tabs>
+      </w:pPr>
+      <w:r>
+        <w:lastRenderedPageBreak/>
+        <w:t>Usar informacion real de las categorias</w:t>
+      </w:r>
+    </w:p>
+    <w:p>
+      <w:r>
+        <w:t xml:space="preserve">Muy top pasar los </w:t>
+      </w:r>
+      <w:proofErr w:type="spellStart"/>
+      <w:r>
+        <w:t>props</w:t>
+      </w:r>
+      <w:proofErr w:type="spellEnd"/>
+      <w:r>
+        <w:t xml:space="preserve"> con el </w:t>
+      </w:r>
+      <w:proofErr w:type="spellStart"/>
+      <w:r>
+        <w:t>rest</w:t>
+      </w:r>
+      <w:proofErr w:type="spellEnd"/>
+      <w:r>
+        <w:t xml:space="preserve"> </w:t>
+      </w:r>
+      <w:proofErr w:type="spellStart"/>
+      <w:r>
+        <w:t>operator</w:t>
+      </w:r>
+      <w:proofErr w:type="spellEnd"/>
+      <w:proofErr w:type="gramStart"/>
+      <w:r>
+        <w:t>… ,</w:t>
+      </w:r>
+      <w:proofErr w:type="gramEnd"/>
+      <w:r>
+        <w:t xml:space="preserve"> recibirlos como </w:t>
+      </w:r>
+      <w:proofErr w:type="spellStart"/>
+      <w:r>
+        <w:t>parametros</w:t>
+      </w:r>
+      <w:proofErr w:type="spellEnd"/>
+      <w:r>
+        <w:t xml:space="preserve"> directamente en el componente y que </w:t>
+      </w:r>
+      <w:proofErr w:type="spellStart"/>
+      <w:r>
+        <w:t>mas</w:t>
+      </w:r>
+      <w:proofErr w:type="spellEnd"/>
+      <w:r>
+        <w:t xml:space="preserve"> nos deparará este curso </w:t>
+      </w:r>
+      <w:r>
+        <w:rPr>
+          <w:rFonts w:ascii="Segoe UI Emoji" w:hAnsi="Segoe UI Emoji" w:cs="Segoe UI Emoji"/>
+        </w:rPr>
+        <w:t>😄</w:t>
+      </w:r>
+      <w:r>
+        <w:t>… chavales… pillad café y arándanos que esto se pone bueno.</w:t>
+      </w:r>
+    </w:p>
+    <w:p>
+      <w:pPr>
+        <w:pStyle w:val="NormalWeb"/>
+        <w:shd w:val="clear" w:color="auto" w:fill="FFFFFF"/>
+        <w:spacing w:before="0" w:beforeAutospacing="0" w:after="0" w:afterAutospacing="0"/>
+        <w:rPr>
+          <w:rFonts w:ascii="Arial" w:hAnsi="Arial" w:cs="Arial"/>
+          <w:color w:val="4A4A4A"/>
+        </w:rPr>
+      </w:pPr>
+      <w:r>
+        <w:rPr>
+          <w:rFonts w:ascii="Arial" w:hAnsi="Arial" w:cs="Arial"/>
+          <w:color w:val="4A4A4A"/>
+        </w:rPr>
+        <w:t>Por si alguien tiene dudas o simplemente para recordar conceptos</w:t>
+      </w:r>
+      <w:r>
+        <w:rPr>
+          <w:rFonts w:ascii="Segoe UI Emoji" w:hAnsi="Segoe UI Emoji" w:cs="Segoe UI Emoji"/>
+          <w:color w:val="4A4A4A"/>
+        </w:rPr>
+        <w:t>🧐</w:t>
+      </w:r>
+      <w:r>
+        <w:rPr>
+          <w:rFonts w:ascii="Arial" w:hAnsi="Arial" w:cs="Arial"/>
+          <w:color w:val="4A4A4A"/>
+        </w:rPr>
+        <w:t>:</w:t>
+      </w:r>
+    </w:p>
+    <w:p>
+      <w:pPr>
+        <w:pStyle w:val="NormalWeb"/>
+        <w:numPr>
+          <w:ilvl w:val="0"/>
+          <w:numId w:val="19"/>
+        </w:numPr>
+        <w:shd w:val="clear" w:color="auto" w:fill="FFFFFF"/>
+        <w:spacing w:before="0" w:beforeAutospacing="0" w:after="0" w:afterAutospacing="0"/>
+        <w:ind w:left="0"/>
+        <w:rPr>
+          <w:rFonts w:ascii="Arial" w:hAnsi="Arial" w:cs="Arial"/>
+          <w:color w:val="4A4A4A"/>
+        </w:rPr>
+      </w:pPr>
+      <w:hyperlink r:id="rId35" w:tgtFrame="_blank" w:history="1">
+        <w:r>
+          <w:rPr>
+            <w:rStyle w:val="Hipervnculo"/>
+            <w:rFonts w:ascii="Arial" w:eastAsiaTheme="majorEastAsia" w:hAnsi="Arial" w:cs="Arial"/>
+            <w:color w:val="0791E6"/>
+          </w:rPr>
+          <w:t xml:space="preserve">Método </w:t>
+        </w:r>
+        <w:proofErr w:type="spellStart"/>
+        <w:proofErr w:type="gramStart"/>
+        <w:r>
+          <w:rPr>
+            <w:rStyle w:val="Hipervnculo"/>
+            <w:rFonts w:ascii="Arial" w:eastAsiaTheme="majorEastAsia" w:hAnsi="Arial" w:cs="Arial"/>
+            <w:color w:val="0791E6"/>
+          </w:rPr>
+          <w:t>map</w:t>
+        </w:r>
+        <w:proofErr w:type="spellEnd"/>
+        <w:r>
+          <w:rPr>
+            <w:rStyle w:val="Hipervnculo"/>
+            <w:rFonts w:ascii="Arial" w:eastAsiaTheme="majorEastAsia" w:hAnsi="Arial" w:cs="Arial"/>
+            <w:color w:val="0791E6"/>
+          </w:rPr>
+          <w:t>(</w:t>
+        </w:r>
+        <w:proofErr w:type="gramEnd"/>
+        <w:r>
+          <w:rPr>
+            <w:rStyle w:val="Hipervnculo"/>
+            <w:rFonts w:ascii="Arial" w:eastAsiaTheme="majorEastAsia" w:hAnsi="Arial" w:cs="Arial"/>
+            <w:color w:val="0791E6"/>
+          </w:rPr>
+          <w:t>)</w:t>
+        </w:r>
+      </w:hyperlink>
+    </w:p>
+    <w:p>
+      <w:pPr>
+        <w:pStyle w:val="NormalWeb"/>
+        <w:numPr>
+          <w:ilvl w:val="0"/>
+          <w:numId w:val="19"/>
+        </w:numPr>
+        <w:shd w:val="clear" w:color="auto" w:fill="FFFFFF"/>
+        <w:spacing w:before="0" w:beforeAutospacing="0" w:after="0" w:afterAutospacing="0"/>
+        <w:ind w:left="0"/>
+        <w:rPr>
+          <w:rFonts w:ascii="Arial" w:hAnsi="Arial" w:cs="Arial"/>
+          <w:color w:val="4A4A4A"/>
+        </w:rPr>
+      </w:pPr>
+      <w:hyperlink r:id="rId36" w:tgtFrame="_blank" w:history="1">
+        <w:r>
+          <w:rPr>
+            <w:rStyle w:val="Hipervnculo"/>
+            <w:rFonts w:ascii="Arial" w:eastAsiaTheme="majorEastAsia" w:hAnsi="Arial" w:cs="Arial"/>
+            <w:color w:val="0791E6"/>
+          </w:rPr>
+          <w:t xml:space="preserve">Operador </w:t>
+        </w:r>
+        <w:proofErr w:type="spellStart"/>
+        <w:r>
+          <w:rPr>
+            <w:rStyle w:val="Hipervnculo"/>
+            <w:rFonts w:ascii="Arial" w:eastAsiaTheme="majorEastAsia" w:hAnsi="Arial" w:cs="Arial"/>
+            <w:color w:val="0791E6"/>
+          </w:rPr>
+          <w:t>rest</w:t>
+        </w:r>
+        <w:proofErr w:type="spellEnd"/>
+        <w:r>
+          <w:rPr>
+            <w:rStyle w:val="Hipervnculo"/>
+            <w:rFonts w:ascii="Arial" w:eastAsiaTheme="majorEastAsia" w:hAnsi="Arial" w:cs="Arial"/>
+            <w:color w:val="0791E6"/>
+          </w:rPr>
+          <w:t xml:space="preserve"> / spread</w:t>
+        </w:r>
+      </w:hyperlink>
+    </w:p>
+    <w:p>
+      <w:r>
+        <w:drawing>
+          <wp:inline distT="0" distB="0" distL="0" distR="0" wp14:anchorId="5FC8EA53" wp14:editId="641758FB">
+            <wp:extent cx="5732145" cy="1388745"/>
+            <wp:effectExtent l="0" t="0" r="1905" b="1905"/>
+            <wp:docPr id="3" name="Imagen 3"/>
+            <wp:cNvGraphicFramePr>
+              <a:graphicFrameLocks xmlns:a="http://schemas.openxmlformats.org/drawingml/2006/main" noChangeAspect="1"/>
+            </wp:cNvGraphicFramePr>
+            <a:graphic xmlns:a="http://schemas.openxmlformats.org/drawingml/2006/main">
+              <a:graphicData uri="http://schemas.openxmlformats.org/drawingml/2006/picture">
+                <pic:pic xmlns:pic="http://schemas.openxmlformats.org/drawingml/2006/picture">
+                  <pic:nvPicPr>
+                    <pic:cNvPr id="1" name=""/>
+                    <pic:cNvPicPr/>
+                  </pic:nvPicPr>
+                  <pic:blipFill>
+                    <a:blip r:embed="rId37"/>
+                    <a:stretch>
+                      <a:fillRect/>
+                    </a:stretch>
+                  </pic:blipFill>
+                  <pic:spPr>
+                    <a:xfrm>
+                      <a:off x="0" y="0"/>
+                      <a:ext cx="5732145" cy="1388745"/>
+                    </a:xfrm>
+                    <a:prstGeom prst="rect">
+                      <a:avLst/>
+                    </a:prstGeom>
+                  </pic:spPr>
+                </pic:pic>
+              </a:graphicData>
+            </a:graphic>
+          </wp:inline>
+        </w:drawing>
+      </w:r>
+    </w:p>
+    <w:p>
+      <w:pPr>
+        <w:shd w:val="clear" w:color="auto" w:fill="FFFFFF"/>
+        <w:spacing w:before="384" w:after="384" w:line="240" w:lineRule="auto"/>
+        <w:jc w:val="both"/>
+        <w:textAlignment w:val="baseline"/>
+        <w:rPr>
+          <w:rFonts w:ascii="Arial" w:eastAsia="Times New Roman" w:hAnsi="Arial" w:cs="Arial"/>
+          <w:color w:val="555555"/>
+          <w:sz w:val="20"/>
+          <w:szCs w:val="20"/>
+          <w:lang w:val="es-MX" w:eastAsia="es-MX"/>
+        </w:rPr>
+      </w:pPr>
+      <w:r>
+        <w:rPr>
+          <w:rFonts w:ascii="Arial" w:eastAsia="Times New Roman" w:hAnsi="Arial" w:cs="Arial"/>
+          <w:color w:val="555555"/>
+          <w:sz w:val="20"/>
+          <w:szCs w:val="20"/>
+          <w:lang w:val="en-US" w:eastAsia="es-MX"/>
+        </w:rPr>
+        <w:t xml:space="preserve">The spread operator can be used to turn an array of values onto a set of function parameters. </w:t>
+      </w:r>
+      <w:proofErr w:type="spellStart"/>
+      <w:r>
+        <w:rPr>
+          <w:rFonts w:ascii="Arial" w:eastAsia="Times New Roman" w:hAnsi="Arial" w:cs="Arial"/>
+          <w:color w:val="555555"/>
+          <w:sz w:val="20"/>
+          <w:szCs w:val="20"/>
+          <w:lang w:val="es-MX" w:eastAsia="es-MX"/>
+        </w:rPr>
+        <w:t>Returning</w:t>
+      </w:r>
+      <w:proofErr w:type="spellEnd"/>
+      <w:r>
+        <w:rPr>
+          <w:rFonts w:ascii="Arial" w:eastAsia="Times New Roman" w:hAnsi="Arial" w:cs="Arial"/>
+          <w:color w:val="555555"/>
+          <w:sz w:val="20"/>
+          <w:szCs w:val="20"/>
+          <w:lang w:val="es-MX" w:eastAsia="es-MX"/>
+        </w:rPr>
+        <w:t xml:space="preserve"> </w:t>
+      </w:r>
+      <w:proofErr w:type="spellStart"/>
+      <w:r>
+        <w:rPr>
+          <w:rFonts w:ascii="Arial" w:eastAsia="Times New Roman" w:hAnsi="Arial" w:cs="Arial"/>
+          <w:color w:val="555555"/>
+          <w:sz w:val="20"/>
+          <w:szCs w:val="20"/>
+          <w:lang w:val="es-MX" w:eastAsia="es-MX"/>
+        </w:rPr>
+        <w:t>to</w:t>
+      </w:r>
+      <w:proofErr w:type="spellEnd"/>
+      <w:r>
+        <w:rPr>
+          <w:rFonts w:ascii="Arial" w:eastAsia="Times New Roman" w:hAnsi="Arial" w:cs="Arial"/>
+          <w:color w:val="555555"/>
+          <w:sz w:val="20"/>
+          <w:szCs w:val="20"/>
+          <w:lang w:val="es-MX" w:eastAsia="es-MX"/>
+        </w:rPr>
+        <w:t xml:space="preserve"> </w:t>
+      </w:r>
+      <w:proofErr w:type="spellStart"/>
+      <w:r>
+        <w:rPr>
+          <w:rFonts w:ascii="Arial" w:eastAsia="Times New Roman" w:hAnsi="Arial" w:cs="Arial"/>
+          <w:color w:val="555555"/>
+          <w:sz w:val="20"/>
+          <w:szCs w:val="20"/>
+          <w:lang w:val="es-MX" w:eastAsia="es-MX"/>
+        </w:rPr>
+        <w:t>our</w:t>
+      </w:r>
+      <w:proofErr w:type="spellEnd"/>
+      <w:r>
+        <w:rPr>
+          <w:rFonts w:ascii="Arial" w:eastAsia="Times New Roman" w:hAnsi="Arial" w:cs="Arial"/>
+          <w:color w:val="555555"/>
+          <w:sz w:val="20"/>
+          <w:szCs w:val="20"/>
+          <w:lang w:val="es-MX" w:eastAsia="es-MX"/>
+        </w:rPr>
+        <w:t xml:space="preserve"> </w:t>
+      </w:r>
+      <w:proofErr w:type="spellStart"/>
+      <w:proofErr w:type="gramStart"/>
+      <w:r>
+        <w:rPr>
+          <w:rFonts w:ascii="Arial" w:eastAsia="Times New Roman" w:hAnsi="Arial" w:cs="Arial"/>
+          <w:color w:val="555555"/>
+          <w:sz w:val="20"/>
+          <w:szCs w:val="20"/>
+          <w:lang w:val="es-MX" w:eastAsia="es-MX"/>
+        </w:rPr>
+        <w:t>add</w:t>
+      </w:r>
+      <w:proofErr w:type="spellEnd"/>
+      <w:r>
+        <w:rPr>
+          <w:rFonts w:ascii="Arial" w:eastAsia="Times New Roman" w:hAnsi="Arial" w:cs="Arial"/>
+          <w:color w:val="555555"/>
+          <w:sz w:val="20"/>
+          <w:szCs w:val="20"/>
+          <w:lang w:val="es-MX" w:eastAsia="es-MX"/>
+        </w:rPr>
+        <w:t>(</w:t>
+      </w:r>
+      <w:proofErr w:type="gramEnd"/>
+      <w:r>
+        <w:rPr>
+          <w:rFonts w:ascii="Arial" w:eastAsia="Times New Roman" w:hAnsi="Arial" w:cs="Arial"/>
+          <w:color w:val="555555"/>
+          <w:sz w:val="20"/>
+          <w:szCs w:val="20"/>
+          <w:lang w:val="es-MX" w:eastAsia="es-MX"/>
+        </w:rPr>
+        <w:t xml:space="preserve">) </w:t>
+      </w:r>
+      <w:proofErr w:type="spellStart"/>
+      <w:r>
+        <w:rPr>
+          <w:rFonts w:ascii="Arial" w:eastAsia="Times New Roman" w:hAnsi="Arial" w:cs="Arial"/>
+          <w:color w:val="555555"/>
+          <w:sz w:val="20"/>
+          <w:szCs w:val="20"/>
+          <w:lang w:val="es-MX" w:eastAsia="es-MX"/>
+        </w:rPr>
+        <w:t>example</w:t>
+      </w:r>
+      <w:proofErr w:type="spellEnd"/>
+      <w:r>
+        <w:rPr>
+          <w:rFonts w:ascii="Arial" w:eastAsia="Times New Roman" w:hAnsi="Arial" w:cs="Arial"/>
+          <w:color w:val="555555"/>
+          <w:sz w:val="20"/>
+          <w:szCs w:val="20"/>
+          <w:lang w:val="es-MX" w:eastAsia="es-MX"/>
+        </w:rPr>
+        <w:t>:</w:t>
+      </w:r>
+    </w:p>
+    <w:tbl>
+      <w:tblPr>
+        <w:tblW w:w="9075" w:type="dxa"/>
+        <w:tblCellMar>
+          <w:left w:w="0" w:type="dxa"/>
+          <w:right w:w="0" w:type="dxa"/>
+        </w:tblCellMar>
+        <w:tblLook w:val="04A0" w:firstRow="1" w:lastRow="0" w:firstColumn="1" w:lastColumn="0" w:noHBand="0" w:noVBand="1"/>
+      </w:tblPr>
+      <w:tblGrid>
+        <w:gridCol w:w="480"/>
+        <w:gridCol w:w="8595"/>
+      </w:tblGrid>
+      <w:tr>
+        <w:tc>
+          <w:tcPr>
+            <w:tcW w:w="0" w:type="auto"/>
+            <w:vAlign w:val="center"/>
+            <w:hideMark/>
+          </w:tcPr>
+          <w:p>
+            <w:pPr>
+              <w:spacing w:before="0" w:after="0" w:line="240" w:lineRule="auto"/>
+              <w:jc w:val="both"/>
+              <w:rPr>
+                <w:rFonts w:ascii="Times New Roman" w:eastAsia="Times New Roman" w:hAnsi="Times New Roman" w:cs="Times New Roman"/>
+                <w:lang w:val="es-MX" w:eastAsia="es-MX"/>
+              </w:rPr>
+            </w:pPr>
+            <w:r>
+              <w:rPr>
+                <w:rFonts w:ascii="Times New Roman" w:eastAsia="Times New Roman" w:hAnsi="Times New Roman" w:cs="Times New Roman"/>
+                <w:lang w:val="es-MX" w:eastAsia="es-MX"/>
+              </w:rPr>
+              <w:t>1</w:t>
+            </w:r>
+          </w:p>
+          <w:p>
+            <w:pPr>
+              <w:spacing w:before="0" w:after="0" w:line="240" w:lineRule="auto"/>
+              <w:jc w:val="both"/>
+              <w:rPr>
+                <w:rFonts w:ascii="Times New Roman" w:eastAsia="Times New Roman" w:hAnsi="Times New Roman" w:cs="Times New Roman"/>
+                <w:lang w:val="es-MX" w:eastAsia="es-MX"/>
+              </w:rPr>
+            </w:pPr>
+            <w:r>
+              <w:rPr>
+                <w:rFonts w:ascii="Times New Roman" w:eastAsia="Times New Roman" w:hAnsi="Times New Roman" w:cs="Times New Roman"/>
+                <w:lang w:val="es-MX" w:eastAsia="es-MX"/>
+              </w:rPr>
+              <w:t>2</w:t>
+            </w:r>
+          </w:p>
+          <w:p>
+            <w:pPr>
+              <w:spacing w:before="0" w:after="0" w:line="240" w:lineRule="auto"/>
+              <w:jc w:val="both"/>
+              <w:rPr>
+                <w:rFonts w:ascii="Times New Roman" w:eastAsia="Times New Roman" w:hAnsi="Times New Roman" w:cs="Times New Roman"/>
+                <w:lang w:val="es-MX" w:eastAsia="es-MX"/>
+              </w:rPr>
+            </w:pPr>
+            <w:r>
+              <w:rPr>
+                <w:rFonts w:ascii="Times New Roman" w:eastAsia="Times New Roman" w:hAnsi="Times New Roman" w:cs="Times New Roman"/>
+                <w:lang w:val="es-MX" w:eastAsia="es-MX"/>
+              </w:rPr>
+              <w:t>3</w:t>
+            </w:r>
+          </w:p>
+          <w:p>
+            <w:pPr>
+              <w:spacing w:before="0" w:after="0" w:line="240" w:lineRule="auto"/>
+              <w:jc w:val="both"/>
+              <w:rPr>
+                <w:rFonts w:ascii="Times New Roman" w:eastAsia="Times New Roman" w:hAnsi="Times New Roman" w:cs="Times New Roman"/>
+                <w:lang w:val="es-MX" w:eastAsia="es-MX"/>
+              </w:rPr>
+            </w:pPr>
+            <w:r>
+              <w:rPr>
+                <w:rFonts w:ascii="Times New Roman" w:eastAsia="Times New Roman" w:hAnsi="Times New Roman" w:cs="Times New Roman"/>
+                <w:lang w:val="es-MX" w:eastAsia="es-MX"/>
+              </w:rPr>
+              <w:t>4</w:t>
+            </w:r>
+          </w:p>
+          <w:p>
+            <w:pPr>
+              <w:spacing w:before="0" w:after="0" w:line="240" w:lineRule="auto"/>
+              <w:jc w:val="both"/>
+              <w:rPr>
+                <w:rFonts w:ascii="Times New Roman" w:eastAsia="Times New Roman" w:hAnsi="Times New Roman" w:cs="Times New Roman"/>
+                <w:lang w:val="es-MX" w:eastAsia="es-MX"/>
+              </w:rPr>
+            </w:pPr>
+            <w:r>
+              <w:rPr>
+                <w:rFonts w:ascii="Times New Roman" w:eastAsia="Times New Roman" w:hAnsi="Times New Roman" w:cs="Times New Roman"/>
+                <w:lang w:val="es-MX" w:eastAsia="es-MX"/>
+              </w:rPr>
+              <w:t>5</w:t>
+            </w:r>
+          </w:p>
+          <w:p>
+            <w:pPr>
+              <w:spacing w:before="0" w:after="0" w:line="240" w:lineRule="auto"/>
+              <w:jc w:val="both"/>
+              <w:rPr>
+                <w:rFonts w:ascii="Times New Roman" w:eastAsia="Times New Roman" w:hAnsi="Times New Roman" w:cs="Times New Roman"/>
+                <w:lang w:val="es-MX" w:eastAsia="es-MX"/>
+              </w:rPr>
+            </w:pPr>
+            <w:r>
+              <w:rPr>
+                <w:rFonts w:ascii="Times New Roman" w:eastAsia="Times New Roman" w:hAnsi="Times New Roman" w:cs="Times New Roman"/>
+                <w:lang w:val="es-MX" w:eastAsia="es-MX"/>
+              </w:rPr>
+              <w:t>6</w:t>
+            </w:r>
+          </w:p>
+          <w:p>
+            <w:pPr>
+              <w:spacing w:before="0" w:after="0" w:line="240" w:lineRule="auto"/>
+              <w:jc w:val="both"/>
+              <w:rPr>
+                <w:rFonts w:ascii="Times New Roman" w:eastAsia="Times New Roman" w:hAnsi="Times New Roman" w:cs="Times New Roman"/>
+                <w:lang w:val="es-MX" w:eastAsia="es-MX"/>
+              </w:rPr>
+            </w:pPr>
+            <w:r>
+              <w:rPr>
+                <w:rFonts w:ascii="Times New Roman" w:eastAsia="Times New Roman" w:hAnsi="Times New Roman" w:cs="Times New Roman"/>
+                <w:lang w:val="es-MX" w:eastAsia="es-MX"/>
+              </w:rPr>
+              <w:t>7</w:t>
+            </w:r>
+          </w:p>
+          <w:p>
+            <w:pPr>
+              <w:spacing w:before="0" w:after="0" w:line="240" w:lineRule="auto"/>
+              <w:jc w:val="both"/>
+              <w:rPr>
+                <w:rFonts w:ascii="Times New Roman" w:eastAsia="Times New Roman" w:hAnsi="Times New Roman" w:cs="Times New Roman"/>
+                <w:lang w:val="es-MX" w:eastAsia="es-MX"/>
+              </w:rPr>
+            </w:pPr>
+            <w:r>
+              <w:rPr>
+                <w:rFonts w:ascii="Times New Roman" w:eastAsia="Times New Roman" w:hAnsi="Times New Roman" w:cs="Times New Roman"/>
+                <w:lang w:val="es-MX" w:eastAsia="es-MX"/>
+              </w:rPr>
+              <w:t>8</w:t>
+            </w:r>
+          </w:p>
+        </w:tc>
+        <w:tc>
+          <w:tcPr>
+            <w:tcW w:w="8595" w:type="dxa"/>
+            <w:vAlign w:val="center"/>
+            <w:hideMark/>
+          </w:tcPr>
+          <w:p>
+            <w:pPr>
+              <w:spacing w:before="0" w:after="0" w:line="240" w:lineRule="auto"/>
+              <w:jc w:val="both"/>
+              <w:rPr>
+                <w:rFonts w:ascii="Times New Roman" w:eastAsia="Times New Roman" w:hAnsi="Times New Roman" w:cs="Times New Roman"/>
+                <w:lang w:val="en-US" w:eastAsia="es-MX"/>
+              </w:rPr>
+            </w:pPr>
+            <w:r>
+              <w:rPr>
+                <w:rFonts w:ascii="Courier New" w:eastAsia="Times New Roman" w:hAnsi="Courier New" w:cs="Courier New"/>
+                <w:sz w:val="18"/>
+                <w:szCs w:val="18"/>
+                <w:lang w:val="en-US" w:eastAsia="es-MX"/>
+              </w:rPr>
+              <w:t>function</w:t>
+            </w:r>
+            <w:r>
+              <w:rPr>
+                <w:rFonts w:ascii="Times New Roman" w:eastAsia="Times New Roman" w:hAnsi="Times New Roman" w:cs="Times New Roman"/>
+                <w:lang w:val="en-US" w:eastAsia="es-MX"/>
+              </w:rPr>
+              <w:t xml:space="preserve"> </w:t>
+            </w:r>
+            <w:r>
+              <w:rPr>
+                <w:rFonts w:ascii="Courier New" w:eastAsia="Times New Roman" w:hAnsi="Courier New" w:cs="Courier New"/>
+                <w:sz w:val="18"/>
+                <w:szCs w:val="18"/>
+                <w:lang w:val="en-US" w:eastAsia="es-MX"/>
+              </w:rPr>
+              <w:t>add(...numbersToAdd) { // This is a Rest parameter</w:t>
+            </w:r>
+          </w:p>
+          <w:p>
+            <w:pPr>
+              <w:spacing w:before="0" w:after="0" w:line="240" w:lineRule="auto"/>
+              <w:jc w:val="both"/>
+              <w:rPr>
+                <w:rFonts w:ascii="Times New Roman" w:eastAsia="Times New Roman" w:hAnsi="Times New Roman" w:cs="Times New Roman"/>
+                <w:lang w:val="en-US" w:eastAsia="es-MX"/>
+              </w:rPr>
+            </w:pPr>
+            <w:r>
+              <w:rPr>
+                <w:rFonts w:ascii="Courier New" w:eastAsia="Times New Roman" w:hAnsi="Courier New" w:cs="Courier New"/>
+                <w:sz w:val="18"/>
+                <w:szCs w:val="18"/>
+                <w:lang w:val="en-US" w:eastAsia="es-MX"/>
+              </w:rPr>
+              <w:t>  return</w:t>
+            </w:r>
+            <w:r>
+              <w:rPr>
+                <w:rFonts w:ascii="Times New Roman" w:eastAsia="Times New Roman" w:hAnsi="Times New Roman" w:cs="Times New Roman"/>
+                <w:lang w:val="en-US" w:eastAsia="es-MX"/>
+              </w:rPr>
+              <w:t xml:space="preserve"> </w:t>
+            </w:r>
+            <w:r>
+              <w:rPr>
+                <w:rFonts w:ascii="Courier New" w:eastAsia="Times New Roman" w:hAnsi="Courier New" w:cs="Courier New"/>
+                <w:sz w:val="18"/>
+                <w:szCs w:val="18"/>
+                <w:lang w:val="en-US" w:eastAsia="es-MX"/>
+              </w:rPr>
+              <w:t>numbersToAdd.reduce((sum, next) =&gt; sum + next);</w:t>
+            </w:r>
+          </w:p>
+          <w:p>
+            <w:pPr>
+              <w:spacing w:before="0" w:after="0" w:line="240" w:lineRule="auto"/>
+              <w:jc w:val="both"/>
+              <w:rPr>
+                <w:rFonts w:ascii="Times New Roman" w:eastAsia="Times New Roman" w:hAnsi="Times New Roman" w:cs="Times New Roman"/>
+                <w:lang w:val="en-US" w:eastAsia="es-MX"/>
+              </w:rPr>
+            </w:pPr>
+            <w:r>
+              <w:rPr>
+                <w:rFonts w:ascii="Courier New" w:eastAsia="Times New Roman" w:hAnsi="Courier New" w:cs="Courier New"/>
+                <w:sz w:val="18"/>
+                <w:szCs w:val="18"/>
+                <w:lang w:val="en-US" w:eastAsia="es-MX"/>
+              </w:rPr>
+              <w:t>}</w:t>
+            </w:r>
+          </w:p>
+          <w:p>
+            <w:pPr>
+              <w:spacing w:before="0" w:after="0" w:line="240" w:lineRule="auto"/>
+              <w:jc w:val="both"/>
+              <w:rPr>
+                <w:rFonts w:ascii="Times New Roman" w:eastAsia="Times New Roman" w:hAnsi="Times New Roman" w:cs="Times New Roman"/>
+                <w:lang w:val="en-US" w:eastAsia="es-MX"/>
+              </w:rPr>
+            </w:pPr>
+            <w:r>
+              <w:rPr>
+                <w:rFonts w:ascii="Times New Roman" w:eastAsia="Times New Roman" w:hAnsi="Times New Roman" w:cs="Times New Roman"/>
+                <w:lang w:val="en-US" w:eastAsia="es-MX"/>
+              </w:rPr>
+              <w:t> </w:t>
+            </w:r>
+          </w:p>
+          <w:p>
+            <w:pPr>
+              <w:spacing w:before="0" w:after="0" w:line="240" w:lineRule="auto"/>
+              <w:jc w:val="both"/>
+              <w:rPr>
+                <w:rFonts w:ascii="Times New Roman" w:eastAsia="Times New Roman" w:hAnsi="Times New Roman" w:cs="Times New Roman"/>
+                <w:lang w:val="en-US" w:eastAsia="es-MX"/>
+              </w:rPr>
+            </w:pPr>
+            <w:r>
+              <w:rPr>
+                <w:rFonts w:ascii="Courier New" w:eastAsia="Times New Roman" w:hAnsi="Courier New" w:cs="Courier New"/>
+                <w:sz w:val="18"/>
+                <w:szCs w:val="18"/>
+                <w:lang w:val="en-US" w:eastAsia="es-MX"/>
+              </w:rPr>
+              <w:t>var</w:t>
+            </w:r>
+            <w:r>
+              <w:rPr>
+                <w:rFonts w:ascii="Times New Roman" w:eastAsia="Times New Roman" w:hAnsi="Times New Roman" w:cs="Times New Roman"/>
+                <w:lang w:val="en-US" w:eastAsia="es-MX"/>
+              </w:rPr>
+              <w:t xml:space="preserve"> </w:t>
+            </w:r>
+            <w:r>
+              <w:rPr>
+                <w:rFonts w:ascii="Courier New" w:eastAsia="Times New Roman" w:hAnsi="Courier New" w:cs="Courier New"/>
+                <w:sz w:val="18"/>
+                <w:szCs w:val="18"/>
+                <w:lang w:val="en-US" w:eastAsia="es-MX"/>
+              </w:rPr>
+              <w:t>numbers = [1, 2, 3];</w:t>
+            </w:r>
+          </w:p>
+          <w:p>
+            <w:pPr>
+              <w:spacing w:before="0" w:after="0" w:line="240" w:lineRule="auto"/>
+              <w:jc w:val="both"/>
+              <w:rPr>
+                <w:rFonts w:ascii="Times New Roman" w:eastAsia="Times New Roman" w:hAnsi="Times New Roman" w:cs="Times New Roman"/>
+                <w:lang w:val="en-US" w:eastAsia="es-MX"/>
+              </w:rPr>
+            </w:pPr>
+            <w:r>
+              <w:rPr>
+                <w:rFonts w:ascii="Courier New" w:eastAsia="Times New Roman" w:hAnsi="Courier New" w:cs="Courier New"/>
+                <w:sz w:val="18"/>
+                <w:szCs w:val="18"/>
+                <w:lang w:val="en-US" w:eastAsia="es-MX"/>
+              </w:rPr>
+              <w:t>add(...numbers); // this is a Spread operator</w:t>
+            </w:r>
+          </w:p>
+          <w:p>
+            <w:pPr>
+              <w:spacing w:before="0" w:after="0" w:line="240" w:lineRule="auto"/>
+              <w:jc w:val="both"/>
+              <w:rPr>
+                <w:rFonts w:ascii="Times New Roman" w:eastAsia="Times New Roman" w:hAnsi="Times New Roman" w:cs="Times New Roman"/>
+                <w:lang w:val="en-US" w:eastAsia="es-MX"/>
+              </w:rPr>
+            </w:pPr>
+            <w:r>
+              <w:rPr>
+                <w:rFonts w:ascii="Courier New" w:eastAsia="Times New Roman" w:hAnsi="Courier New" w:cs="Courier New"/>
+                <w:sz w:val="18"/>
+                <w:szCs w:val="18"/>
+                <w:lang w:val="en-US" w:eastAsia="es-MX"/>
+              </w:rPr>
+              <w:t>// The above is functionally the same as:</w:t>
+            </w:r>
+          </w:p>
+          <w:p>
+            <w:pPr>
+              <w:spacing w:before="0" w:after="0" w:line="240" w:lineRule="auto"/>
+              <w:jc w:val="both"/>
+              <w:rPr>
+                <w:rFonts w:ascii="Times New Roman" w:eastAsia="Times New Roman" w:hAnsi="Times New Roman" w:cs="Times New Roman"/>
+                <w:lang w:val="es-MX" w:eastAsia="es-MX"/>
+              </w:rPr>
+            </w:pPr>
+            <w:proofErr w:type="spellStart"/>
+            <w:proofErr w:type="gramStart"/>
+            <w:r>
+              <w:rPr>
+                <w:rFonts w:ascii="Courier New" w:eastAsia="Times New Roman" w:hAnsi="Courier New" w:cs="Courier New"/>
+                <w:sz w:val="18"/>
+                <w:szCs w:val="18"/>
+                <w:lang w:val="es-MX" w:eastAsia="es-MX"/>
+              </w:rPr>
+              <w:t>add</w:t>
+            </w:r>
+            <w:proofErr w:type="spellEnd"/>
+            <w:r>
+              <w:rPr>
+                <w:rFonts w:ascii="Courier New" w:eastAsia="Times New Roman" w:hAnsi="Courier New" w:cs="Courier New"/>
+                <w:sz w:val="18"/>
+                <w:szCs w:val="18"/>
+                <w:lang w:val="es-MX" w:eastAsia="es-MX"/>
+              </w:rPr>
+              <w:t>(</w:t>
+            </w:r>
+            <w:proofErr w:type="gramEnd"/>
+            <w:r>
+              <w:rPr>
+                <w:rFonts w:ascii="Courier New" w:eastAsia="Times New Roman" w:hAnsi="Courier New" w:cs="Courier New"/>
+                <w:sz w:val="18"/>
+                <w:szCs w:val="18"/>
+                <w:lang w:val="es-MX" w:eastAsia="es-MX"/>
+              </w:rPr>
+              <w:t>1, 2, 3);</w:t>
+            </w:r>
+          </w:p>
+        </w:tc>
+      </w:tr>
+    </w:tbl>
+    <w:p>
+      <w:pPr>
+        <w:shd w:val="clear" w:color="auto" w:fill="FFFFFF"/>
+        <w:spacing w:before="0" w:after="0" w:line="240" w:lineRule="auto"/>
+        <w:jc w:val="both"/>
+        <w:textAlignment w:val="baseline"/>
+        <w:rPr>
+          <w:rFonts w:ascii="Arial" w:eastAsia="Times New Roman" w:hAnsi="Arial" w:cs="Arial"/>
+          <w:color w:val="555555"/>
+          <w:sz w:val="20"/>
+          <w:szCs w:val="20"/>
+          <w:lang w:val="en-US" w:eastAsia="es-MX"/>
+        </w:rPr>
+      </w:pPr>
+      <w:r>
+        <w:rPr>
+          <w:rFonts w:ascii="Arial" w:eastAsia="Times New Roman" w:hAnsi="Arial" w:cs="Arial"/>
+          <w:color w:val="555555"/>
+          <w:sz w:val="20"/>
+          <w:szCs w:val="20"/>
+          <w:lang w:val="en-US" w:eastAsia="es-MX"/>
+        </w:rPr>
+        <w:t>This is extremely useful when you have an unknown (at dev time) number of arguments that you want to pass to a function. You can </w:t>
+      </w:r>
+      <w:r>
+        <w:rPr>
+          <w:rFonts w:ascii="Courier New" w:eastAsia="Times New Roman" w:hAnsi="Courier New" w:cs="Courier New"/>
+          <w:color w:val="555555"/>
+          <w:sz w:val="18"/>
+          <w:szCs w:val="18"/>
+          <w:bdr w:val="none" w:sz="0" w:space="0" w:color="auto" w:frame="1"/>
+          <w:lang w:val="en-US" w:eastAsia="es-MX"/>
+        </w:rPr>
+        <w:t>.push()</w:t>
+      </w:r>
+      <w:r>
+        <w:rPr>
+          <w:rFonts w:ascii="Arial" w:eastAsia="Times New Roman" w:hAnsi="Arial" w:cs="Arial"/>
+          <w:color w:val="555555"/>
+          <w:sz w:val="20"/>
+          <w:szCs w:val="20"/>
+          <w:lang w:val="en-US" w:eastAsia="es-MX"/>
+        </w:rPr>
+        <w:t> several values into an array then use them as parameters to a function.</w:t>
+      </w:r>
+    </w:p>
+    <w:p>
+      <w:pPr>
+        <w:rPr>
+          <w:lang w:val="en-US"/>
+        </w:rPr>
+      </w:pPr>
+    </w:p>
     <w:sectPr>
-      <w:footerReference w:type="default" r:id="rId35"/>
+      <w:footerReference w:type="default" r:id="rId38"/>
       <w:pgSz w:w="11907" w:h="16839" w:code="9"/>
       <w:pgMar w:top="1440" w:right="1440" w:bottom="1440" w:left="1440" w:header="720" w:footer="720" w:gutter="0"/>
       <w:cols w:space="720"/>
@@ -16617,9 +17608,9 @@
     </w:lvl>
   </w:abstractNum>
   <w:abstractNum w:abstractNumId="1" w15:restartNumberingAfterBreak="0">
-    <w:nsid w:val="0FD2151C"/>
+    <w:nsid w:val="0926293F"/>
     <w:multiLevelType w:val="multilevel"/>
-    <w:tmpl w:val="16EA666C"/>
+    <w:tmpl w:val="2856C910"/>
     <w:lvl w:ilvl="0">
       <w:start w:val="1"/>
       <w:numFmt w:val="bullet"/>
@@ -16766,9 +17757,9 @@
     </w:lvl>
   </w:abstractNum>
   <w:abstractNum w:abstractNumId="2" w15:restartNumberingAfterBreak="0">
-    <w:nsid w:val="12B27B7F"/>
+    <w:nsid w:val="0FD2151C"/>
     <w:multiLevelType w:val="multilevel"/>
-    <w:tmpl w:val="15129980"/>
+    <w:tmpl w:val="16EA666C"/>
     <w:lvl w:ilvl="0">
       <w:start w:val="1"/>
       <w:numFmt w:val="bullet"/>
@@ -16915,9 +17906,9 @@
     </w:lvl>
   </w:abstractNum>
   <w:abstractNum w:abstractNumId="3" w15:restartNumberingAfterBreak="0">
-    <w:nsid w:val="17E848ED"/>
+    <w:nsid w:val="12B27B7F"/>
     <w:multiLevelType w:val="multilevel"/>
-    <w:tmpl w:val="D0829BD6"/>
+    <w:tmpl w:val="15129980"/>
     <w:lvl w:ilvl="0">
       <w:start w:val="1"/>
       <w:numFmt w:val="bullet"/>
@@ -17064,9 +18055,9 @@
     </w:lvl>
   </w:abstractNum>
   <w:abstractNum w:abstractNumId="4" w15:restartNumberingAfterBreak="0">
-    <w:nsid w:val="1C0949C5"/>
+    <w:nsid w:val="17E848ED"/>
     <w:multiLevelType w:val="multilevel"/>
-    <w:tmpl w:val="8C18DA30"/>
+    <w:tmpl w:val="D0829BD6"/>
     <w:lvl w:ilvl="0">
       <w:start w:val="1"/>
       <w:numFmt w:val="bullet"/>
@@ -17213,122 +18204,9 @@
     </w:lvl>
   </w:abstractNum>
   <w:abstractNum w:abstractNumId="5" w15:restartNumberingAfterBreak="0">
-    <w:nsid w:val="2D0C532B"/>
+    <w:nsid w:val="1C0949C5"/>
     <w:multiLevelType w:val="multilevel"/>
-    <w:tmpl w:val="A9F0E960"/>
-    <w:lvl w:ilvl="0">
-      <w:start w:val="1"/>
-      <w:numFmt w:val="decimal"/>
-      <w:lvlText w:val="%1."/>
-      <w:lvlJc w:val="left"/>
-      <w:pPr>
-        <w:tabs>
-          <w:tab w:val="num" w:pos="720"/>
-        </w:tabs>
-        <w:ind w:left="720" w:hanging="360"/>
-      </w:pPr>
-    </w:lvl>
-    <w:lvl w:ilvl="1" w:tentative="1">
-      <w:start w:val="1"/>
-      <w:numFmt w:val="decimal"/>
-      <w:lvlText w:val="%2."/>
-      <w:lvlJc w:val="left"/>
-      <w:pPr>
-        <w:tabs>
-          <w:tab w:val="num" w:pos="1440"/>
-        </w:tabs>
-        <w:ind w:left="1440" w:hanging="360"/>
-      </w:pPr>
-    </w:lvl>
-    <w:lvl w:ilvl="2" w:tentative="1">
-      <w:start w:val="1"/>
-      <w:numFmt w:val="decimal"/>
-      <w:lvlText w:val="%3."/>
-      <w:lvlJc w:val="left"/>
-      <w:pPr>
-        <w:tabs>
-          <w:tab w:val="num" w:pos="2160"/>
-        </w:tabs>
-        <w:ind w:left="2160" w:hanging="360"/>
-      </w:pPr>
-    </w:lvl>
-    <w:lvl w:ilvl="3" w:tentative="1">
-      <w:start w:val="1"/>
-      <w:numFmt w:val="decimal"/>
-      <w:lvlText w:val="%4."/>
-      <w:lvlJc w:val="left"/>
-      <w:pPr>
-        <w:tabs>
-          <w:tab w:val="num" w:pos="2880"/>
-        </w:tabs>
-        <w:ind w:left="2880" w:hanging="360"/>
-      </w:pPr>
-    </w:lvl>
-    <w:lvl w:ilvl="4" w:tentative="1">
-      <w:start w:val="1"/>
-      <w:numFmt w:val="decimal"/>
-      <w:lvlText w:val="%5."/>
-      <w:lvlJc w:val="left"/>
-      <w:pPr>
-        <w:tabs>
-          <w:tab w:val="num" w:pos="3600"/>
-        </w:tabs>
-        <w:ind w:left="3600" w:hanging="360"/>
-      </w:pPr>
-    </w:lvl>
-    <w:lvl w:ilvl="5" w:tentative="1">
-      <w:start w:val="1"/>
-      <w:numFmt w:val="decimal"/>
-      <w:lvlText w:val="%6."/>
-      <w:lvlJc w:val="left"/>
-      <w:pPr>
-        <w:tabs>
-          <w:tab w:val="num" w:pos="4320"/>
-        </w:tabs>
-        <w:ind w:left="4320" w:hanging="360"/>
-      </w:pPr>
-    </w:lvl>
-    <w:lvl w:ilvl="6" w:tentative="1">
-      <w:start w:val="1"/>
-      <w:numFmt w:val="decimal"/>
-      <w:lvlText w:val="%7."/>
-      <w:lvlJc w:val="left"/>
-      <w:pPr>
-        <w:tabs>
-          <w:tab w:val="num" w:pos="5040"/>
-        </w:tabs>
-        <w:ind w:left="5040" w:hanging="360"/>
-      </w:pPr>
-    </w:lvl>
-    <w:lvl w:ilvl="7" w:tentative="1">
-      <w:start w:val="1"/>
-      <w:numFmt w:val="decimal"/>
-      <w:lvlText w:val="%8."/>
-      <w:lvlJc w:val="left"/>
-      <w:pPr>
-        <w:tabs>
-          <w:tab w:val="num" w:pos="5760"/>
-        </w:tabs>
-        <w:ind w:left="5760" w:hanging="360"/>
-      </w:pPr>
-    </w:lvl>
-    <w:lvl w:ilvl="8" w:tentative="1">
-      <w:start w:val="1"/>
-      <w:numFmt w:val="decimal"/>
-      <w:lvlText w:val="%9."/>
-      <w:lvlJc w:val="left"/>
-      <w:pPr>
-        <w:tabs>
-          <w:tab w:val="num" w:pos="6480"/>
-        </w:tabs>
-        <w:ind w:left="6480" w:hanging="360"/>
-      </w:pPr>
-    </w:lvl>
-  </w:abstractNum>
-  <w:abstractNum w:abstractNumId="6" w15:restartNumberingAfterBreak="0">
-    <w:nsid w:val="354E363C"/>
-    <w:multiLevelType w:val="multilevel"/>
-    <w:tmpl w:val="C8BA3896"/>
+    <w:tmpl w:val="8C18DA30"/>
     <w:lvl w:ilvl="0">
       <w:start w:val="1"/>
       <w:numFmt w:val="bullet"/>
@@ -17474,10 +18352,123 @@
       </w:rPr>
     </w:lvl>
   </w:abstractNum>
+  <w:abstractNum w:abstractNumId="6" w15:restartNumberingAfterBreak="0">
+    <w:nsid w:val="2D0C532B"/>
+    <w:multiLevelType w:val="multilevel"/>
+    <w:tmpl w:val="A9F0E960"/>
+    <w:lvl w:ilvl="0">
+      <w:start w:val="1"/>
+      <w:numFmt w:val="decimal"/>
+      <w:lvlText w:val="%1."/>
+      <w:lvlJc w:val="left"/>
+      <w:pPr>
+        <w:tabs>
+          <w:tab w:val="num" w:pos="720"/>
+        </w:tabs>
+        <w:ind w:left="720" w:hanging="360"/>
+      </w:pPr>
+    </w:lvl>
+    <w:lvl w:ilvl="1" w:tentative="1">
+      <w:start w:val="1"/>
+      <w:numFmt w:val="decimal"/>
+      <w:lvlText w:val="%2."/>
+      <w:lvlJc w:val="left"/>
+      <w:pPr>
+        <w:tabs>
+          <w:tab w:val="num" w:pos="1440"/>
+        </w:tabs>
+        <w:ind w:left="1440" w:hanging="360"/>
+      </w:pPr>
+    </w:lvl>
+    <w:lvl w:ilvl="2" w:tentative="1">
+      <w:start w:val="1"/>
+      <w:numFmt w:val="decimal"/>
+      <w:lvlText w:val="%3."/>
+      <w:lvlJc w:val="left"/>
+      <w:pPr>
+        <w:tabs>
+          <w:tab w:val="num" w:pos="2160"/>
+        </w:tabs>
+        <w:ind w:left="2160" w:hanging="360"/>
+      </w:pPr>
+    </w:lvl>
+    <w:lvl w:ilvl="3" w:tentative="1">
+      <w:start w:val="1"/>
+      <w:numFmt w:val="decimal"/>
+      <w:lvlText w:val="%4."/>
+      <w:lvlJc w:val="left"/>
+      <w:pPr>
+        <w:tabs>
+          <w:tab w:val="num" w:pos="2880"/>
+        </w:tabs>
+        <w:ind w:left="2880" w:hanging="360"/>
+      </w:pPr>
+    </w:lvl>
+    <w:lvl w:ilvl="4" w:tentative="1">
+      <w:start w:val="1"/>
+      <w:numFmt w:val="decimal"/>
+      <w:lvlText w:val="%5."/>
+      <w:lvlJc w:val="left"/>
+      <w:pPr>
+        <w:tabs>
+          <w:tab w:val="num" w:pos="3600"/>
+        </w:tabs>
+        <w:ind w:left="3600" w:hanging="360"/>
+      </w:pPr>
+    </w:lvl>
+    <w:lvl w:ilvl="5" w:tentative="1">
+      <w:start w:val="1"/>
+      <w:numFmt w:val="decimal"/>
+      <w:lvlText w:val="%6."/>
+      <w:lvlJc w:val="left"/>
+      <w:pPr>
+        <w:tabs>
+          <w:tab w:val="num" w:pos="4320"/>
+        </w:tabs>
+        <w:ind w:left="4320" w:hanging="360"/>
+      </w:pPr>
+    </w:lvl>
+    <w:lvl w:ilvl="6" w:tentative="1">
+      <w:start w:val="1"/>
+      <w:numFmt w:val="decimal"/>
+      <w:lvlText w:val="%7."/>
+      <w:lvlJc w:val="left"/>
+      <w:pPr>
+        <w:tabs>
+          <w:tab w:val="num" w:pos="5040"/>
+        </w:tabs>
+        <w:ind w:left="5040" w:hanging="360"/>
+      </w:pPr>
+    </w:lvl>
+    <w:lvl w:ilvl="7" w:tentative="1">
+      <w:start w:val="1"/>
+      <w:numFmt w:val="decimal"/>
+      <w:lvlText w:val="%8."/>
+      <w:lvlJc w:val="left"/>
+      <w:pPr>
+        <w:tabs>
+          <w:tab w:val="num" w:pos="5760"/>
+        </w:tabs>
+        <w:ind w:left="5760" w:hanging="360"/>
+      </w:pPr>
+    </w:lvl>
+    <w:lvl w:ilvl="8" w:tentative="1">
+      <w:start w:val="1"/>
+      <w:numFmt w:val="decimal"/>
+      <w:lvlText w:val="%9."/>
+      <w:lvlJc w:val="left"/>
+      <w:pPr>
+        <w:tabs>
+          <w:tab w:val="num" w:pos="6480"/>
+        </w:tabs>
+        <w:ind w:left="6480" w:hanging="360"/>
+      </w:pPr>
+    </w:lvl>
+  </w:abstractNum>
   <w:abstractNum w:abstractNumId="7" w15:restartNumberingAfterBreak="0">
-    <w:nsid w:val="356F2603"/>
+    <w:nsid w:val="354E363C"/>
     <w:multiLevelType w:val="multilevel"/>
-    <w:tmpl w:val="1A36E4F2"/>
+    <w:tmpl w:val="C8BA3896"/>
     <w:lvl w:ilvl="0">
       <w:start w:val="1"/>
       <w:numFmt w:val="bullet"/>
@@ -17624,9 +18615,9 @@
     </w:lvl>
   </w:abstractNum>
   <w:abstractNum w:abstractNumId="8" w15:restartNumberingAfterBreak="0">
-    <w:nsid w:val="46601E3A"/>
+    <w:nsid w:val="356F2603"/>
     <w:multiLevelType w:val="multilevel"/>
-    <w:tmpl w:val="BC2C8CA0"/>
+    <w:tmpl w:val="1A36E4F2"/>
     <w:lvl w:ilvl="0">
       <w:start w:val="1"/>
       <w:numFmt w:val="bullet"/>
@@ -17773,122 +18764,9 @@
     </w:lvl>
   </w:abstractNum>
   <w:abstractNum w:abstractNumId="9" w15:restartNumberingAfterBreak="0">
-    <w:nsid w:val="495F7372"/>
+    <w:nsid w:val="46601E3A"/>
     <w:multiLevelType w:val="multilevel"/>
-    <w:tmpl w:val="5D248AC4"/>
-    <w:lvl w:ilvl="0">
-      <w:start w:val="1"/>
-      <w:numFmt w:val="decimal"/>
-      <w:lvlText w:val="%1."/>
-      <w:lvlJc w:val="left"/>
-      <w:pPr>
-        <w:tabs>
-          <w:tab w:val="num" w:pos="720"/>
-        </w:tabs>
-        <w:ind w:left="720" w:hanging="360"/>
-      </w:pPr>
-    </w:lvl>
-    <w:lvl w:ilvl="1" w:tentative="1">
-      <w:start w:val="1"/>
-      <w:numFmt w:val="decimal"/>
-      <w:lvlText w:val="%2."/>
-      <w:lvlJc w:val="left"/>
-      <w:pPr>
-        <w:tabs>
-          <w:tab w:val="num" w:pos="1440"/>
-        </w:tabs>
-        <w:ind w:left="1440" w:hanging="360"/>
-      </w:pPr>
-    </w:lvl>
-    <w:lvl w:ilvl="2" w:tentative="1">
-      <w:start w:val="1"/>
-      <w:numFmt w:val="decimal"/>
-      <w:lvlText w:val="%3."/>
-      <w:lvlJc w:val="left"/>
-      <w:pPr>
-        <w:tabs>
-          <w:tab w:val="num" w:pos="2160"/>
-        </w:tabs>
-        <w:ind w:left="2160" w:hanging="360"/>
-      </w:pPr>
-    </w:lvl>
-    <w:lvl w:ilvl="3" w:tentative="1">
-      <w:start w:val="1"/>
-      <w:numFmt w:val="decimal"/>
-      <w:lvlText w:val="%4."/>
-      <w:lvlJc w:val="left"/>
-      <w:pPr>
-        <w:tabs>
-          <w:tab w:val="num" w:pos="2880"/>
-        </w:tabs>
-        <w:ind w:left="2880" w:hanging="360"/>
-      </w:pPr>
-    </w:lvl>
-    <w:lvl w:ilvl="4" w:tentative="1">
-      <w:start w:val="1"/>
-      <w:numFmt w:val="decimal"/>
-      <w:lvlText w:val="%5."/>
-      <w:lvlJc w:val="left"/>
-      <w:pPr>
-        <w:tabs>
-          <w:tab w:val="num" w:pos="3600"/>
-        </w:tabs>
-        <w:ind w:left="3600" w:hanging="360"/>
-      </w:pPr>
-    </w:lvl>
-    <w:lvl w:ilvl="5" w:tentative="1">
-      <w:start w:val="1"/>
-      <w:numFmt w:val="decimal"/>
-      <w:lvlText w:val="%6."/>
-      <w:lvlJc w:val="left"/>
-      <w:pPr>
-        <w:tabs>
-          <w:tab w:val="num" w:pos="4320"/>
-        </w:tabs>
-        <w:ind w:left="4320" w:hanging="360"/>
-      </w:pPr>
-    </w:lvl>
-    <w:lvl w:ilvl="6" w:tentative="1">
-      <w:start w:val="1"/>
-      <w:numFmt w:val="decimal"/>
-      <w:lvlText w:val="%7."/>
-      <w:lvlJc w:val="left"/>
-      <w:pPr>
-        <w:tabs>
-          <w:tab w:val="num" w:pos="5040"/>
-        </w:tabs>
-        <w:ind w:left="5040" w:hanging="360"/>
-      </w:pPr>
-    </w:lvl>
-    <w:lvl w:ilvl="7" w:tentative="1">
-      <w:start w:val="1"/>
-      <w:numFmt w:val="decimal"/>
-      <w:lvlText w:val="%8."/>
-      <w:lvlJc w:val="left"/>
-      <w:pPr>
-        <w:tabs>
-          <w:tab w:val="num" w:pos="5760"/>
-        </w:tabs>
-        <w:ind w:left="5760" w:hanging="360"/>
-      </w:pPr>
-    </w:lvl>
-    <w:lvl w:ilvl="8" w:tentative="1">
-      <w:start w:val="1"/>
-      <w:numFmt w:val="decimal"/>
-      <w:lvlText w:val="%9."/>
-      <w:lvlJc w:val="left"/>
-      <w:pPr>
-        <w:tabs>
-          <w:tab w:val="num" w:pos="6480"/>
-        </w:tabs>
-        <w:ind w:left="6480" w:hanging="360"/>
-      </w:pPr>
-    </w:lvl>
-  </w:abstractNum>
-  <w:abstractNum w:abstractNumId="10" w15:restartNumberingAfterBreak="0">
-    <w:nsid w:val="56FD7D70"/>
-    <w:multiLevelType w:val="multilevel"/>
-    <w:tmpl w:val="18E8C35C"/>
+    <w:tmpl w:val="BC2C8CA0"/>
     <w:lvl w:ilvl="0">
       <w:start w:val="1"/>
       <w:numFmt w:val="bullet"/>
@@ -18034,10 +18912,123 @@
       </w:rPr>
     </w:lvl>
   </w:abstractNum>
+  <w:abstractNum w:abstractNumId="10" w15:restartNumberingAfterBreak="0">
+    <w:nsid w:val="495F7372"/>
+    <w:multiLevelType w:val="multilevel"/>
+    <w:tmpl w:val="5D248AC4"/>
+    <w:lvl w:ilvl="0">
+      <w:start w:val="1"/>
+      <w:numFmt w:val="decimal"/>
+      <w:lvlText w:val="%1."/>
+      <w:lvlJc w:val="left"/>
+      <w:pPr>
+        <w:tabs>
+          <w:tab w:val="num" w:pos="720"/>
+        </w:tabs>
+        <w:ind w:left="720" w:hanging="360"/>
+      </w:pPr>
+    </w:lvl>
+    <w:lvl w:ilvl="1" w:tentative="1">
+      <w:start w:val="1"/>
+      <w:numFmt w:val="decimal"/>
+      <w:lvlText w:val="%2."/>
+      <w:lvlJc w:val="left"/>
+      <w:pPr>
+        <w:tabs>
+          <w:tab w:val="num" w:pos="1440"/>
+        </w:tabs>
+        <w:ind w:left="1440" w:hanging="360"/>
+      </w:pPr>
+    </w:lvl>
+    <w:lvl w:ilvl="2" w:tentative="1">
+      <w:start w:val="1"/>
+      <w:numFmt w:val="decimal"/>
+      <w:lvlText w:val="%3."/>
+      <w:lvlJc w:val="left"/>
+      <w:pPr>
+        <w:tabs>
+          <w:tab w:val="num" w:pos="2160"/>
+        </w:tabs>
+        <w:ind w:left="2160" w:hanging="360"/>
+      </w:pPr>
+    </w:lvl>
+    <w:lvl w:ilvl="3" w:tentative="1">
+      <w:start w:val="1"/>
+      <w:numFmt w:val="decimal"/>
+      <w:lvlText w:val="%4."/>
+      <w:lvlJc w:val="left"/>
+      <w:pPr>
+        <w:tabs>
+          <w:tab w:val="num" w:pos="2880"/>
+        </w:tabs>
+        <w:ind w:left="2880" w:hanging="360"/>
+      </w:pPr>
+    </w:lvl>
+    <w:lvl w:ilvl="4" w:tentative="1">
+      <w:start w:val="1"/>
+      <w:numFmt w:val="decimal"/>
+      <w:lvlText w:val="%5."/>
+      <w:lvlJc w:val="left"/>
+      <w:pPr>
+        <w:tabs>
+          <w:tab w:val="num" w:pos="3600"/>
+        </w:tabs>
+        <w:ind w:left="3600" w:hanging="360"/>
+      </w:pPr>
+    </w:lvl>
+    <w:lvl w:ilvl="5" w:tentative="1">
+      <w:start w:val="1"/>
+      <w:numFmt w:val="decimal"/>
+      <w:lvlText w:val="%6."/>
+      <w:lvlJc w:val="left"/>
+      <w:pPr>
+        <w:tabs>
+          <w:tab w:val="num" w:pos="4320"/>
+        </w:tabs>
+        <w:ind w:left="4320" w:hanging="360"/>
+      </w:pPr>
+    </w:lvl>
+    <w:lvl w:ilvl="6" w:tentative="1">
+      <w:start w:val="1"/>
+      <w:numFmt w:val="decimal"/>
+      <w:lvlText w:val="%7."/>
+      <w:lvlJc w:val="left"/>
+      <w:pPr>
+        <w:tabs>
+          <w:tab w:val="num" w:pos="5040"/>
+        </w:tabs>
+        <w:ind w:left="5040" w:hanging="360"/>
+      </w:pPr>
+    </w:lvl>
+    <w:lvl w:ilvl="7" w:tentative="1">
+      <w:start w:val="1"/>
+      <w:numFmt w:val="decimal"/>
+      <w:lvlText w:val="%8."/>
+      <w:lvlJc w:val="left"/>
+      <w:pPr>
+        <w:tabs>
+          <w:tab w:val="num" w:pos="5760"/>
+        </w:tabs>
+        <w:ind w:left="5760" w:hanging="360"/>
+      </w:pPr>
+    </w:lvl>
+    <w:lvl w:ilvl="8" w:tentative="1">
+      <w:start w:val="1"/>
+      <w:numFmt w:val="decimal"/>
+      <w:lvlText w:val="%9."/>
+      <w:lvlJc w:val="left"/>
+      <w:pPr>
+        <w:tabs>
+          <w:tab w:val="num" w:pos="6480"/>
+        </w:tabs>
+        <w:ind w:left="6480" w:hanging="360"/>
+      </w:pPr>
+    </w:lvl>
+  </w:abstractNum>
   <w:abstractNum w:abstractNumId="11" w15:restartNumberingAfterBreak="0">
-    <w:nsid w:val="5D6E054A"/>
+    <w:nsid w:val="56FD7D70"/>
     <w:multiLevelType w:val="multilevel"/>
-    <w:tmpl w:val="20F6C332"/>
+    <w:tmpl w:val="18E8C35C"/>
     <w:lvl w:ilvl="0">
       <w:start w:val="1"/>
       <w:numFmt w:val="bullet"/>
@@ -18184,9 +19175,9 @@
     </w:lvl>
   </w:abstractNum>
   <w:abstractNum w:abstractNumId="12" w15:restartNumberingAfterBreak="0">
-    <w:nsid w:val="626222C1"/>
+    <w:nsid w:val="5D6E054A"/>
     <w:multiLevelType w:val="multilevel"/>
-    <w:tmpl w:val="DBA85F06"/>
+    <w:tmpl w:val="20F6C332"/>
     <w:lvl w:ilvl="0">
       <w:start w:val="1"/>
       <w:numFmt w:val="bullet"/>
@@ -18333,9 +19324,9 @@
     </w:lvl>
   </w:abstractNum>
   <w:abstractNum w:abstractNumId="13" w15:restartNumberingAfterBreak="0">
-    <w:nsid w:val="718F3C48"/>
+    <w:nsid w:val="626222C1"/>
     <w:multiLevelType w:val="multilevel"/>
-    <w:tmpl w:val="A2FACC78"/>
+    <w:tmpl w:val="DBA85F06"/>
     <w:lvl w:ilvl="0">
       <w:start w:val="1"/>
       <w:numFmt w:val="bullet"/>
@@ -18482,9 +19473,9 @@
     </w:lvl>
   </w:abstractNum>
   <w:abstractNum w:abstractNumId="14" w15:restartNumberingAfterBreak="0">
-    <w:nsid w:val="730550F5"/>
+    <w:nsid w:val="718F3C48"/>
     <w:multiLevelType w:val="multilevel"/>
-    <w:tmpl w:val="106C7A32"/>
+    <w:tmpl w:val="A2FACC78"/>
     <w:lvl w:ilvl="0">
       <w:start w:val="1"/>
       <w:numFmt w:val="bullet"/>
@@ -18631,6 +19622,155 @@
     </w:lvl>
   </w:abstractNum>
   <w:abstractNum w:abstractNumId="15" w15:restartNumberingAfterBreak="0">
+    <w:nsid w:val="730550F5"/>
+    <w:multiLevelType w:val="multilevel"/>
+    <w:tmpl w:val="106C7A32"/>
+    <w:lvl w:ilvl="0">
+      <w:start w:val="1"/>
+      <w:numFmt w:val="bullet"/>
+      <w:lvlText w:val=""/>
+      <w:lvlJc w:val="left"/>
+      <w:pPr>
+        <w:tabs>
+          <w:tab w:val="num" w:pos="720"/>
+        </w:tabs>
+        <w:ind w:left="720" w:hanging="360"/>
+      </w:pPr>
+      <w:rPr>
+        <w:rFonts w:ascii="Symbol" w:hAnsi="Symbol" w:hint="default"/>
+        <w:sz w:val="20"/>
+      </w:rPr>
+    </w:lvl>
+    <w:lvl w:ilvl="1" w:tentative="1">
+      <w:start w:val="1"/>
+      <w:numFmt w:val="bullet"/>
+      <w:lvlText w:val="o"/>
+      <w:lvlJc w:val="left"/>
+      <w:pPr>
+        <w:tabs>
+          <w:tab w:val="num" w:pos="1440"/>
+        </w:tabs>
+        <w:ind w:left="1440" w:hanging="360"/>
+      </w:pPr>
+      <w:rPr>
+        <w:rFonts w:ascii="Courier New" w:hAnsi="Courier New" w:hint="default"/>
+        <w:sz w:val="20"/>
+      </w:rPr>
+    </w:lvl>
+    <w:lvl w:ilvl="2" w:tentative="1">
+      <w:start w:val="1"/>
+      <w:numFmt w:val="bullet"/>
+      <w:lvlText w:val=""/>
+      <w:lvlJc w:val="left"/>
+      <w:pPr>
+        <w:tabs>
+          <w:tab w:val="num" w:pos="2160"/>
+        </w:tabs>
+        <w:ind w:left="2160" w:hanging="360"/>
+      </w:pPr>
+      <w:rPr>
+        <w:rFonts w:ascii="Wingdings" w:hAnsi="Wingdings" w:hint="default"/>
+        <w:sz w:val="20"/>
+      </w:rPr>
+    </w:lvl>
+    <w:lvl w:ilvl="3" w:tentative="1">
+      <w:start w:val="1"/>
+      <w:numFmt w:val="bullet"/>
+      <w:lvlText w:val=""/>
+      <w:lvlJc w:val="left"/>
+      <w:pPr>
+        <w:tabs>
+          <w:tab w:val="num" w:pos="2880"/>
+        </w:tabs>
+        <w:ind w:left="2880" w:hanging="360"/>
+      </w:pPr>
+      <w:rPr>
+        <w:rFonts w:ascii="Wingdings" w:hAnsi="Wingdings" w:hint="default"/>
+        <w:sz w:val="20"/>
+      </w:rPr>
+    </w:lvl>
+    <w:lvl w:ilvl="4" w:tentative="1">
+      <w:start w:val="1"/>
+      <w:numFmt w:val="bullet"/>
+      <w:lvlText w:val=""/>
+      <w:lvlJc w:val="left"/>
+      <w:pPr>
+        <w:tabs>
+          <w:tab w:val="num" w:pos="3600"/>
+        </w:tabs>
+        <w:ind w:left="3600" w:hanging="360"/>
+      </w:pPr>
+      <w:rPr>
+        <w:rFonts w:ascii="Wingdings" w:hAnsi="Wingdings" w:hint="default"/>
+        <w:sz w:val="20"/>
+      </w:rPr>
+    </w:lvl>
+    <w:lvl w:ilvl="5" w:tentative="1">
+      <w:start w:val="1"/>
+      <w:numFmt w:val="bullet"/>
+      <w:lvlText w:val=""/>
+      <w:lvlJc w:val="left"/>
+      <w:pPr>
+        <w:tabs>
+          <w:tab w:val="num" w:pos="4320"/>
+        </w:tabs>
+        <w:ind w:left="4320" w:hanging="360"/>
+      </w:pPr>
+      <w:rPr>
+        <w:rFonts w:ascii="Wingdings" w:hAnsi="Wingdings" w:hint="default"/>
+        <w:sz w:val="20"/>
+      </w:rPr>
+    </w:lvl>
+    <w:lvl w:ilvl="6" w:tentative="1">
+      <w:start w:val="1"/>
+      <w:numFmt w:val="bullet"/>
+      <w:lvlText w:val=""/>
+      <w:lvlJc w:val="left"/>
+      <w:pPr>
+        <w:tabs>
+          <w:tab w:val="num" w:pos="5040"/>
+        </w:tabs>
+        <w:ind w:left="5040" w:hanging="360"/>
+      </w:pPr>
+      <w:rPr>
+        <w:rFonts w:ascii="Wingdings" w:hAnsi="Wingdings" w:hint="default"/>
+        <w:sz w:val="20"/>
+      </w:rPr>
+    </w:lvl>
+    <w:lvl w:ilvl="7" w:tentative="1">
+      <w:start w:val="1"/>
+      <w:numFmt w:val="bullet"/>
+      <w:lvlText w:val=""/>
+      <w:lvlJc w:val="left"/>
+      <w:pPr>
+        <w:tabs>
+          <w:tab w:val="num" w:pos="5760"/>
+        </w:tabs>
+        <w:ind w:left="5760" w:hanging="360"/>
+      </w:pPr>
+      <w:rPr>
+        <w:rFonts w:ascii="Wingdings" w:hAnsi="Wingdings" w:hint="default"/>
+        <w:sz w:val="20"/>
+      </w:rPr>
+    </w:lvl>
+    <w:lvl w:ilvl="8" w:tentative="1">
+      <w:start w:val="1"/>
+      <w:numFmt w:val="bullet"/>
+      <w:lvlText w:val=""/>
+      <w:lvlJc w:val="left"/>
+      <w:pPr>
+        <w:tabs>
+          <w:tab w:val="num" w:pos="6480"/>
+        </w:tabs>
+        <w:ind w:left="6480" w:hanging="360"/>
+      </w:pPr>
+      <w:rPr>
+        <w:rFonts w:ascii="Wingdings" w:hAnsi="Wingdings" w:hint="default"/>
+        <w:sz w:val="20"/>
+      </w:rPr>
+    </w:lvl>
+  </w:abstractNum>
+  <w:abstractNum w:abstractNumId="16" w15:restartNumberingAfterBreak="0">
     <w:nsid w:val="7BFF4970"/>
     <w:multiLevelType w:val="multilevel"/>
     <w:tmpl w:val="11C4CA58"/>
@@ -18779,7 +19919,7 @@
       </w:rPr>
     </w:lvl>
   </w:abstractNum>
-  <w:abstractNum w:abstractNumId="16" w15:restartNumberingAfterBreak="0">
+  <w:abstractNum w:abstractNumId="17" w15:restartNumberingAfterBreak="0">
     <w:nsid w:val="7CB320E9"/>
     <w:multiLevelType w:val="multilevel"/>
     <w:tmpl w:val="9104B084"/>
@@ -18928,7 +20068,7 @@
       </w:rPr>
     </w:lvl>
   </w:abstractNum>
-  <w:abstractNum w:abstractNumId="17" w15:restartNumberingAfterBreak="0">
+  <w:abstractNum w:abstractNumId="18" w15:restartNumberingAfterBreak="0">
     <w:nsid w:val="7D7D0072"/>
     <w:multiLevelType w:val="multilevel"/>
     <w:tmpl w:val="A6D6ECB6"/>
@@ -19042,58 +20182,61 @@
     </w:lvl>
   </w:abstractNum>
   <w:num w:numId="1">
+    <w:abstractNumId w:val="13"/>
+  </w:num>
+  <w:num w:numId="2">
+    <w:abstractNumId w:val="17"/>
+  </w:num>
+  <w:num w:numId="3">
+    <w:abstractNumId w:val="7"/>
+  </w:num>
+  <w:num w:numId="4">
+    <w:abstractNumId w:val="2"/>
+  </w:num>
+  <w:num w:numId="5">
+    <w:abstractNumId w:val="11"/>
+  </w:num>
+  <w:num w:numId="6">
+    <w:abstractNumId w:val="5"/>
+  </w:num>
+  <w:num w:numId="7">
+    <w:abstractNumId w:val="14"/>
+  </w:num>
+  <w:num w:numId="8">
     <w:abstractNumId w:val="12"/>
   </w:num>
-  <w:num w:numId="2">
+  <w:num w:numId="9">
+    <w:abstractNumId w:val="8"/>
+  </w:num>
+  <w:num w:numId="10">
+    <w:abstractNumId w:val="15"/>
+  </w:num>
+  <w:num w:numId="11">
+    <w:abstractNumId w:val="4"/>
+  </w:num>
+  <w:num w:numId="12">
     <w:abstractNumId w:val="16"/>
   </w:num>
-  <w:num w:numId="3">
-    <w:abstractNumId w:val="6"/>
-  </w:num>
-  <w:num w:numId="4">
-    <w:abstractNumId w:val="1"/>
-  </w:num>
-  <w:num w:numId="5">
-    <w:abstractNumId w:val="10"/>
-  </w:num>
-  <w:num w:numId="6">
-    <w:abstractNumId w:val="4"/>
-  </w:num>
-  <w:num w:numId="7">
-    <w:abstractNumId w:val="13"/>
-  </w:num>
-  <w:num w:numId="8">
-    <w:abstractNumId w:val="11"/>
-  </w:num>
-  <w:num w:numId="9">
-    <w:abstractNumId w:val="7"/>
-  </w:num>
-  <w:num w:numId="10">
-    <w:abstractNumId w:val="14"/>
-  </w:num>
-  <w:num w:numId="11">
+  <w:num w:numId="13">
     <w:abstractNumId w:val="3"/>
   </w:num>
-  <w:num w:numId="12">
-    <w:abstractNumId w:val="15"/>
-  </w:num>
-  <w:num w:numId="13">
-    <w:abstractNumId w:val="2"/>
-  </w:num>
   <w:num w:numId="14">
-    <w:abstractNumId w:val="17"/>
+    <w:abstractNumId w:val="18"/>
   </w:num>
   <w:num w:numId="15">
-    <w:abstractNumId w:val="8"/>
+    <w:abstractNumId w:val="9"/>
   </w:num>
   <w:num w:numId="16">
-    <w:abstractNumId w:val="9"/>
+    <w:abstractNumId w:val="10"/>
   </w:num>
   <w:num w:numId="17">
     <w:abstractNumId w:val="0"/>
   </w:num>
   <w:num w:numId="18">
-    <w:abstractNumId w:val="5"/>
+    <w:abstractNumId w:val="6"/>
+  </w:num>
+  <w:num w:numId="19">
+    <w:abstractNumId w:val="1"/>
   </w:num>
   <w:numIdMacAtCleanup w:val="8"/>
 </w:numbering>
@@ -19715,7 +20858,6 @@
   <w:style w:type="character" w:default="1" w:styleId="Fuentedeprrafopredeter">
     <w:name w:val="Default Paragraph Font"/>
     <w:uiPriority w:val="1"/>
-    <w:semiHidden/>
     <w:unhideWhenUsed/>
   </w:style>
   <w:style w:type="table" w:default="1" w:styleId="Tablanormal">

</xml_diff>

<commit_message>
Creando la interfaz con styled-components: SVGR (SVG a componente de ReactJS)
</commit_message>
<xml_diff>
--- a/CursoReact.docx
+++ b/CursoReact.docx
@@ -614,23 +614,7 @@
           <w:rFonts w:ascii="Arial" w:hAnsi="Arial" w:cs="Arial"/>
           <w:color w:val="273B47"/>
         </w:rPr>
-        <w:t xml:space="preserve">Por </w:t>
-      </w:r>
-      <w:proofErr w:type="gramStart"/>
-      <w:r>
-        <w:rPr>
-          <w:rFonts w:ascii="Arial" w:hAnsi="Arial" w:cs="Arial"/>
-          <w:color w:val="273B47"/>
-        </w:rPr>
-        <w:t>último</w:t>
-      </w:r>
-      <w:proofErr w:type="gramEnd"/>
-      <w:r>
-        <w:rPr>
-          <w:rFonts w:ascii="Arial" w:hAnsi="Arial" w:cs="Arial"/>
-          <w:color w:val="273B47"/>
-        </w:rPr>
-        <w:t xml:space="preserve"> haremos SEO, PWA y Deploy con:</w:t>
+        <w:t>Por último haremos SEO, PWA y Deploy con:</w:t>
       </w:r>
     </w:p>
     <w:p>
@@ -1394,21 +1378,12 @@
         </w:rPr>
         <w:t> en el cual colocaremos solo un </w:t>
       </w:r>
-      <w:proofErr w:type="gramStart"/>
-      <w:r>
-        <w:rPr>
-          <w:rStyle w:val="CdigoHTML"/>
-          <w:color w:val="273B47"/>
-        </w:rPr>
-        <w:t>console.log(</w:t>
-      </w:r>
-      <w:proofErr w:type="gramEnd"/>
-      <w:r>
-        <w:rPr>
-          <w:rStyle w:val="CdigoHTML"/>
-          <w:color w:val="273B47"/>
-        </w:rPr>
-        <w:t>'Empezamos el curso!')</w:t>
+      <w:r>
+        <w:rPr>
+          <w:rStyle w:val="CdigoHTML"/>
+          <w:color w:val="273B47"/>
+        </w:rPr>
+        <w:t>console.log('Empezamos el curso!')</w:t>
       </w:r>
       <w:r>
         <w:rPr>
@@ -1760,7 +1735,6 @@
           <w:lang w:val="en-US"/>
         </w:rPr>
       </w:pPr>
-      <w:proofErr w:type="gramStart"/>
       <w:r>
         <w:rPr>
           <w:rStyle w:val="hljs-builtin"/>
@@ -1775,16 +1749,7 @@
           <w:color w:val="FFFFFF"/>
           <w:lang w:val="en-US"/>
         </w:rPr>
-        <w:t>.exports</w:t>
-      </w:r>
-      <w:proofErr w:type="gramEnd"/>
-      <w:r>
-        <w:rPr>
-          <w:rStyle w:val="CdigoHTML"/>
-          <w:color w:val="FFFFFF"/>
-          <w:lang w:val="en-US"/>
-        </w:rPr>
-        <w:t xml:space="preserve"> = {</w:t>
+        <w:t>.exports = {</w:t>
       </w:r>
     </w:p>
     <w:p>
@@ -1905,23 +1870,7 @@
           <w:rStyle w:val="CdigoHTML"/>
           <w:color w:val="FFFFFF"/>
         </w:rPr>
-        <w:t xml:space="preserve"> </w:t>
-      </w:r>
-      <w:proofErr w:type="gramStart"/>
-      <w:r>
-        <w:rPr>
-          <w:rStyle w:val="CdigoHTML"/>
-          <w:color w:val="FFFFFF"/>
-        </w:rPr>
-        <w:t>HtmlWebpackPlugin(</w:t>
-      </w:r>
-      <w:proofErr w:type="gramEnd"/>
-      <w:r>
-        <w:rPr>
-          <w:rStyle w:val="CdigoHTML"/>
-          <w:color w:val="FFFFFF"/>
-        </w:rPr>
-        <w:t>)</w:t>
+        <w:t xml:space="preserve"> HtmlWebpackPlugin()</w:t>
       </w:r>
     </w:p>
     <w:p>
@@ -2488,7 +2437,6 @@
           <w:lang w:val="es-MX" w:eastAsia="es-MX"/>
         </w:rPr>
       </w:pPr>
-      <w:proofErr w:type="gramStart"/>
       <w:r>
         <w:rPr>
           <w:rFonts w:ascii="Courier New" w:eastAsia="Times New Roman" w:hAnsi="Courier New" w:cs="Courier New"/>
@@ -2507,18 +2455,7 @@
           <w:szCs w:val="20"/>
           <w:lang w:val="es-MX" w:eastAsia="es-MX"/>
         </w:rPr>
-        <w:t>.exports</w:t>
-      </w:r>
-      <w:proofErr w:type="gramEnd"/>
-      <w:r>
-        <w:rPr>
-          <w:rFonts w:ascii="Courier New" w:eastAsia="Times New Roman" w:hAnsi="Courier New" w:cs="Courier New"/>
-          <w:color w:val="FFFFFF"/>
-          <w:sz w:val="20"/>
-          <w:szCs w:val="20"/>
-          <w:lang w:val="es-MX" w:eastAsia="es-MX"/>
-        </w:rPr>
-        <w:t xml:space="preserve"> = {</w:t>
+        <w:t>.exports = {</w:t>
       </w:r>
     </w:p>
     <w:p>
@@ -3608,7 +3545,6 @@
         </w:rPr>
         <w:t> en nuestro </w:t>
       </w:r>
-      <w:proofErr w:type="gramStart"/>
       <w:r>
         <w:rPr>
           <w:rStyle w:val="CdigoHTML"/>
@@ -3616,7 +3552,6 @@
         </w:rPr>
         <w:t>package.json</w:t>
       </w:r>
-      <w:proofErr w:type="gramEnd"/>
       <w:r>
         <w:rPr>
           <w:rFonts w:ascii="Arial" w:hAnsi="Arial" w:cs="Arial"/>
@@ -3659,7 +3594,6 @@
         </w:rPr>
         <w:t>Ahora vamos a ignorar aquellos archivos que no queremos que el Linter arregle, añadiremos en nuestro </w:t>
       </w:r>
-      <w:proofErr w:type="gramStart"/>
       <w:r>
         <w:rPr>
           <w:rStyle w:val="CdigoHTML"/>
@@ -3667,7 +3601,6 @@
         </w:rPr>
         <w:t>package.json</w:t>
       </w:r>
-      <w:proofErr w:type="gramEnd"/>
       <w:r>
         <w:rPr>
           <w:rFonts w:ascii="Arial" w:hAnsi="Arial" w:cs="Arial"/>
@@ -3791,7 +3724,6 @@
         </w:rPr>
         <w:t>Ahora, queremos que nuestro Linter nos detecte los errores a medida que vamos escribiendo, para hacer esto añadimos lo siguiente a nuestro </w:t>
       </w:r>
-      <w:proofErr w:type="gramStart"/>
       <w:r>
         <w:rPr>
           <w:rStyle w:val="CdigoHTML"/>
@@ -3799,7 +3731,6 @@
         </w:rPr>
         <w:t>package.json</w:t>
       </w:r>
-      <w:proofErr w:type="gramEnd"/>
       <w:r>
         <w:rPr>
           <w:rFonts w:ascii="Arial" w:hAnsi="Arial" w:cs="Arial"/>
@@ -4097,25 +4028,7 @@
           <w:color w:val="273B47"/>
           <w:lang w:val="en-US"/>
         </w:rPr>
-        <w:t xml:space="preserve">Eslint: Auto Fix </w:t>
-      </w:r>
-      <w:proofErr w:type="gramStart"/>
-      <w:r>
-        <w:rPr>
-          <w:rFonts w:ascii="Arial" w:hAnsi="Arial" w:cs="Arial"/>
-          <w:color w:val="273B47"/>
-          <w:lang w:val="en-US"/>
-        </w:rPr>
-        <w:t>On</w:t>
-      </w:r>
-      <w:proofErr w:type="gramEnd"/>
-      <w:r>
-        <w:rPr>
-          <w:rFonts w:ascii="Arial" w:hAnsi="Arial" w:cs="Arial"/>
-          <w:color w:val="273B47"/>
-          <w:lang w:val="en-US"/>
-        </w:rPr>
-        <w:t xml:space="preserve"> Save: </w:t>
+        <w:t>Eslint: Auto Fix On Save: </w:t>
       </w:r>
       <w:r>
         <w:rPr>
@@ -4626,25 +4539,7 @@
           <w:lang w:val="en-US"/>
         </w:rPr>
         <w:tab/>
-        <w:t>""src"": ""</w:t>
-      </w:r>
-      <w:proofErr w:type="gramStart"/>
-      <w:r>
-        <w:rPr>
-          <w:rStyle w:val="CdigoHTML"/>
-          <w:color w:val="FFFFFF"/>
-          <w:lang w:val="en-US"/>
-        </w:rPr>
-        <w:t>package.json</w:t>
-      </w:r>
-      <w:proofErr w:type="gramEnd"/>
-      <w:r>
-        <w:rPr>
-          <w:rStyle w:val="CdigoHTML"/>
-          <w:color w:val="FFFFFF"/>
-          <w:lang w:val="en-US"/>
-        </w:rPr>
-        <w:t>""</w:t>
+        <w:t>""src"": ""package.json""</w:t>
       </w:r>
     </w:p>
     <w:p>
@@ -4777,25 +4672,7 @@
           <w:lang w:val="en-US"/>
         </w:rPr>
         <w:tab/>
-        <w:t>""src"": ""</w:t>
-      </w:r>
-      <w:proofErr w:type="gramStart"/>
-      <w:r>
-        <w:rPr>
-          <w:rStyle w:val="CdigoHTML"/>
-          <w:color w:val="FFFFFF"/>
-          <w:lang w:val="en-US"/>
-        </w:rPr>
-        <w:t>(.*</w:t>
-      </w:r>
-      <w:proofErr w:type="gramEnd"/>
-      <w:r>
-        <w:rPr>
-          <w:rStyle w:val="CdigoHTML"/>
-          <w:color w:val="FFFFFF"/>
-          <w:lang w:val="en-US"/>
-        </w:rPr>
-        <w:t>).js"",</w:t>
+        <w:t>""src"": ""(.*).js"",</w:t>
       </w:r>
     </w:p>
     <w:p>
@@ -4923,25 +4800,7 @@
           <w:lang w:val="en-US"/>
         </w:rPr>
         <w:tab/>
-        <w:t>""src"": ""</w:t>
-      </w:r>
-      <w:proofErr w:type="gramStart"/>
-      <w:r>
-        <w:rPr>
-          <w:rStyle w:val="CdigoHTML"/>
-          <w:color w:val="FFFFFF"/>
-          <w:lang w:val="en-US"/>
-        </w:rPr>
-        <w:t>(.*</w:t>
-      </w:r>
-      <w:proofErr w:type="gramEnd"/>
-      <w:r>
-        <w:rPr>
-          <w:rStyle w:val="CdigoHTML"/>
-          <w:color w:val="FFFFFF"/>
-          <w:lang w:val="en-US"/>
-        </w:rPr>
-        <w:t>).json"",</w:t>
+        <w:t>""src"": ""(.*).json"",</w:t>
       </w:r>
     </w:p>
     <w:p>
@@ -4977,25 +4836,7 @@
           <w:lang w:val="en-US"/>
         </w:rPr>
         <w:tab/>
-        <w:t>""dest"": ""/$</w:t>
-      </w:r>
-      <w:proofErr w:type="gramStart"/>
-      <w:r>
-        <w:rPr>
-          <w:rStyle w:val="CdigoHTML"/>
-          <w:color w:val="FFFFFF"/>
-          <w:lang w:val="en-US"/>
-        </w:rPr>
-        <w:t>1.json</w:t>
-      </w:r>
-      <w:proofErr w:type="gramEnd"/>
-      <w:r>
-        <w:rPr>
-          <w:rStyle w:val="CdigoHTML"/>
-          <w:color w:val="FFFFFF"/>
-          <w:lang w:val="en-US"/>
-        </w:rPr>
-        <w:t>""</w:t>
+        <w:t>""dest"": ""/$1.json""</w:t>
       </w:r>
     </w:p>
     <w:p>
@@ -5094,25 +4935,7 @@
           <w:lang w:val="en-US"/>
         </w:rPr>
         <w:tab/>
-        <w:t>""src"": ""</w:t>
-      </w:r>
-      <w:proofErr w:type="gramStart"/>
-      <w:r>
-        <w:rPr>
-          <w:rStyle w:val="CdigoHTML"/>
-          <w:color w:val="FFFFFF"/>
-          <w:lang w:val="en-US"/>
-        </w:rPr>
-        <w:t>/.*</w:t>
-      </w:r>
-      <w:proofErr w:type="gramEnd"/>
-      <w:r>
-        <w:rPr>
-          <w:rStyle w:val="CdigoHTML"/>
-          <w:color w:val="FFFFFF"/>
-          <w:lang w:val="en-US"/>
-        </w:rPr>
-        <w:t>"",</w:t>
+        <w:t>""src"": ""/.*"",</w:t>
       </w:r>
     </w:p>
     <w:p>
@@ -5239,7 +5062,6 @@
         </w:rPr>
         <w:t>En nuestro </w:t>
       </w:r>
-      <w:proofErr w:type="gramStart"/>
       <w:r>
         <w:rPr>
           <w:rStyle w:val="CdigoHTML"/>
@@ -5247,7 +5069,6 @@
         </w:rPr>
         <w:t>package.json</w:t>
       </w:r>
-      <w:proofErr w:type="gramEnd"/>
       <w:r>
         <w:rPr>
           <w:rFonts w:ascii="Arial" w:hAnsi="Arial" w:cs="Arial"/>
@@ -5297,21 +5118,12 @@
           <w:color w:val="273B47"/>
         </w:rPr>
       </w:pPr>
-      <w:proofErr w:type="gramStart"/>
       <w:r>
         <w:rPr>
           <w:rFonts w:ascii="Arial" w:hAnsi="Arial" w:cs="Arial"/>
           <w:color w:val="273B47"/>
         </w:rPr>
-        <w:t>Finalmente</w:t>
-      </w:r>
-      <w:proofErr w:type="gramEnd"/>
-      <w:r>
-        <w:rPr>
-          <w:rFonts w:ascii="Arial" w:hAnsi="Arial" w:cs="Arial"/>
-          <w:color w:val="273B47"/>
-        </w:rPr>
-        <w:t xml:space="preserve"> en la raíz de nuestro proyecto ejecutaremos </w:t>
+        <w:t>Finalmente en la raíz de nuestro proyecto ejecutaremos </w:t>
       </w:r>
       <w:r>
         <w:rPr>
@@ -5637,29 +5449,7 @@
           <w:szCs w:val="24"/>
           <w:lang w:val="en-US" w:eastAsia="es-MX"/>
         </w:rPr>
-        <w:t xml:space="preserve">Eslint: Auto Fix </w:t>
-      </w:r>
-      <w:proofErr w:type="gramStart"/>
-      <w:r>
-        <w:rPr>
-          <w:rFonts w:ascii="Arial" w:eastAsia="Times New Roman" w:hAnsi="Arial" w:cs="Arial"/>
-          <w:color w:val="4A4A4A"/>
-          <w:sz w:val="24"/>
-          <w:szCs w:val="24"/>
-          <w:lang w:val="en-US" w:eastAsia="es-MX"/>
-        </w:rPr>
-        <w:t>On</w:t>
-      </w:r>
-      <w:proofErr w:type="gramEnd"/>
-      <w:r>
-        <w:rPr>
-          <w:rFonts w:ascii="Arial" w:eastAsia="Times New Roman" w:hAnsi="Arial" w:cs="Arial"/>
-          <w:color w:val="4A4A4A"/>
-          <w:sz w:val="24"/>
-          <w:szCs w:val="24"/>
-          <w:lang w:val="en-US" w:eastAsia="es-MX"/>
-        </w:rPr>
-        <w:t xml:space="preserve"> Save: true</w:t>
+        <w:t>Eslint: Auto Fix On Save: true</w:t>
       </w:r>
     </w:p>
     <w:p>
@@ -5746,29 +5536,7 @@
           <w:szCs w:val="24"/>
           <w:lang w:val="es-MX" w:eastAsia="es-MX"/>
         </w:rPr>
-        <w:t>Y configure manualmente en Open Settings (</w:t>
-      </w:r>
-      <w:proofErr w:type="gramStart"/>
-      <w:r>
-        <w:rPr>
-          <w:rFonts w:ascii="Arial" w:eastAsia="Times New Roman" w:hAnsi="Arial" w:cs="Arial"/>
-          <w:color w:val="4A4A4A"/>
-          <w:sz w:val="24"/>
-          <w:szCs w:val="24"/>
-          <w:lang w:val="es-MX" w:eastAsia="es-MX"/>
-        </w:rPr>
-        <w:t>settings.json</w:t>
-      </w:r>
-      <w:proofErr w:type="gramEnd"/>
-      <w:r>
-        <w:rPr>
-          <w:rFonts w:ascii="Arial" w:eastAsia="Times New Roman" w:hAnsi="Arial" w:cs="Arial"/>
-          <w:color w:val="4A4A4A"/>
-          <w:sz w:val="24"/>
-          <w:szCs w:val="24"/>
-          <w:lang w:val="es-MX" w:eastAsia="es-MX"/>
-        </w:rPr>
-        <w:t>) ubicado en la parte superior derecha del editor (Tiene forma de {} o como un archivo" y revisan si su archivo de configuración tiene las siguiente lineas y sino las insertan</w:t>
+        <w:t>Y configure manualmente en Open Settings (settings.json) ubicado en la parte superior derecha del editor (Tiene forma de {} o como un archivo" y revisan si su archivo de configuración tiene las siguiente lineas y sino las insertan</w:t>
       </w:r>
     </w:p>
     <w:p>
@@ -5809,29 +5577,7 @@
           <w:szCs w:val="20"/>
           <w:lang w:val="en-US" w:eastAsia="es-MX"/>
         </w:rPr>
-        <w:t>"</w:t>
-      </w:r>
-      <w:proofErr w:type="gramStart"/>
-      <w:r>
-        <w:rPr>
-          <w:rFonts w:ascii="Courier New" w:eastAsia="Times New Roman" w:hAnsi="Courier New" w:cs="Courier New"/>
-          <w:color w:val="A6E22E"/>
-          <w:sz w:val="20"/>
-          <w:szCs w:val="20"/>
-          <w:lang w:val="en-US" w:eastAsia="es-MX"/>
-        </w:rPr>
-        <w:t>editor.codeActionsOnSave</w:t>
-      </w:r>
-      <w:proofErr w:type="gramEnd"/>
-      <w:r>
-        <w:rPr>
-          <w:rFonts w:ascii="Courier New" w:eastAsia="Times New Roman" w:hAnsi="Courier New" w:cs="Courier New"/>
-          <w:color w:val="A6E22E"/>
-          <w:sz w:val="20"/>
-          <w:szCs w:val="20"/>
-          <w:lang w:val="en-US" w:eastAsia="es-MX"/>
-        </w:rPr>
-        <w:t>"</w:t>
+        <w:t>"editor.codeActionsOnSave"</w:t>
       </w:r>
       <w:r>
         <w:rPr>
@@ -5892,29 +5638,7 @@
           <w:szCs w:val="20"/>
           <w:lang w:val="en-US" w:eastAsia="es-MX"/>
         </w:rPr>
-        <w:t>"</w:t>
-      </w:r>
-      <w:proofErr w:type="gramStart"/>
-      <w:r>
-        <w:rPr>
-          <w:rFonts w:ascii="Courier New" w:eastAsia="Times New Roman" w:hAnsi="Courier New" w:cs="Courier New"/>
-          <w:color w:val="A6E22E"/>
-          <w:sz w:val="20"/>
-          <w:szCs w:val="20"/>
-          <w:lang w:val="en-US" w:eastAsia="es-MX"/>
-        </w:rPr>
-        <w:t>source.fixAll.eslint</w:t>
-      </w:r>
-      <w:proofErr w:type="gramEnd"/>
-      <w:r>
-        <w:rPr>
-          <w:rFonts w:ascii="Courier New" w:eastAsia="Times New Roman" w:hAnsi="Courier New" w:cs="Courier New"/>
-          <w:color w:val="A6E22E"/>
-          <w:sz w:val="20"/>
-          <w:szCs w:val="20"/>
-          <w:lang w:val="en-US" w:eastAsia="es-MX"/>
-        </w:rPr>
-        <w:t>"</w:t>
+        <w:t>"source.fixAll.eslint"</w:t>
       </w:r>
       <w:r>
         <w:rPr>
@@ -6018,29 +5742,7 @@
           <w:szCs w:val="20"/>
           <w:lang w:val="en-US" w:eastAsia="es-MX"/>
         </w:rPr>
-        <w:t>"</w:t>
-      </w:r>
-      <w:proofErr w:type="gramStart"/>
-      <w:r>
-        <w:rPr>
-          <w:rFonts w:ascii="Courier New" w:eastAsia="Times New Roman" w:hAnsi="Courier New" w:cs="Courier New"/>
-          <w:color w:val="A6E22E"/>
-          <w:sz w:val="20"/>
-          <w:szCs w:val="20"/>
-          <w:lang w:val="en-US" w:eastAsia="es-MX"/>
-        </w:rPr>
-        <w:t>eslint.format</w:t>
-      </w:r>
-      <w:proofErr w:type="gramEnd"/>
-      <w:r>
-        <w:rPr>
-          <w:rFonts w:ascii="Courier New" w:eastAsia="Times New Roman" w:hAnsi="Courier New" w:cs="Courier New"/>
-          <w:color w:val="A6E22E"/>
-          <w:sz w:val="20"/>
-          <w:szCs w:val="20"/>
-          <w:lang w:val="en-US" w:eastAsia="es-MX"/>
-        </w:rPr>
-        <w:t>.enable"</w:t>
+        <w:t>"eslint.format.enable"</w:t>
       </w:r>
       <w:r>
         <w:rPr>
@@ -6113,29 +5815,7 @@
           <w:szCs w:val="20"/>
           <w:lang w:val="en-US" w:eastAsia="es-MX"/>
         </w:rPr>
-        <w:t>"</w:t>
-      </w:r>
-      <w:proofErr w:type="gramStart"/>
-      <w:r>
-        <w:rPr>
-          <w:rFonts w:ascii="Courier New" w:eastAsia="Times New Roman" w:hAnsi="Courier New" w:cs="Courier New"/>
-          <w:color w:val="A6E22E"/>
-          <w:sz w:val="20"/>
-          <w:szCs w:val="20"/>
-          <w:lang w:val="en-US" w:eastAsia="es-MX"/>
-        </w:rPr>
-        <w:t>prettier.eslintIntegration</w:t>
-      </w:r>
-      <w:proofErr w:type="gramEnd"/>
-      <w:r>
-        <w:rPr>
-          <w:rFonts w:ascii="Courier New" w:eastAsia="Times New Roman" w:hAnsi="Courier New" w:cs="Courier New"/>
-          <w:color w:val="A6E22E"/>
-          <w:sz w:val="20"/>
-          <w:szCs w:val="20"/>
-          <w:lang w:val="en-US" w:eastAsia="es-MX"/>
-        </w:rPr>
-        <w:t>"</w:t>
+        <w:t>"prettier.eslintIntegration"</w:t>
       </w:r>
       <w:r>
         <w:rPr>
@@ -6182,7 +5862,6 @@
           <w:lang w:val="es-MX" w:eastAsia="es-MX"/>
         </w:rPr>
       </w:pPr>
-      <w:proofErr w:type="gramStart"/>
       <w:r>
         <w:rPr>
           <w:rFonts w:ascii="Courier New" w:eastAsia="Times New Roman" w:hAnsi="Courier New" w:cs="Courier New"/>
@@ -6191,18 +5870,7 @@
           <w:szCs w:val="20"/>
           <w:lang w:val="es-MX" w:eastAsia="es-MX"/>
         </w:rPr>
-        <w:t>eslint.autofixonsave</w:t>
-      </w:r>
-      <w:proofErr w:type="gramEnd"/>
-      <w:r>
-        <w:rPr>
-          <w:rFonts w:ascii="Courier New" w:eastAsia="Times New Roman" w:hAnsi="Courier New" w:cs="Courier New"/>
-          <w:color w:val="4A4A4A"/>
-          <w:sz w:val="20"/>
-          <w:szCs w:val="20"/>
-          <w:lang w:val="es-MX" w:eastAsia="es-MX"/>
-        </w:rPr>
-        <w:t>: true</w:t>
+        <w:t>eslint.autofixonsave: true</w:t>
       </w:r>
       <w:r>
         <w:rPr>
@@ -6616,7 +6284,6 @@
         </w:rPr>
         <w:t xml:space="preserve"> button = </w:t>
       </w:r>
-      <w:proofErr w:type="gramStart"/>
       <w:r>
         <w:rPr>
           <w:rStyle w:val="hljs-builtin"/>
@@ -6637,19 +6304,7 @@
           <w:shd w:val="clear" w:color="auto" w:fill="272822"/>
           <w:lang w:val="en-US"/>
         </w:rPr>
-        <w:t>.querySelector</w:t>
-      </w:r>
-      <w:proofErr w:type="gramEnd"/>
-      <w:r>
-        <w:rPr>
-          <w:rStyle w:val="CdigoHTML"/>
-          <w:color w:val="DDDDDD"/>
-          <w:sz w:val="18"/>
-          <w:szCs w:val="16"/>
-          <w:shd w:val="clear" w:color="auto" w:fill="272822"/>
-          <w:lang w:val="en-US"/>
-        </w:rPr>
-        <w:t>(</w:t>
+        <w:t>.querySelector(</w:t>
       </w:r>
       <w:r>
         <w:rPr>
@@ -6688,7 +6343,6 @@
           <w:lang w:val="en-US"/>
         </w:rPr>
       </w:pPr>
-      <w:proofErr w:type="gramStart"/>
       <w:r>
         <w:rPr>
           <w:rStyle w:val="CdigoHTML"/>
@@ -6698,19 +6352,7 @@
           <w:shd w:val="clear" w:color="auto" w:fill="272822"/>
           <w:lang w:val="en-US"/>
         </w:rPr>
-        <w:t>button.addEventListener</w:t>
-      </w:r>
-      <w:proofErr w:type="gramEnd"/>
-      <w:r>
-        <w:rPr>
-          <w:rStyle w:val="CdigoHTML"/>
-          <w:color w:val="DDDDDD"/>
-          <w:sz w:val="18"/>
-          <w:szCs w:val="16"/>
-          <w:shd w:val="clear" w:color="auto" w:fill="272822"/>
-          <w:lang w:val="en-US"/>
-        </w:rPr>
-        <w:t>(</w:t>
+        <w:t>button.addEventListener(</w:t>
       </w:r>
       <w:r>
         <w:rPr>
@@ -6794,9 +6436,14 @@
           <w:lang w:val="en-US"/>
         </w:rPr>
         <w:tab/>
-      </w:r>
-      <w:proofErr w:type="gramStart"/>
-      <w:r>
+        <w:t>doSomething()</w:t>
+      </w:r>
+    </w:p>
+    <w:p>
+      <w:pPr>
+        <w:pStyle w:val="HTMLconformatoprevio"/>
+        <w:shd w:val="clear" w:color="auto" w:fill="333333"/>
+        <w:jc w:val="both"/>
         <w:rPr>
           <w:rStyle w:val="CdigoHTML"/>
           <w:color w:val="DDDDDD"/>
@@ -6805,9 +6452,7 @@
           <w:shd w:val="clear" w:color="auto" w:fill="272822"/>
           <w:lang w:val="en-US"/>
         </w:rPr>
-        <w:t>doSomething(</w:t>
-      </w:r>
-      <w:proofErr w:type="gramEnd"/>
+      </w:pPr>
       <w:r>
         <w:rPr>
           <w:rStyle w:val="CdigoHTML"/>
@@ -6817,7 +6462,7 @@
           <w:shd w:val="clear" w:color="auto" w:fill="272822"/>
           <w:lang w:val="en-US"/>
         </w:rPr>
-        <w:t>)</w:t>
+        <w:t>})</w:t>
       </w:r>
     </w:p>
     <w:p>
@@ -6834,33 +6479,6 @@
           <w:lang w:val="en-US"/>
         </w:rPr>
       </w:pPr>
-      <w:r>
-        <w:rPr>
-          <w:rStyle w:val="CdigoHTML"/>
-          <w:color w:val="DDDDDD"/>
-          <w:sz w:val="18"/>
-          <w:szCs w:val="16"/>
-          <w:shd w:val="clear" w:color="auto" w:fill="272822"/>
-          <w:lang w:val="en-US"/>
-        </w:rPr>
-        <w:t>})</w:t>
-      </w:r>
-    </w:p>
-    <w:p>
-      <w:pPr>
-        <w:pStyle w:val="HTMLconformatoprevio"/>
-        <w:shd w:val="clear" w:color="auto" w:fill="333333"/>
-        <w:jc w:val="both"/>
-        <w:rPr>
-          <w:rStyle w:val="CdigoHTML"/>
-          <w:color w:val="DDDDDD"/>
-          <w:sz w:val="18"/>
-          <w:szCs w:val="16"/>
-          <w:shd w:val="clear" w:color="auto" w:fill="272822"/>
-          <w:lang w:val="en-US"/>
-        </w:rPr>
-      </w:pPr>
-      <w:proofErr w:type="gramStart"/>
       <w:r>
         <w:rPr>
           <w:rStyle w:val="hljs-selector-class"/>
@@ -6872,7 +6490,6 @@
         </w:rPr>
         <w:t>.button</w:t>
       </w:r>
-      <w:proofErr w:type="gramEnd"/>
       <w:r>
         <w:rPr>
           <w:rStyle w:val="CdigoHTML"/>
@@ -6932,7 +6549,6 @@
         </w:rPr>
         <w:t xml:space="preserve">: </w:t>
       </w:r>
-      <w:proofErr w:type="gramStart"/>
       <w:r>
         <w:rPr>
           <w:rStyle w:val="hljs-number"/>
@@ -6955,7 +6571,6 @@
         </w:rPr>
         <w:t>;</w:t>
       </w:r>
-      <w:proofErr w:type="gramEnd"/>
     </w:p>
     <w:p>
       <w:pPr>
@@ -7012,7 +6627,6 @@
           <w:lang w:val="en-US"/>
         </w:rPr>
       </w:pPr>
-      <w:proofErr w:type="gramStart"/>
       <w:r>
         <w:rPr>
           <w:rStyle w:val="hljs-selector-class"/>
@@ -7022,19 +6636,7 @@
           <w:shd w:val="clear" w:color="auto" w:fill="272822"/>
           <w:lang w:val="en-US"/>
         </w:rPr>
-        <w:t>.button</w:t>
-      </w:r>
-      <w:proofErr w:type="gramEnd"/>
-      <w:r>
-        <w:rPr>
-          <w:rStyle w:val="hljs-selector-class"/>
-          <w:color w:val="DDDDDD"/>
-          <w:sz w:val="18"/>
-          <w:szCs w:val="16"/>
-          <w:shd w:val="clear" w:color="auto" w:fill="272822"/>
-          <w:lang w:val="en-US"/>
-        </w:rPr>
-        <w:t>-red</w:t>
+        <w:t>.button-red</w:t>
       </w:r>
       <w:r>
         <w:rPr>
@@ -7093,21 +6695,8 @@
           <w:shd w:val="clear" w:color="auto" w:fill="272822"/>
           <w:lang w:val="en-US"/>
         </w:rPr>
-        <w:t xml:space="preserve">: </w:t>
-      </w:r>
-      <w:proofErr w:type="gramStart"/>
-      <w:r>
-        <w:rPr>
-          <w:rStyle w:val="CdigoHTML"/>
-          <w:color w:val="DDDDDD"/>
-          <w:sz w:val="18"/>
-          <w:szCs w:val="16"/>
-          <w:shd w:val="clear" w:color="auto" w:fill="272822"/>
-          <w:lang w:val="en-US"/>
-        </w:rPr>
-        <w:t>red;</w:t>
-      </w:r>
-      <w:proofErr w:type="gramEnd"/>
+        <w:t>: red;</w:t>
+      </w:r>
     </w:p>
     <w:p>
       <w:pPr>
@@ -7165,32 +6754,19 @@
           <w:shd w:val="clear" w:color="auto" w:fill="272822"/>
           <w:lang w:val="en-US"/>
         </w:rPr>
-        <w:t>#</w:t>
-      </w:r>
-      <w:proofErr w:type="gramStart"/>
-      <w:r>
-        <w:rPr>
-          <w:rStyle w:val="hljs-number"/>
+        <w:t>#fff</w:t>
+      </w:r>
+      <w:r>
+        <w:rPr>
+          <w:rStyle w:val="CdigoHTML"/>
           <w:color w:val="DDDDDD"/>
           <w:sz w:val="18"/>
           <w:szCs w:val="16"/>
           <w:shd w:val="clear" w:color="auto" w:fill="272822"/>
           <w:lang w:val="en-US"/>
         </w:rPr>
-        <w:t>fff</w:t>
-      </w:r>
-      <w:r>
-        <w:rPr>
-          <w:rStyle w:val="CdigoHTML"/>
-          <w:color w:val="DDDDDD"/>
-          <w:sz w:val="18"/>
-          <w:szCs w:val="16"/>
-          <w:shd w:val="clear" w:color="auto" w:fill="272822"/>
-          <w:lang w:val="en-US"/>
-        </w:rPr>
         <w:t>;</w:t>
       </w:r>
-      <w:proofErr w:type="gramEnd"/>
     </w:p>
     <w:p>
       <w:pPr>
@@ -7751,7 +7327,6 @@
           <w:lang w:val="en-US"/>
         </w:rPr>
       </w:pPr>
-      <w:proofErr w:type="gramStart"/>
       <w:r>
         <w:rPr>
           <w:rStyle w:val="hljs-selector-class"/>
@@ -7763,7 +7338,6 @@
         </w:rPr>
         <w:t>.button</w:t>
       </w:r>
-      <w:proofErr w:type="gramEnd"/>
       <w:r>
         <w:rPr>
           <w:rStyle w:val="CdigoHTML"/>
@@ -7823,7 +7397,6 @@
         </w:rPr>
         <w:t xml:space="preserve">: </w:t>
       </w:r>
-      <w:proofErr w:type="gramStart"/>
       <w:r>
         <w:rPr>
           <w:rStyle w:val="hljs-number"/>
@@ -7846,7 +7419,6 @@
         </w:rPr>
         <w:t>;</w:t>
       </w:r>
-      <w:proofErr w:type="gramEnd"/>
     </w:p>
     <w:p>
       <w:pPr>
@@ -7903,7 +7475,6 @@
           <w:lang w:val="en-US"/>
         </w:rPr>
       </w:pPr>
-      <w:proofErr w:type="gramStart"/>
       <w:r>
         <w:rPr>
           <w:rStyle w:val="hljs-selector-class"/>
@@ -7913,19 +7484,7 @@
           <w:shd w:val="clear" w:color="auto" w:fill="272822"/>
           <w:lang w:val="en-US"/>
         </w:rPr>
-        <w:t>.button</w:t>
-      </w:r>
-      <w:proofErr w:type="gramEnd"/>
-      <w:r>
-        <w:rPr>
-          <w:rStyle w:val="hljs-selector-class"/>
-          <w:color w:val="DDDDDD"/>
-          <w:sz w:val="18"/>
-          <w:szCs w:val="16"/>
-          <w:shd w:val="clear" w:color="auto" w:fill="272822"/>
-          <w:lang w:val="en-US"/>
-        </w:rPr>
-        <w:t>-red</w:t>
+        <w:t>.button-red</w:t>
       </w:r>
       <w:r>
         <w:rPr>
@@ -7984,21 +7543,8 @@
           <w:shd w:val="clear" w:color="auto" w:fill="272822"/>
           <w:lang w:val="en-US"/>
         </w:rPr>
-        <w:t xml:space="preserve">: </w:t>
-      </w:r>
-      <w:proofErr w:type="gramStart"/>
-      <w:r>
-        <w:rPr>
-          <w:rStyle w:val="CdigoHTML"/>
-          <w:color w:val="DDDDDD"/>
-          <w:sz w:val="18"/>
-          <w:szCs w:val="16"/>
-          <w:shd w:val="clear" w:color="auto" w:fill="272822"/>
-          <w:lang w:val="en-US"/>
-        </w:rPr>
-        <w:t>red;</w:t>
-      </w:r>
-      <w:proofErr w:type="gramEnd"/>
+        <w:t>: red;</w:t>
+      </w:r>
     </w:p>
     <w:p>
       <w:pPr>
@@ -8056,32 +7602,19 @@
           <w:shd w:val="clear" w:color="auto" w:fill="272822"/>
           <w:lang w:val="en-US"/>
         </w:rPr>
-        <w:t>#</w:t>
-      </w:r>
-      <w:proofErr w:type="gramStart"/>
-      <w:r>
-        <w:rPr>
-          <w:rStyle w:val="hljs-number"/>
+        <w:t>#fff</w:t>
+      </w:r>
+      <w:r>
+        <w:rPr>
+          <w:rStyle w:val="CdigoHTML"/>
           <w:color w:val="DDDDDD"/>
           <w:sz w:val="18"/>
           <w:szCs w:val="16"/>
           <w:shd w:val="clear" w:color="auto" w:fill="272822"/>
           <w:lang w:val="en-US"/>
         </w:rPr>
-        <w:t>fff</w:t>
-      </w:r>
-      <w:r>
-        <w:rPr>
-          <w:rStyle w:val="CdigoHTML"/>
-          <w:color w:val="DDDDDD"/>
-          <w:sz w:val="18"/>
-          <w:szCs w:val="16"/>
-          <w:shd w:val="clear" w:color="auto" w:fill="272822"/>
-          <w:lang w:val="en-US"/>
-        </w:rPr>
         <w:t>;</w:t>
       </w:r>
-      <w:proofErr w:type="gramEnd"/>
     </w:p>
     <w:p>
       <w:pPr>
@@ -8166,21 +7699,8 @@
           <w:shd w:val="clear" w:color="auto" w:fill="272822"/>
           <w:lang w:val="en-US"/>
         </w:rPr>
-        <w:t xml:space="preserve"> Button = </w:t>
-      </w:r>
-      <w:proofErr w:type="gramStart"/>
-      <w:r>
-        <w:rPr>
-          <w:rStyle w:val="CdigoHTML"/>
-          <w:color w:val="DDDDDD"/>
-          <w:sz w:val="18"/>
-          <w:szCs w:val="16"/>
-          <w:shd w:val="clear" w:color="auto" w:fill="272822"/>
-          <w:lang w:val="en-US"/>
-        </w:rPr>
-        <w:t>styled.button</w:t>
-      </w:r>
-      <w:proofErr w:type="gramEnd"/>
+        <w:t xml:space="preserve"> Button = styled.button</w:t>
+      </w:r>
       <w:r>
         <w:rPr>
           <w:rStyle w:val="hljs-string"/>
@@ -8217,9 +7737,23 @@
           <w:lang w:val="en-US"/>
         </w:rPr>
         <w:tab/>
-        <w:t xml:space="preserve">border-radius: </w:t>
-      </w:r>
-      <w:proofErr w:type="gramStart"/>
+        <w:t>border-radius: 4px;</w:t>
+      </w:r>
+    </w:p>
+    <w:p>
+      <w:pPr>
+        <w:pStyle w:val="HTMLconformatoprevio"/>
+        <w:shd w:val="clear" w:color="auto" w:fill="333333"/>
+        <w:jc w:val="both"/>
+        <w:rPr>
+          <w:rStyle w:val="hljs-subst"/>
+          <w:color w:val="A6E22E"/>
+          <w:sz w:val="18"/>
+          <w:szCs w:val="16"/>
+          <w:shd w:val="clear" w:color="auto" w:fill="272822"/>
+          <w:lang w:val="en-US"/>
+        </w:rPr>
+      </w:pPr>
       <w:r>
         <w:rPr>
           <w:rStyle w:val="hljs-string"/>
@@ -8229,15 +7763,9 @@
           <w:shd w:val="clear" w:color="auto" w:fill="272822"/>
           <w:lang w:val="en-US"/>
         </w:rPr>
-        <w:t>4px;</w:t>
-      </w:r>
-      <w:proofErr w:type="gramEnd"/>
-    </w:p>
-    <w:p>
-      <w:pPr>
-        <w:pStyle w:val="HTMLconformatoprevio"/>
-        <w:shd w:val="clear" w:color="auto" w:fill="333333"/>
-        <w:jc w:val="both"/>
+        <w:tab/>
+      </w:r>
+      <w:r>
         <w:rPr>
           <w:rStyle w:val="hljs-subst"/>
           <w:color w:val="A6E22E"/>
@@ -8246,19 +7774,14 @@
           <w:shd w:val="clear" w:color="auto" w:fill="272822"/>
           <w:lang w:val="en-US"/>
         </w:rPr>
-      </w:pPr>
-      <w:r>
-        <w:rPr>
-          <w:rStyle w:val="hljs-string"/>
-          <w:color w:val="A6E22E"/>
-          <w:sz w:val="18"/>
-          <w:szCs w:val="16"/>
-          <w:shd w:val="clear" w:color="auto" w:fill="272822"/>
-          <w:lang w:val="en-US"/>
-        </w:rPr>
-        <w:tab/>
-      </w:r>
-      <w:r>
+        <w:t>${props =&gt; props.accent &amp;&amp; `</w:t>
+      </w:r>
+    </w:p>
+    <w:p>
+      <w:pPr>
+        <w:pStyle w:val="HTMLconformatoprevio"/>
+        <w:shd w:val="clear" w:color="auto" w:fill="333333"/>
+        <w:jc w:val="both"/>
         <w:rPr>
           <w:rStyle w:val="hljs-subst"/>
           <w:color w:val="A6E22E"/>
@@ -8267,9 +7790,7 @@
           <w:shd w:val="clear" w:color="auto" w:fill="272822"/>
           <w:lang w:val="en-US"/>
         </w:rPr>
-        <w:t xml:space="preserve">${props =&gt; </w:t>
-      </w:r>
-      <w:proofErr w:type="gramStart"/>
+      </w:pPr>
       <w:r>
         <w:rPr>
           <w:rStyle w:val="hljs-subst"/>
@@ -8279,9 +7800,8 @@
           <w:shd w:val="clear" w:color="auto" w:fill="272822"/>
           <w:lang w:val="en-US"/>
         </w:rPr>
-        <w:t>props.accent</w:t>
-      </w:r>
-      <w:proofErr w:type="gramEnd"/>
+        <w:tab/>
+      </w:r>
       <w:r>
         <w:rPr>
           <w:rStyle w:val="hljs-subst"/>
@@ -8291,7 +7811,8 @@
           <w:shd w:val="clear" w:color="auto" w:fill="272822"/>
           <w:lang w:val="en-US"/>
         </w:rPr>
-        <w:t xml:space="preserve"> &amp;&amp; `</w:t>
+        <w:tab/>
+        <w:t>background: red;</w:t>
       </w:r>
     </w:p>
     <w:p>
@@ -8329,72 +7850,8 @@
           <w:lang w:val="en-US"/>
         </w:rPr>
         <w:tab/>
-        <w:t xml:space="preserve">background: </w:t>
-      </w:r>
-      <w:proofErr w:type="gramStart"/>
-      <w:r>
-        <w:rPr>
-          <w:rStyle w:val="hljs-subst"/>
-          <w:color w:val="A6E22E"/>
-          <w:sz w:val="18"/>
-          <w:szCs w:val="16"/>
-          <w:shd w:val="clear" w:color="auto" w:fill="272822"/>
-          <w:lang w:val="en-US"/>
-        </w:rPr>
-        <w:t>red;</w:t>
-      </w:r>
-      <w:proofErr w:type="gramEnd"/>
-    </w:p>
-    <w:p>
-      <w:pPr>
-        <w:pStyle w:val="HTMLconformatoprevio"/>
-        <w:shd w:val="clear" w:color="auto" w:fill="333333"/>
-        <w:jc w:val="both"/>
-        <w:rPr>
-          <w:rStyle w:val="hljs-subst"/>
-          <w:color w:val="A6E22E"/>
-          <w:sz w:val="18"/>
-          <w:szCs w:val="16"/>
-          <w:shd w:val="clear" w:color="auto" w:fill="272822"/>
-          <w:lang w:val="en-US"/>
-        </w:rPr>
-      </w:pPr>
-      <w:r>
-        <w:rPr>
-          <w:rStyle w:val="hljs-subst"/>
-          <w:color w:val="A6E22E"/>
-          <w:sz w:val="18"/>
-          <w:szCs w:val="16"/>
-          <w:shd w:val="clear" w:color="auto" w:fill="272822"/>
-          <w:lang w:val="en-US"/>
-        </w:rPr>
-        <w:tab/>
-      </w:r>
-      <w:r>
-        <w:rPr>
-          <w:rStyle w:val="hljs-subst"/>
-          <w:color w:val="A6E22E"/>
-          <w:sz w:val="18"/>
-          <w:szCs w:val="16"/>
-          <w:shd w:val="clear" w:color="auto" w:fill="272822"/>
-          <w:lang w:val="en-US"/>
-        </w:rPr>
-        <w:tab/>
-        <w:t>color: #</w:t>
-      </w:r>
-      <w:proofErr w:type="gramStart"/>
-      <w:r>
-        <w:rPr>
-          <w:rStyle w:val="hljs-subst"/>
-          <w:color w:val="A6E22E"/>
-          <w:sz w:val="18"/>
-          <w:szCs w:val="16"/>
-          <w:shd w:val="clear" w:color="auto" w:fill="272822"/>
-          <w:lang w:val="en-US"/>
-        </w:rPr>
-        <w:t>fff;</w:t>
-      </w:r>
-      <w:proofErr w:type="gramEnd"/>
+        <w:t>color: #fff;</w:t>
+      </w:r>
     </w:p>
     <w:p>
       <w:pPr>
@@ -8708,27 +8165,7 @@
           <w:sz w:val="20"/>
           <w:szCs w:val="20"/>
         </w:rPr>
-        <w:t xml:space="preserve">Con CSS-in-JS no debemos preocuparnos por tener dos clases igual, no nos debemos preocupar por el Critical Path CSS, tendremos un CSS mucho </w:t>
-      </w:r>
-      <w:proofErr w:type="gramStart"/>
-      <w:r>
-        <w:rPr>
-          <w:rFonts w:ascii="Arial" w:hAnsi="Arial" w:cs="Arial"/>
-          <w:color w:val="273B47"/>
-          <w:sz w:val="20"/>
-          <w:szCs w:val="20"/>
-        </w:rPr>
-        <w:t>más óptimo</w:t>
-      </w:r>
-      <w:proofErr w:type="gramEnd"/>
-      <w:r>
-        <w:rPr>
-          <w:rFonts w:ascii="Arial" w:hAnsi="Arial" w:cs="Arial"/>
-          <w:color w:val="273B47"/>
-          <w:sz w:val="20"/>
-          <w:szCs w:val="20"/>
-        </w:rPr>
-        <w:t>.</w:t>
+        <w:t>Con CSS-in-JS no debemos preocuparnos por tener dos clases igual, no nos debemos preocupar por el Critical Path CSS, tendremos un CSS mucho más óptimo.</w:t>
       </w:r>
     </w:p>
     <w:p>
@@ -9119,9 +8556,13 @@
           <w:lang w:val="en-US"/>
         </w:rPr>
         <w:tab/>
-      </w:r>
-      <w:proofErr w:type="gramStart"/>
-      <w:r>
+        <w:t>color:red;</w:t>
+      </w:r>
+    </w:p>
+    <w:p>
+      <w:pPr>
+        <w:pStyle w:val="HTMLconformatoprevio"/>
+        <w:shd w:val="clear" w:color="auto" w:fill="333333"/>
         <w:rPr>
           <w:rStyle w:val="hljs-string"/>
           <w:color w:val="A6E22E"/>
@@ -9129,9 +8570,7 @@
           <w:szCs w:val="16"/>
           <w:lang w:val="en-US"/>
         </w:rPr>
-        <w:t>color:red</w:t>
-      </w:r>
-      <w:proofErr w:type="gramEnd"/>
+      </w:pPr>
       <w:r>
         <w:rPr>
           <w:rStyle w:val="hljs-string"/>
@@ -9140,52 +8579,7 @@
           <w:szCs w:val="16"/>
           <w:lang w:val="en-US"/>
         </w:rPr>
-        <w:t>;</w:t>
-      </w:r>
-    </w:p>
-    <w:p>
-      <w:pPr>
-        <w:pStyle w:val="HTMLconformatoprevio"/>
-        <w:shd w:val="clear" w:color="auto" w:fill="333333"/>
-        <w:rPr>
-          <w:rStyle w:val="hljs-string"/>
-          <w:color w:val="A6E22E"/>
-          <w:sz w:val="18"/>
-          <w:szCs w:val="16"/>
-          <w:lang w:val="en-US"/>
-        </w:rPr>
-      </w:pPr>
-      <w:r>
-        <w:rPr>
-          <w:rStyle w:val="hljs-string"/>
-          <w:color w:val="A6E22E"/>
-          <w:sz w:val="18"/>
-          <w:szCs w:val="16"/>
-          <w:lang w:val="en-US"/>
-        </w:rPr>
-        <w:t xml:space="preserve">  </w:t>
-      </w:r>
-      <w:proofErr w:type="gramStart"/>
-      <w:r>
-        <w:rPr>
-          <w:rStyle w:val="hljs-string"/>
-          <w:color w:val="A6E22E"/>
-          <w:sz w:val="18"/>
-          <w:szCs w:val="16"/>
-          <w:lang w:val="en-US"/>
-        </w:rPr>
-        <w:t>background:black</w:t>
-      </w:r>
-      <w:proofErr w:type="gramEnd"/>
-      <w:r>
-        <w:rPr>
-          <w:rStyle w:val="hljs-string"/>
-          <w:color w:val="A6E22E"/>
-          <w:sz w:val="18"/>
-          <w:szCs w:val="16"/>
-          <w:lang w:val="en-US"/>
-        </w:rPr>
-        <w:t>;</w:t>
+        <w:t xml:space="preserve">  background:black;</w:t>
       </w:r>
     </w:p>
     <w:p>
@@ -9266,19 +8660,8 @@
           <w:sz w:val="18"/>
           <w:szCs w:val="16"/>
         </w:rPr>
-        <w:t xml:space="preserve"> Contenedor = () =</w:t>
-      </w:r>
-      <w:proofErr w:type="gramStart"/>
-      <w:r>
-        <w:rPr>
-          <w:rStyle w:val="CdigoHTML"/>
-          <w:color w:val="FFFFFF"/>
-          <w:sz w:val="18"/>
-          <w:szCs w:val="16"/>
-        </w:rPr>
-        <w:t>&gt;{</w:t>
-      </w:r>
-      <w:proofErr w:type="gramEnd"/>
+        <w:t xml:space="preserve"> Contenedor = () =&gt;{</w:t>
+      </w:r>
     </w:p>
     <w:p>
       <w:pPr>
@@ -9790,29 +9173,7 @@
           <w:szCs w:val="20"/>
           <w:lang w:val="en-US" w:eastAsia="es-MX"/>
         </w:rPr>
-        <w:t xml:space="preserve"> </w:t>
-      </w:r>
-      <w:proofErr w:type="gramStart"/>
-      <w:r>
-        <w:rPr>
-          <w:rFonts w:ascii="Courier New" w:eastAsia="Times New Roman" w:hAnsi="Courier New" w:cs="Courier New"/>
-          <w:color w:val="FFFFFF"/>
-          <w:sz w:val="20"/>
-          <w:szCs w:val="20"/>
-          <w:lang w:val="en-US" w:eastAsia="es-MX"/>
-        </w:rPr>
-        <w:t>{ createGlobalStyle</w:t>
-      </w:r>
-      <w:proofErr w:type="gramEnd"/>
-      <w:r>
-        <w:rPr>
-          <w:rFonts w:ascii="Courier New" w:eastAsia="Times New Roman" w:hAnsi="Courier New" w:cs="Courier New"/>
-          <w:color w:val="FFFFFF"/>
-          <w:sz w:val="20"/>
-          <w:szCs w:val="20"/>
-          <w:lang w:val="en-US" w:eastAsia="es-MX"/>
-        </w:rPr>
-        <w:t xml:space="preserve"> } </w:t>
+        <w:t xml:space="preserve"> { createGlobalStyle } </w:t>
       </w:r>
       <w:r>
         <w:rPr>
@@ -10030,20 +9391,8 @@
           <w:szCs w:val="20"/>
           <w:lang w:val="en-US" w:eastAsia="es-MX"/>
         </w:rPr>
-        <w:t xml:space="preserve">  box-sizing: border-</w:t>
-      </w:r>
-      <w:proofErr w:type="gramStart"/>
-      <w:r>
-        <w:rPr>
-          <w:rFonts w:ascii="Courier New" w:eastAsia="Times New Roman" w:hAnsi="Courier New" w:cs="Courier New"/>
-          <w:color w:val="A6E22E"/>
-          <w:sz w:val="20"/>
-          <w:szCs w:val="20"/>
-          <w:lang w:val="en-US" w:eastAsia="es-MX"/>
-        </w:rPr>
-        <w:t>box;</w:t>
-      </w:r>
-      <w:proofErr w:type="gramEnd"/>
+        <w:t xml:space="preserve">  box-sizing: border-box;</w:t>
+      </w:r>
     </w:p>
     <w:p>
       <w:pPr>
@@ -10083,20 +9432,8 @@
           <w:szCs w:val="20"/>
           <w:lang w:val="en-US" w:eastAsia="es-MX"/>
         </w:rPr>
-        <w:t xml:space="preserve">  font-size: </w:t>
-      </w:r>
-      <w:proofErr w:type="gramStart"/>
-      <w:r>
-        <w:rPr>
-          <w:rFonts w:ascii="Courier New" w:eastAsia="Times New Roman" w:hAnsi="Courier New" w:cs="Courier New"/>
-          <w:color w:val="A6E22E"/>
-          <w:sz w:val="20"/>
-          <w:szCs w:val="20"/>
-          <w:lang w:val="en-US" w:eastAsia="es-MX"/>
-        </w:rPr>
-        <w:t>10px;</w:t>
-      </w:r>
-      <w:proofErr w:type="gramEnd"/>
+        <w:t xml:space="preserve">  font-size: 10px;</w:t>
+      </w:r>
     </w:p>
     <w:p>
       <w:pPr>
@@ -10208,29 +9545,7 @@
           <w:szCs w:val="20"/>
           <w:lang w:val="en-US" w:eastAsia="es-MX"/>
         </w:rPr>
-        <w:t xml:space="preserve">*, </w:t>
-      </w:r>
-      <w:proofErr w:type="gramStart"/>
-      <w:r>
-        <w:rPr>
-          <w:rFonts w:ascii="Courier New" w:eastAsia="Times New Roman" w:hAnsi="Courier New" w:cs="Courier New"/>
-          <w:color w:val="A6E22E"/>
-          <w:sz w:val="20"/>
-          <w:szCs w:val="20"/>
-          <w:lang w:val="en-US" w:eastAsia="es-MX"/>
-        </w:rPr>
-        <w:t>*:before</w:t>
-      </w:r>
-      <w:proofErr w:type="gramEnd"/>
-      <w:r>
-        <w:rPr>
-          <w:rFonts w:ascii="Courier New" w:eastAsia="Times New Roman" w:hAnsi="Courier New" w:cs="Courier New"/>
-          <w:color w:val="A6E22E"/>
-          <w:sz w:val="20"/>
-          <w:szCs w:val="20"/>
-          <w:lang w:val="en-US" w:eastAsia="es-MX"/>
-        </w:rPr>
-        <w:t>, *:after {</w:t>
+        <w:t>*, *:before, *:after {</w:t>
       </w:r>
     </w:p>
     <w:p>
@@ -10426,29 +9741,7 @@
           <w:szCs w:val="20"/>
           <w:lang w:val="en-US" w:eastAsia="es-MX"/>
         </w:rPr>
-        <w:t xml:space="preserve">  padding: </w:t>
-      </w:r>
-      <w:proofErr w:type="gramStart"/>
-      <w:r>
-        <w:rPr>
-          <w:rFonts w:ascii="Courier New" w:eastAsia="Times New Roman" w:hAnsi="Courier New" w:cs="Courier New"/>
-          <w:color w:val="A6E22E"/>
-          <w:sz w:val="20"/>
-          <w:szCs w:val="20"/>
-          <w:lang w:val="en-US" w:eastAsia="es-MX"/>
-        </w:rPr>
-        <w:t>0;</w:t>
-      </w:r>
-      <w:proofErr w:type="gramEnd"/>
-      <w:r>
-        <w:rPr>
-          <w:rFonts w:ascii="Courier New" w:eastAsia="Times New Roman" w:hAnsi="Courier New" w:cs="Courier New"/>
-          <w:color w:val="A6E22E"/>
-          <w:sz w:val="20"/>
-          <w:szCs w:val="20"/>
-          <w:lang w:val="en-US" w:eastAsia="es-MX"/>
-        </w:rPr>
-        <w:t xml:space="preserve"> </w:t>
+        <w:t xml:space="preserve">  padding: 0; </w:t>
       </w:r>
     </w:p>
     <w:p>
@@ -10489,20 +9782,8 @@
           <w:szCs w:val="20"/>
           <w:lang w:val="en-US" w:eastAsia="es-MX"/>
         </w:rPr>
-        <w:t xml:space="preserve">  margin: </w:t>
-      </w:r>
-      <w:proofErr w:type="gramStart"/>
-      <w:r>
-        <w:rPr>
-          <w:rFonts w:ascii="Courier New" w:eastAsia="Times New Roman" w:hAnsi="Courier New" w:cs="Courier New"/>
-          <w:color w:val="A6E22E"/>
-          <w:sz w:val="20"/>
-          <w:szCs w:val="20"/>
-          <w:lang w:val="en-US" w:eastAsia="es-MX"/>
-        </w:rPr>
-        <w:t>0;</w:t>
-      </w:r>
-      <w:proofErr w:type="gramEnd"/>
+        <w:t xml:space="preserve">  margin: 0;</w:t>
+      </w:r>
     </w:p>
     <w:p>
       <w:pPr>
@@ -10542,20 +9823,8 @@
           <w:szCs w:val="20"/>
           <w:lang w:val="en-US" w:eastAsia="es-MX"/>
         </w:rPr>
-        <w:t xml:space="preserve">  font-size: 1.</w:t>
-      </w:r>
-      <w:proofErr w:type="gramStart"/>
-      <w:r>
-        <w:rPr>
-          <w:rFonts w:ascii="Courier New" w:eastAsia="Times New Roman" w:hAnsi="Courier New" w:cs="Courier New"/>
-          <w:color w:val="A6E22E"/>
-          <w:sz w:val="20"/>
-          <w:szCs w:val="20"/>
-          <w:lang w:val="en-US" w:eastAsia="es-MX"/>
-        </w:rPr>
-        <w:t>5rem;</w:t>
-      </w:r>
-      <w:proofErr w:type="gramEnd"/>
+        <w:t xml:space="preserve">  font-size: 1.5rem;</w:t>
+      </w:r>
     </w:p>
     <w:p>
       <w:pPr>
@@ -10595,20 +9864,8 @@
           <w:szCs w:val="20"/>
           <w:lang w:val="en-US" w:eastAsia="es-MX"/>
         </w:rPr>
-        <w:t xml:space="preserve">  font-family: sans-</w:t>
-      </w:r>
-      <w:proofErr w:type="gramStart"/>
-      <w:r>
-        <w:rPr>
-          <w:rFonts w:ascii="Courier New" w:eastAsia="Times New Roman" w:hAnsi="Courier New" w:cs="Courier New"/>
-          <w:color w:val="A6E22E"/>
-          <w:sz w:val="20"/>
-          <w:szCs w:val="20"/>
-          <w:lang w:val="en-US" w:eastAsia="es-MX"/>
-        </w:rPr>
-        <w:t>serif;</w:t>
-      </w:r>
-      <w:proofErr w:type="gramEnd"/>
+        <w:t xml:space="preserve">  font-family: sans-serif;</w:t>
+      </w:r>
     </w:p>
     <w:p>
       <w:pPr>
@@ -10792,20 +10049,8 @@
           <w:szCs w:val="20"/>
           <w:lang w:val="en-US" w:eastAsia="es-MX"/>
         </w:rPr>
-        <w:t xml:space="preserve">  margin: </w:t>
-      </w:r>
-      <w:proofErr w:type="gramStart"/>
-      <w:r>
-        <w:rPr>
-          <w:rFonts w:ascii="Courier New" w:eastAsia="Times New Roman" w:hAnsi="Courier New" w:cs="Courier New"/>
-          <w:color w:val="A6E22E"/>
-          <w:sz w:val="20"/>
-          <w:szCs w:val="20"/>
-          <w:lang w:val="en-US" w:eastAsia="es-MX"/>
-        </w:rPr>
-        <w:t>0;</w:t>
-      </w:r>
-      <w:proofErr w:type="gramEnd"/>
+        <w:t xml:space="preserve">  margin: 0;</w:t>
+      </w:r>
     </w:p>
     <w:p>
       <w:pPr>
@@ -10927,20 +10172,8 @@
           <w:szCs w:val="20"/>
           <w:lang w:val="en-US" w:eastAsia="es-MX"/>
         </w:rPr>
-        <w:t xml:space="preserve">  text-decoration: </w:t>
-      </w:r>
-      <w:proofErr w:type="gramStart"/>
-      <w:r>
-        <w:rPr>
-          <w:rFonts w:ascii="Courier New" w:eastAsia="Times New Roman" w:hAnsi="Courier New" w:cs="Courier New"/>
-          <w:color w:val="A6E22E"/>
-          <w:sz w:val="20"/>
-          <w:szCs w:val="20"/>
-          <w:lang w:val="en-US" w:eastAsia="es-MX"/>
-        </w:rPr>
-        <w:t>none;</w:t>
-      </w:r>
-      <w:proofErr w:type="gramEnd"/>
+        <w:t xml:space="preserve">  text-decoration: none;</w:t>
+      </w:r>
     </w:p>
     <w:p>
       <w:pPr>
@@ -11293,29 +10526,7 @@
           <w:szCs w:val="18"/>
           <w:lang w:val="en-US" w:eastAsia="es-MX"/>
         </w:rPr>
-        <w:t xml:space="preserve"> </w:t>
-      </w:r>
-      <w:proofErr w:type="gramStart"/>
-      <w:r>
-        <w:rPr>
-          <w:rFonts w:ascii="Courier New" w:eastAsia="Times New Roman" w:hAnsi="Courier New" w:cs="Courier New"/>
-          <w:color w:val="FFFFFF"/>
-          <w:sz w:val="18"/>
-          <w:szCs w:val="18"/>
-          <w:lang w:val="en-US" w:eastAsia="es-MX"/>
-        </w:rPr>
-        <w:t>{ createGlobalStyle</w:t>
-      </w:r>
-      <w:proofErr w:type="gramEnd"/>
-      <w:r>
-        <w:rPr>
-          <w:rFonts w:ascii="Courier New" w:eastAsia="Times New Roman" w:hAnsi="Courier New" w:cs="Courier New"/>
-          <w:color w:val="FFFFFF"/>
-          <w:sz w:val="18"/>
-          <w:szCs w:val="18"/>
-          <w:lang w:val="en-US" w:eastAsia="es-MX"/>
-        </w:rPr>
-        <w:t xml:space="preserve"> } </w:t>
+        <w:t xml:space="preserve"> { createGlobalStyle } </w:t>
       </w:r>
       <w:r>
         <w:rPr>
@@ -11545,20 +10756,8 @@
           <w:szCs w:val="18"/>
           <w:lang w:val="en-US" w:eastAsia="es-MX"/>
         </w:rPr>
-        <w:t xml:space="preserve">                box-sizing: border-</w:t>
-      </w:r>
-      <w:proofErr w:type="gramStart"/>
-      <w:r>
-        <w:rPr>
-          <w:rFonts w:ascii="Courier New" w:eastAsia="Times New Roman" w:hAnsi="Courier New" w:cs="Courier New"/>
-          <w:color w:val="A6E22E"/>
-          <w:sz w:val="18"/>
-          <w:szCs w:val="18"/>
-          <w:lang w:val="en-US" w:eastAsia="es-MX"/>
-        </w:rPr>
-        <w:t>box;</w:t>
-      </w:r>
-      <w:proofErr w:type="gramEnd"/>
+        <w:t xml:space="preserve">                box-sizing: border-box;</w:t>
+      </w:r>
     </w:p>
     <w:p>
       <w:pPr>
@@ -11598,20 +10797,8 @@
           <w:szCs w:val="18"/>
           <w:lang w:val="en-US" w:eastAsia="es-MX"/>
         </w:rPr>
-        <w:t xml:space="preserve">                font-family: -apple-system, BlinkMacSystemFont, 'Segoe UI', Roboto, Oxygen, Ubuntu, Cantarell, 'Open Sans', 'Helvetica Neue', sans-</w:t>
-      </w:r>
-      <w:proofErr w:type="gramStart"/>
-      <w:r>
-        <w:rPr>
-          <w:rFonts w:ascii="Courier New" w:eastAsia="Times New Roman" w:hAnsi="Courier New" w:cs="Courier New"/>
-          <w:color w:val="A6E22E"/>
-          <w:sz w:val="18"/>
-          <w:szCs w:val="18"/>
-          <w:lang w:val="en-US" w:eastAsia="es-MX"/>
-        </w:rPr>
-        <w:t>serif;</w:t>
-      </w:r>
-      <w:proofErr w:type="gramEnd"/>
+        <w:t xml:space="preserve">                font-family: -apple-system, BlinkMacSystemFont, 'Segoe UI', Roboto, Oxygen, Ubuntu, Cantarell, 'Open Sans', 'Helvetica Neue', sans-serif;</w:t>
+      </w:r>
     </w:p>
     <w:p>
       <w:pPr>
@@ -11733,29 +10920,7 @@
           <w:szCs w:val="18"/>
           <w:lang w:val="en-US" w:eastAsia="es-MX"/>
         </w:rPr>
-        <w:t xml:space="preserve">        *, </w:t>
-      </w:r>
-      <w:proofErr w:type="gramStart"/>
-      <w:r>
-        <w:rPr>
-          <w:rFonts w:ascii="Courier New" w:eastAsia="Times New Roman" w:hAnsi="Courier New" w:cs="Courier New"/>
-          <w:color w:val="A6E22E"/>
-          <w:sz w:val="18"/>
-          <w:szCs w:val="18"/>
-          <w:lang w:val="en-US" w:eastAsia="es-MX"/>
-        </w:rPr>
-        <w:t>*::</w:t>
-      </w:r>
-      <w:proofErr w:type="gramEnd"/>
-      <w:r>
-        <w:rPr>
-          <w:rFonts w:ascii="Courier New" w:eastAsia="Times New Roman" w:hAnsi="Courier New" w:cs="Courier New"/>
-          <w:color w:val="A6E22E"/>
-          <w:sz w:val="18"/>
-          <w:szCs w:val="18"/>
-          <w:lang w:val="en-US" w:eastAsia="es-MX"/>
-        </w:rPr>
-        <w:t>before, *::after {</w:t>
+        <w:t xml:space="preserve">        *, *::before, *::after {</w:t>
       </w:r>
     </w:p>
     <w:p>
@@ -11796,20 +10961,8 @@
           <w:szCs w:val="18"/>
           <w:lang w:val="en-US" w:eastAsia="es-MX"/>
         </w:rPr>
-        <w:t xml:space="preserve">                box-sizing: </w:t>
-      </w:r>
-      <w:proofErr w:type="gramStart"/>
-      <w:r>
-        <w:rPr>
-          <w:rFonts w:ascii="Courier New" w:eastAsia="Times New Roman" w:hAnsi="Courier New" w:cs="Courier New"/>
-          <w:color w:val="A6E22E"/>
-          <w:sz w:val="18"/>
-          <w:szCs w:val="18"/>
-          <w:lang w:val="en-US" w:eastAsia="es-MX"/>
-        </w:rPr>
-        <w:t>inherit;</w:t>
-      </w:r>
-      <w:proofErr w:type="gramEnd"/>
+        <w:t xml:space="preserve">                box-sizing: inherit;</w:t>
+      </w:r>
     </w:p>
     <w:p>
       <w:pPr>
@@ -12146,20 +11299,8 @@
           <w:szCs w:val="18"/>
           <w:lang w:val="en-US" w:eastAsia="es-MX"/>
         </w:rPr>
-        <w:t xml:space="preserve">                list-style: </w:t>
-      </w:r>
-      <w:proofErr w:type="gramStart"/>
-      <w:r>
-        <w:rPr>
-          <w:rFonts w:ascii="Courier New" w:eastAsia="Times New Roman" w:hAnsi="Courier New" w:cs="Courier New"/>
-          <w:color w:val="A6E22E"/>
-          <w:sz w:val="18"/>
-          <w:szCs w:val="18"/>
-          <w:lang w:val="en-US" w:eastAsia="es-MX"/>
-        </w:rPr>
-        <w:t>none;</w:t>
-      </w:r>
-      <w:proofErr w:type="gramEnd"/>
+        <w:t xml:space="preserve">                list-style: none;</w:t>
+      </w:r>
     </w:p>
     <w:p>
       <w:pPr>
@@ -12312,20 +11453,8 @@
           <w:szCs w:val="18"/>
           <w:lang w:val="en-US" w:eastAsia="es-MX"/>
         </w:rPr>
-        <w:t xml:space="preserve">                background: </w:t>
-      </w:r>
-      <w:proofErr w:type="gramStart"/>
-      <w:r>
-        <w:rPr>
-          <w:rFonts w:ascii="Courier New" w:eastAsia="Times New Roman" w:hAnsi="Courier New" w:cs="Courier New"/>
-          <w:color w:val="A6E22E"/>
-          <w:sz w:val="18"/>
-          <w:szCs w:val="18"/>
-          <w:lang w:val="en-US" w:eastAsia="es-MX"/>
-        </w:rPr>
-        <w:t>transparent;</w:t>
-      </w:r>
-      <w:proofErr w:type="gramEnd"/>
+        <w:t xml:space="preserve">                background: transparent;</w:t>
+      </w:r>
     </w:p>
     <w:p>
       <w:pPr>
@@ -12365,20 +11494,8 @@
           <w:szCs w:val="18"/>
           <w:lang w:val="en-US" w:eastAsia="es-MX"/>
         </w:rPr>
-        <w:t xml:space="preserve">                border: </w:t>
-      </w:r>
-      <w:proofErr w:type="gramStart"/>
-      <w:r>
-        <w:rPr>
-          <w:rFonts w:ascii="Courier New" w:eastAsia="Times New Roman" w:hAnsi="Courier New" w:cs="Courier New"/>
-          <w:color w:val="A6E22E"/>
-          <w:sz w:val="18"/>
-          <w:szCs w:val="18"/>
-          <w:lang w:val="en-US" w:eastAsia="es-MX"/>
-        </w:rPr>
-        <w:t>0;</w:t>
-      </w:r>
-      <w:proofErr w:type="gramEnd"/>
+        <w:t xml:space="preserve">                border: 0;</w:t>
+      </w:r>
     </w:p>
     <w:p>
       <w:pPr>
@@ -12418,20 +11535,8 @@
           <w:szCs w:val="18"/>
           <w:lang w:val="en-US" w:eastAsia="es-MX"/>
         </w:rPr>
-        <w:t xml:space="preserve">                outline: </w:t>
-      </w:r>
-      <w:proofErr w:type="gramStart"/>
-      <w:r>
-        <w:rPr>
-          <w:rFonts w:ascii="Courier New" w:eastAsia="Times New Roman" w:hAnsi="Courier New" w:cs="Courier New"/>
-          <w:color w:val="A6E22E"/>
-          <w:sz w:val="18"/>
-          <w:szCs w:val="18"/>
-          <w:lang w:val="en-US" w:eastAsia="es-MX"/>
-        </w:rPr>
-        <w:t>0;</w:t>
-      </w:r>
-      <w:proofErr w:type="gramEnd"/>
+        <w:t xml:space="preserve">                outline: 0;</w:t>
+      </w:r>
     </w:p>
     <w:p>
       <w:pPr>
@@ -12584,20 +11689,8 @@
           <w:szCs w:val="18"/>
           <w:lang w:val="en-US" w:eastAsia="es-MX"/>
         </w:rPr>
-        <w:t xml:space="preserve">                background: #</w:t>
-      </w:r>
-      <w:proofErr w:type="gramStart"/>
-      <w:r>
-        <w:rPr>
-          <w:rFonts w:ascii="Courier New" w:eastAsia="Times New Roman" w:hAnsi="Courier New" w:cs="Courier New"/>
-          <w:color w:val="A6E22E"/>
-          <w:sz w:val="18"/>
-          <w:szCs w:val="18"/>
-          <w:lang w:val="en-US" w:eastAsia="es-MX"/>
-        </w:rPr>
-        <w:t>fefefe;</w:t>
-      </w:r>
-      <w:proofErr w:type="gramEnd"/>
+        <w:t xml:space="preserve">                background: #fefefe;</w:t>
+      </w:r>
     </w:p>
     <w:p>
       <w:pPr>
@@ -12637,20 +11730,8 @@
           <w:szCs w:val="18"/>
           <w:lang w:val="en-US" w:eastAsia="es-MX"/>
         </w:rPr>
-        <w:t xml:space="preserve">                height: </w:t>
-      </w:r>
-      <w:proofErr w:type="gramStart"/>
-      <w:r>
-        <w:rPr>
-          <w:rFonts w:ascii="Courier New" w:eastAsia="Times New Roman" w:hAnsi="Courier New" w:cs="Courier New"/>
-          <w:color w:val="A6E22E"/>
-          <w:sz w:val="18"/>
-          <w:szCs w:val="18"/>
-          <w:lang w:val="en-US" w:eastAsia="es-MX"/>
-        </w:rPr>
-        <w:t>100vh;</w:t>
-      </w:r>
-      <w:proofErr w:type="gramEnd"/>
+        <w:t xml:space="preserve">                height: 100vh;</w:t>
+      </w:r>
     </w:p>
     <w:p>
       <w:pPr>
@@ -12690,20 +11771,8 @@
           <w:szCs w:val="18"/>
           <w:lang w:val="en-US" w:eastAsia="es-MX"/>
         </w:rPr>
-        <w:t xml:space="preserve">                margin: 0 </w:t>
-      </w:r>
-      <w:proofErr w:type="gramStart"/>
-      <w:r>
-        <w:rPr>
-          <w:rFonts w:ascii="Courier New" w:eastAsia="Times New Roman" w:hAnsi="Courier New" w:cs="Courier New"/>
-          <w:color w:val="A6E22E"/>
-          <w:sz w:val="18"/>
-          <w:szCs w:val="18"/>
-          <w:lang w:val="en-US" w:eastAsia="es-MX"/>
-        </w:rPr>
-        <w:t>auto;</w:t>
-      </w:r>
-      <w:proofErr w:type="gramEnd"/>
+        <w:t xml:space="preserve">                margin: 0 auto;</w:t>
+      </w:r>
     </w:p>
     <w:p>
       <w:pPr>
@@ -12743,29 +11812,7 @@
           <w:szCs w:val="18"/>
           <w:lang w:val="en-US" w:eastAsia="es-MX"/>
         </w:rPr>
-        <w:t xml:space="preserve">                </w:t>
-      </w:r>
-      <w:proofErr w:type="gramStart"/>
-      <w:r>
-        <w:rPr>
-          <w:rFonts w:ascii="Courier New" w:eastAsia="Times New Roman" w:hAnsi="Courier New" w:cs="Courier New"/>
-          <w:color w:val="A6E22E"/>
-          <w:sz w:val="18"/>
-          <w:szCs w:val="18"/>
-          <w:lang w:val="en-US" w:eastAsia="es-MX"/>
-        </w:rPr>
-        <w:t>max-width</w:t>
-      </w:r>
-      <w:proofErr w:type="gramEnd"/>
-      <w:r>
-        <w:rPr>
-          <w:rFonts w:ascii="Courier New" w:eastAsia="Times New Roman" w:hAnsi="Courier New" w:cs="Courier New"/>
-          <w:color w:val="A6E22E"/>
-          <w:sz w:val="18"/>
-          <w:szCs w:val="18"/>
-          <w:lang w:val="en-US" w:eastAsia="es-MX"/>
-        </w:rPr>
-        <w:t>: 500px;</w:t>
+        <w:t xml:space="preserve">                max-width: 500px;</w:t>
       </w:r>
     </w:p>
     <w:p>
@@ -12806,20 +11853,8 @@
           <w:szCs w:val="18"/>
           <w:lang w:val="en-US" w:eastAsia="es-MX"/>
         </w:rPr>
-        <w:t xml:space="preserve">                overscroll-behavior: </w:t>
-      </w:r>
-      <w:proofErr w:type="gramStart"/>
-      <w:r>
-        <w:rPr>
-          <w:rFonts w:ascii="Courier New" w:eastAsia="Times New Roman" w:hAnsi="Courier New" w:cs="Courier New"/>
-          <w:color w:val="A6E22E"/>
-          <w:sz w:val="18"/>
-          <w:szCs w:val="18"/>
-          <w:lang w:val="en-US" w:eastAsia="es-MX"/>
-        </w:rPr>
-        <w:t>none;</w:t>
-      </w:r>
-      <w:proofErr w:type="gramEnd"/>
+        <w:t xml:space="preserve">                overscroll-behavior: none;</w:t>
+      </w:r>
     </w:p>
     <w:p>
       <w:pPr>
@@ -12859,20 +11894,8 @@
           <w:szCs w:val="18"/>
           <w:lang w:val="en-US" w:eastAsia="es-MX"/>
         </w:rPr>
-        <w:t xml:space="preserve">                width: </w:t>
-      </w:r>
-      <w:proofErr w:type="gramStart"/>
-      <w:r>
-        <w:rPr>
-          <w:rFonts w:ascii="Courier New" w:eastAsia="Times New Roman" w:hAnsi="Courier New" w:cs="Courier New"/>
-          <w:color w:val="A6E22E"/>
-          <w:sz w:val="18"/>
-          <w:szCs w:val="18"/>
-          <w:lang w:val="en-US" w:eastAsia="es-MX"/>
-        </w:rPr>
-        <w:t>100%;</w:t>
-      </w:r>
-      <w:proofErr w:type="gramEnd"/>
+        <w:t xml:space="preserve">                width: 100%;</w:t>
+      </w:r>
     </w:p>
     <w:p>
       <w:pPr>
@@ -13025,29 +12048,7 @@
           <w:szCs w:val="18"/>
           <w:lang w:val="en-US" w:eastAsia="es-MX"/>
         </w:rPr>
-        <w:t xml:space="preserve">                box-shadow: 0 0 10px </w:t>
-      </w:r>
-      <w:proofErr w:type="gramStart"/>
-      <w:r>
-        <w:rPr>
-          <w:rFonts w:ascii="Courier New" w:eastAsia="Times New Roman" w:hAnsi="Courier New" w:cs="Courier New"/>
-          <w:color w:val="A6E22E"/>
-          <w:sz w:val="18"/>
-          <w:szCs w:val="18"/>
-          <w:lang w:val="en-US" w:eastAsia="es-MX"/>
-        </w:rPr>
-        <w:t>rgba(</w:t>
-      </w:r>
-      <w:proofErr w:type="gramEnd"/>
-      <w:r>
-        <w:rPr>
-          <w:rFonts w:ascii="Courier New" w:eastAsia="Times New Roman" w:hAnsi="Courier New" w:cs="Courier New"/>
-          <w:color w:val="A6E22E"/>
-          <w:sz w:val="18"/>
-          <w:szCs w:val="18"/>
-          <w:lang w:val="en-US" w:eastAsia="es-MX"/>
-        </w:rPr>
-        <w:t>0, 0, 0, 0.05);</w:t>
+        <w:t xml:space="preserve">                box-shadow: 0 0 10px rgba(0, 0, 0, 0.05);</w:t>
       </w:r>
     </w:p>
     <w:p>
@@ -13088,20 +12089,8 @@
           <w:szCs w:val="18"/>
           <w:lang w:val="en-US" w:eastAsia="es-MX"/>
         </w:rPr>
-        <w:t xml:space="preserve">                overflow-x: </w:t>
-      </w:r>
-      <w:proofErr w:type="gramStart"/>
-      <w:r>
-        <w:rPr>
-          <w:rFonts w:ascii="Courier New" w:eastAsia="Times New Roman" w:hAnsi="Courier New" w:cs="Courier New"/>
-          <w:color w:val="A6E22E"/>
-          <w:sz w:val="18"/>
-          <w:szCs w:val="18"/>
-          <w:lang w:val="en-US" w:eastAsia="es-MX"/>
-        </w:rPr>
-        <w:t>hidden;</w:t>
-      </w:r>
-      <w:proofErr w:type="gramEnd"/>
+        <w:t xml:space="preserve">                overflow-x: hidden;</w:t>
+      </w:r>
     </w:p>
     <w:p>
       <w:pPr>
@@ -13141,20 +12130,8 @@
           <w:szCs w:val="18"/>
           <w:lang w:val="en-US" w:eastAsia="es-MX"/>
         </w:rPr>
-        <w:t xml:space="preserve">                min-height: </w:t>
-      </w:r>
-      <w:proofErr w:type="gramStart"/>
-      <w:r>
-        <w:rPr>
-          <w:rFonts w:ascii="Courier New" w:eastAsia="Times New Roman" w:hAnsi="Courier New" w:cs="Courier New"/>
-          <w:color w:val="A6E22E"/>
-          <w:sz w:val="18"/>
-          <w:szCs w:val="18"/>
-          <w:lang w:val="en-US" w:eastAsia="es-MX"/>
-        </w:rPr>
-        <w:t>100vh;</w:t>
-      </w:r>
-      <w:proofErr w:type="gramEnd"/>
+        <w:t xml:space="preserve">                min-height: 100vh;</w:t>
+      </w:r>
     </w:p>
     <w:p>
       <w:pPr>
@@ -13272,15 +12249,7 @@
     </w:p>
     <w:p>
       <w:r>
-        <w:t>Muy top pasar los props con el rest operator</w:t>
-      </w:r>
-      <w:proofErr w:type="gramStart"/>
-      <w:r>
-        <w:t>… ,</w:t>
-      </w:r>
-      <w:proofErr w:type="gramEnd"/>
-      <w:r>
-        <w:t xml:space="preserve"> recibirlos como parametros directamente en el componente y que mas nos deparará este curso </w:t>
+        <w:t xml:space="preserve">Muy top pasar los props con el rest operator… , recibirlos como parametros directamente en el componente y que mas nos deparará este curso </w:t>
       </w:r>
       <w:r>
         <w:rPr>
@@ -13346,25 +12315,7 @@
             <w:rFonts w:ascii="Arial" w:eastAsiaTheme="majorEastAsia" w:hAnsi="Arial" w:cs="Arial"/>
             <w:color w:val="0791E6"/>
           </w:rPr>
-          <w:t xml:space="preserve">Método </w:t>
-        </w:r>
-        <w:proofErr w:type="gramStart"/>
-        <w:r>
-          <w:rPr>
-            <w:rStyle w:val="Hipervnculo"/>
-            <w:rFonts w:ascii="Arial" w:eastAsiaTheme="majorEastAsia" w:hAnsi="Arial" w:cs="Arial"/>
-            <w:color w:val="0791E6"/>
-          </w:rPr>
-          <w:t>map(</w:t>
-        </w:r>
-        <w:proofErr w:type="gramEnd"/>
-        <w:r>
-          <w:rPr>
-            <w:rStyle w:val="Hipervnculo"/>
-            <w:rFonts w:ascii="Arial" w:eastAsiaTheme="majorEastAsia" w:hAnsi="Arial" w:cs="Arial"/>
-            <w:color w:val="0791E6"/>
-          </w:rPr>
-          <w:t>)</w:t>
+          <w:t>Método map()</w:t>
         </w:r>
       </w:hyperlink>
     </w:p>
@@ -13465,29 +12416,7 @@
           <w:szCs w:val="20"/>
           <w:lang w:val="es-MX" w:eastAsia="es-MX"/>
         </w:rPr>
-        <w:t xml:space="preserve">Returning to our </w:t>
-      </w:r>
-      <w:proofErr w:type="gramStart"/>
-      <w:r>
-        <w:rPr>
-          <w:rFonts w:ascii="Arial" w:eastAsia="Times New Roman" w:hAnsi="Arial" w:cs="Arial"/>
-          <w:color w:val="555555"/>
-          <w:sz w:val="20"/>
-          <w:szCs w:val="20"/>
-          <w:lang w:val="es-MX" w:eastAsia="es-MX"/>
-        </w:rPr>
-        <w:t>add(</w:t>
-      </w:r>
-      <w:proofErr w:type="gramEnd"/>
-      <w:r>
-        <w:rPr>
-          <w:rFonts w:ascii="Arial" w:eastAsia="Times New Roman" w:hAnsi="Arial" w:cs="Arial"/>
-          <w:color w:val="555555"/>
-          <w:sz w:val="20"/>
-          <w:szCs w:val="20"/>
-          <w:lang w:val="es-MX" w:eastAsia="es-MX"/>
-        </w:rPr>
-        <w:t>) example:</w:t>
+        <w:t>Returning to our add() example:</w:t>
       </w:r>
     </w:p>
     <w:tbl>
@@ -13678,7 +12607,6 @@
               </w:rPr>
               <w:t xml:space="preserve"> </w:t>
             </w:r>
-            <w:proofErr w:type="gramStart"/>
             <w:r>
               <w:rPr>
                 <w:rFonts w:ascii="Courier New" w:eastAsia="Times New Roman" w:hAnsi="Courier New" w:cs="Courier New"/>
@@ -13686,17 +12614,7 @@
                 <w:szCs w:val="18"/>
                 <w:lang w:val="en-US" w:eastAsia="es-MX"/>
               </w:rPr>
-              <w:t>add(</w:t>
-            </w:r>
-            <w:proofErr w:type="gramEnd"/>
-            <w:r>
-              <w:rPr>
-                <w:rFonts w:ascii="Courier New" w:eastAsia="Times New Roman" w:hAnsi="Courier New" w:cs="Courier New"/>
-                <w:sz w:val="18"/>
-                <w:szCs w:val="18"/>
-                <w:lang w:val="en-US" w:eastAsia="es-MX"/>
-              </w:rPr>
-              <w:t>...numbersToAdd) { // This is a Rest parameter</w:t>
+              <w:t>add(...numbersToAdd) { // This is a Rest parameter</w:t>
             </w:r>
           </w:p>
           <w:p>
@@ -13731,19 +12649,8 @@
                 <w:szCs w:val="18"/>
                 <w:lang w:val="en-US" w:eastAsia="es-MX"/>
               </w:rPr>
-              <w:t>numbersToAdd.reduce((sum, next) =&gt; sum + next</w:t>
+              <w:t>numbersToAdd.reduce((sum, next) =&gt; sum + next);</w:t>
             </w:r>
-            <w:proofErr w:type="gramStart"/>
-            <w:r>
-              <w:rPr>
-                <w:rFonts w:ascii="Courier New" w:eastAsia="Times New Roman" w:hAnsi="Courier New" w:cs="Courier New"/>
-                <w:sz w:val="18"/>
-                <w:szCs w:val="18"/>
-                <w:lang w:val="en-US" w:eastAsia="es-MX"/>
-              </w:rPr>
-              <w:t>);</w:t>
-            </w:r>
-            <w:proofErr w:type="gramEnd"/>
           </w:p>
           <w:p>
             <w:pPr>
@@ -13813,19 +12720,8 @@
                 <w:szCs w:val="18"/>
                 <w:lang w:val="en-US" w:eastAsia="es-MX"/>
               </w:rPr>
-              <w:t>numbers = [1, 2, 3</w:t>
+              <w:t>numbers = [1, 2, 3];</w:t>
             </w:r>
-            <w:proofErr w:type="gramStart"/>
-            <w:r>
-              <w:rPr>
-                <w:rFonts w:ascii="Courier New" w:eastAsia="Times New Roman" w:hAnsi="Courier New" w:cs="Courier New"/>
-                <w:sz w:val="18"/>
-                <w:szCs w:val="18"/>
-                <w:lang w:val="en-US" w:eastAsia="es-MX"/>
-              </w:rPr>
-              <w:t>];</w:t>
-            </w:r>
-            <w:proofErr w:type="gramEnd"/>
           </w:p>
           <w:p>
             <w:pPr>
@@ -13836,7 +12732,6 @@
                 <w:lang w:val="en-US" w:eastAsia="es-MX"/>
               </w:rPr>
             </w:pPr>
-            <w:proofErr w:type="gramStart"/>
             <w:r>
               <w:rPr>
                 <w:rFonts w:ascii="Courier New" w:eastAsia="Times New Roman" w:hAnsi="Courier New" w:cs="Courier New"/>
@@ -13844,17 +12739,7 @@
                 <w:szCs w:val="18"/>
                 <w:lang w:val="en-US" w:eastAsia="es-MX"/>
               </w:rPr>
-              <w:t>add(</w:t>
-            </w:r>
-            <w:proofErr w:type="gramEnd"/>
-            <w:r>
-              <w:rPr>
-                <w:rFonts w:ascii="Courier New" w:eastAsia="Times New Roman" w:hAnsi="Courier New" w:cs="Courier New"/>
-                <w:sz w:val="18"/>
-                <w:szCs w:val="18"/>
-                <w:lang w:val="en-US" w:eastAsia="es-MX"/>
-              </w:rPr>
-              <w:t>...numbers); // this is a Spread operator</w:t>
+              <w:t>add(...numbers); // this is a Spread operator</w:t>
             </w:r>
           </w:p>
           <w:p>
@@ -13885,7 +12770,6 @@
                 <w:lang w:val="es-MX" w:eastAsia="es-MX"/>
               </w:rPr>
             </w:pPr>
-            <w:proofErr w:type="gramStart"/>
             <w:r>
               <w:rPr>
                 <w:rFonts w:ascii="Courier New" w:eastAsia="Times New Roman" w:hAnsi="Courier New" w:cs="Courier New"/>
@@ -13893,17 +12777,7 @@
                 <w:szCs w:val="18"/>
                 <w:lang w:val="es-MX" w:eastAsia="es-MX"/>
               </w:rPr>
-              <w:t>add(</w:t>
-            </w:r>
-            <w:proofErr w:type="gramEnd"/>
-            <w:r>
-              <w:rPr>
-                <w:rFonts w:ascii="Courier New" w:eastAsia="Times New Roman" w:hAnsi="Courier New" w:cs="Courier New"/>
-                <w:sz w:val="18"/>
-                <w:szCs w:val="18"/>
-                <w:lang w:val="es-MX" w:eastAsia="es-MX"/>
-              </w:rPr>
-              <w:t>1, 2, 3);</w:t>
+              <w:t>add(1, 2, 3);</w:t>
             </w:r>
           </w:p>
         </w:tc>
@@ -13920,7 +12794,7 @@
           <w:color w:val="555555"/>
           <w:sz w:val="20"/>
           <w:szCs w:val="20"/>
-          <w:lang w:val="en-US" w:eastAsia="es-MX"/>
+          <w:lang w:val="es-MX" w:eastAsia="es-MX"/>
         </w:rPr>
       </w:pPr>
       <w:r>
@@ -13931,18 +12805,7 @@
           <w:szCs w:val="20"/>
           <w:lang w:val="en-US" w:eastAsia="es-MX"/>
         </w:rPr>
-        <w:t xml:space="preserve">This is extremely useful when you have an unknown (at dev time) number of arguments that you want to pass to a function. You </w:t>
-      </w:r>
-      <w:proofErr w:type="gramStart"/>
-      <w:r>
-        <w:rPr>
-          <w:rFonts w:ascii="Arial" w:eastAsia="Times New Roman" w:hAnsi="Arial" w:cs="Arial"/>
-          <w:color w:val="555555"/>
-          <w:sz w:val="20"/>
-          <w:szCs w:val="20"/>
-          <w:lang w:val="en-US" w:eastAsia="es-MX"/>
-        </w:rPr>
-        <w:t>can </w:t>
+        <w:t>This is extremely useful when you have an unknown (at dev time) number of arguments that you want to pass to a function. You can </w:t>
       </w:r>
       <w:r>
         <w:rPr>
@@ -13953,19 +12816,7 @@
           <w:bdr w:val="none" w:sz="0" w:space="0" w:color="auto" w:frame="1"/>
           <w:lang w:val="en-US" w:eastAsia="es-MX"/>
         </w:rPr>
-        <w:t>.push</w:t>
-      </w:r>
-      <w:proofErr w:type="gramEnd"/>
-      <w:r>
-        <w:rPr>
-          <w:rFonts w:ascii="Courier New" w:eastAsia="Times New Roman" w:hAnsi="Courier New" w:cs="Courier New"/>
-          <w:color w:val="555555"/>
-          <w:sz w:val="18"/>
-          <w:szCs w:val="18"/>
-          <w:bdr w:val="none" w:sz="0" w:space="0" w:color="auto" w:frame="1"/>
-          <w:lang w:val="en-US" w:eastAsia="es-MX"/>
-        </w:rPr>
-        <w:t>()</w:t>
+        <w:t>.push()</w:t>
       </w:r>
       <w:r>
         <w:rPr>
@@ -14034,19 +12885,8 @@
           <w:sz w:val="22"/>
           <w:szCs w:val="22"/>
         </w:rPr>
-        <w:t> </w:t>
-      </w:r>
-      <w:proofErr w:type="gramStart"/>
-      <w:r>
-        <w:rPr>
-          <w:rFonts w:ascii="Arial" w:hAnsi="Arial" w:cs="Arial"/>
-          <w:color w:val="273B47"/>
-          <w:sz w:val="22"/>
-          <w:szCs w:val="22"/>
-        </w:rPr>
-        <w:t>llamado .</w:t>
-      </w:r>
-      <w:proofErr w:type="gramEnd"/>
+        <w:t> llamado .</w:t>
+      </w:r>
     </w:p>
     <w:p>
       <w:pPr>
@@ -14250,8 +13090,166 @@
         </w:drawing>
       </w:r>
     </w:p>
+    <w:p>
+      <w:pPr>
+        <w:pStyle w:val="NormalWeb"/>
+        <w:spacing w:before="0" w:beforeAutospacing="0" w:after="0" w:afterAutospacing="0"/>
+        <w:jc w:val="center"/>
+        <w:rPr>
+          <w:rFonts w:ascii="Arial" w:hAnsi="Arial" w:cs="Arial"/>
+          <w:color w:val="273B47"/>
+          <w:sz w:val="22"/>
+          <w:szCs w:val="22"/>
+        </w:rPr>
+      </w:pPr>
+    </w:p>
+    <w:p>
+      <w:pPr>
+        <w:pStyle w:val="Ttulo1"/>
+        <w:tabs>
+          <w:tab w:val="left" w:pos="6412"/>
+        </w:tabs>
+      </w:pPr>
+      <w:r>
+        <w:lastRenderedPageBreak/>
+        <w:t>SVGR: de SVG a componente de ReactJS</w:t>
+      </w:r>
+    </w:p>
+    <w:p>
+      <w:pPr>
+        <w:rPr>
+          <w:lang w:val="es-MX"/>
+        </w:rPr>
+      </w:pPr>
+      <w:r>
+        <w:rPr>
+          <w:lang w:val="es-MX"/>
+        </w:rPr>
+        <w:t>En esta clase usaremos </w:t>
+      </w:r>
+      <w:hyperlink r:id="rId47" w:tgtFrame="_blank" w:history="1">
+        <w:r>
+          <w:rPr>
+            <w:rStyle w:val="Hipervnculo"/>
+            <w:lang w:val="es-MX"/>
+          </w:rPr>
+          <w:t>maketext.io</w:t>
+        </w:r>
+      </w:hyperlink>
+      <w:r>
+        <w:rPr>
+          <w:lang w:val="es-MX"/>
+        </w:rPr>
+        <w:t> para crear nuestro logo y descargarlo en SVG. Posteriormente a esto utilizaremos </w:t>
+      </w:r>
+      <w:hyperlink r:id="rId48" w:tgtFrame="_blank" w:history="1">
+        <w:r>
+          <w:rPr>
+            <w:rStyle w:val="Hipervnculo"/>
+            <w:lang w:val="es-MX"/>
+          </w:rPr>
+          <w:t>SVGOMG</w:t>
+        </w:r>
+      </w:hyperlink>
+      <w:r>
+        <w:rPr>
+          <w:lang w:val="es-MX"/>
+        </w:rPr>
+        <w:t> para optimizar nuestro logo y tener una mejor versión para usarla en nuestro proyecto.</w:t>
+      </w:r>
+    </w:p>
+    <w:p>
+      <w:pPr>
+        <w:rPr>
+          <w:lang w:val="es-MX"/>
+        </w:rPr>
+      </w:pPr>
+      <w:r>
+        <w:rPr>
+          <w:lang w:val="es-MX"/>
+        </w:rPr>
+        <w:t>Luego para convertir nuestro logo </w:t>
+      </w:r>
+      <w:r>
+        <w:rPr>
+          <w:i/>
+          <w:iCs/>
+          <w:lang w:val="es-MX"/>
+        </w:rPr>
+        <w:t>svg</w:t>
+      </w:r>
+      <w:r>
+        <w:rPr>
+          <w:lang w:val="es-MX"/>
+        </w:rPr>
+        <w:t> en un componente utilizaremos </w:t>
+      </w:r>
+      <w:hyperlink r:id="rId49" w:tgtFrame="_blank" w:history="1">
+        <w:r>
+          <w:rPr>
+            <w:rStyle w:val="Hipervnculo"/>
+            <w:lang w:val="es-MX"/>
+          </w:rPr>
+          <w:t>SVGR</w:t>
+        </w:r>
+      </w:hyperlink>
+      <w:r>
+        <w:rPr>
+          <w:lang w:val="es-MX"/>
+        </w:rPr>
+        <w:t>.</w:t>
+      </w:r>
+    </w:p>
+    <w:p>
+      <w:pPr>
+        <w:jc w:val="center"/>
+        <w:rPr>
+          <w:lang w:val="es-MX"/>
+        </w:rPr>
+      </w:pPr>
+      <w:r>
+        <w:rPr>
+          <w:lang w:val="es-MX"/>
+        </w:rPr>
+        <w:drawing>
+          <wp:inline distT="0" distB="0" distL="0" distR="0" wp14:anchorId="7F992AA5" wp14:editId="5BF31EF6">
+            <wp:extent cx="2547102" cy="3692381"/>
+            <wp:effectExtent l="0" t="0" r="5715" b="3810"/>
+            <wp:docPr id="6" name="Imagen 6"/>
+            <wp:cNvGraphicFramePr>
+              <a:graphicFrameLocks xmlns:a="http://schemas.openxmlformats.org/drawingml/2006/main" noChangeAspect="1"/>
+            </wp:cNvGraphicFramePr>
+            <a:graphic xmlns:a="http://schemas.openxmlformats.org/drawingml/2006/main">
+              <a:graphicData uri="http://schemas.openxmlformats.org/drawingml/2006/picture">
+                <pic:pic xmlns:pic="http://schemas.openxmlformats.org/drawingml/2006/picture">
+                  <pic:nvPicPr>
+                    <pic:cNvPr id="1" name=""/>
+                    <pic:cNvPicPr/>
+                  </pic:nvPicPr>
+                  <pic:blipFill>
+                    <a:blip r:embed="rId50"/>
+                    <a:stretch>
+                      <a:fillRect/>
+                    </a:stretch>
+                  </pic:blipFill>
+                  <pic:spPr>
+                    <a:xfrm>
+                      <a:off x="0" y="0"/>
+                      <a:ext cx="2556385" cy="3705837"/>
+                    </a:xfrm>
+                    <a:prstGeom prst="rect">
+                      <a:avLst/>
+                    </a:prstGeom>
+                  </pic:spPr>
+                </pic:pic>
+              </a:graphicData>
+            </a:graphic>
+          </wp:inline>
+        </w:drawing>
+      </w:r>
+    </w:p>
     <w:sectPr>
-      <w:footerReference w:type="default" r:id="rId47"/>
+      <w:footerReference w:type="default" r:id="rId51"/>
       <w:pgSz w:w="11907" w:h="16839" w:code="9"/>
       <w:pgMar w:top="1440" w:right="1440" w:bottom="1440" w:left="1440" w:header="720" w:footer="720" w:gutter="0"/>
       <w:cols w:space="720"/>

</xml_diff>

<commit_message>
Hooks: Qué son los Hooks?
</commit_message>
<xml_diff>
--- a/CursoReact.docx
+++ b/CursoReact.docx
@@ -18151,8 +18151,836 @@
         </w:drawing>
       </w:r>
     </w:p>
+    <w:p>
+      <w:pPr>
+        <w:pStyle w:val="Ttulo1"/>
+        <w:tabs>
+          <w:tab w:val="left" w:pos="6412"/>
+        </w:tabs>
+      </w:pPr>
+      <w:r>
+        <w:lastRenderedPageBreak/>
+        <w:t>¿Qué son los Hooks?</w:t>
+      </w:r>
+    </w:p>
+    <w:p>
+      <w:pPr>
+        <w:jc w:val="center"/>
+      </w:pPr>
+      <w:r>
+        <w:drawing>
+          <wp:inline distT="0" distB="0" distL="0" distR="0" wp14:anchorId="34E54A53" wp14:editId="16E1EA30">
+            <wp:extent cx="1837427" cy="1042572"/>
+            <wp:effectExtent l="0" t="0" r="0" b="5715"/>
+            <wp:docPr id="9" name="Imagen 9"/>
+            <wp:cNvGraphicFramePr>
+              <a:graphicFrameLocks xmlns:a="http://schemas.openxmlformats.org/drawingml/2006/main" noChangeAspect="1"/>
+            </wp:cNvGraphicFramePr>
+            <a:graphic xmlns:a="http://schemas.openxmlformats.org/drawingml/2006/main">
+              <a:graphicData uri="http://schemas.openxmlformats.org/drawingml/2006/picture">
+                <pic:pic xmlns:pic="http://schemas.openxmlformats.org/drawingml/2006/picture">
+                  <pic:nvPicPr>
+                    <pic:cNvPr id="1" name=""/>
+                    <pic:cNvPicPr/>
+                  </pic:nvPicPr>
+                  <pic:blipFill>
+                    <a:blip r:embed="rId46"/>
+                    <a:stretch>
+                      <a:fillRect/>
+                    </a:stretch>
+                  </pic:blipFill>
+                  <pic:spPr>
+                    <a:xfrm>
+                      <a:off x="0" y="0"/>
+                      <a:ext cx="1859713" cy="1055218"/>
+                    </a:xfrm>
+                    <a:prstGeom prst="rect">
+                      <a:avLst/>
+                    </a:prstGeom>
+                  </pic:spPr>
+                </pic:pic>
+              </a:graphicData>
+            </a:graphic>
+          </wp:inline>
+        </w:drawing>
+      </w:r>
+      <w:r>
+        <w:t xml:space="preserve"> </w:t>
+      </w:r>
+      <w:r>
+        <w:drawing>
+          <wp:inline distT="0" distB="0" distL="0" distR="0" wp14:anchorId="34CD9B52" wp14:editId="05C504E2">
+            <wp:extent cx="2536166" cy="1073242"/>
+            <wp:effectExtent l="0" t="0" r="0" b="0"/>
+            <wp:docPr id="10" name="Imagen 10"/>
+            <wp:cNvGraphicFramePr>
+              <a:graphicFrameLocks xmlns:a="http://schemas.openxmlformats.org/drawingml/2006/main" noChangeAspect="1"/>
+            </wp:cNvGraphicFramePr>
+            <a:graphic xmlns:a="http://schemas.openxmlformats.org/drawingml/2006/main">
+              <a:graphicData uri="http://schemas.openxmlformats.org/drawingml/2006/picture">
+                <pic:pic xmlns:pic="http://schemas.openxmlformats.org/drawingml/2006/picture">
+                  <pic:nvPicPr>
+                    <pic:cNvPr id="1" name=""/>
+                    <pic:cNvPicPr/>
+                  </pic:nvPicPr>
+                  <pic:blipFill>
+                    <a:blip r:embed="rId47"/>
+                    <a:stretch>
+                      <a:fillRect/>
+                    </a:stretch>
+                  </pic:blipFill>
+                  <pic:spPr>
+                    <a:xfrm>
+                      <a:off x="0" y="0"/>
+                      <a:ext cx="2578801" cy="1091284"/>
+                    </a:xfrm>
+                    <a:prstGeom prst="rect">
+                      <a:avLst/>
+                    </a:prstGeom>
+                  </pic:spPr>
+                </pic:pic>
+              </a:graphicData>
+            </a:graphic>
+          </wp:inline>
+        </w:drawing>
+      </w:r>
+    </w:p>
+    <w:p>
+      <w:pPr>
+        <w:jc w:val="center"/>
+      </w:pPr>
+      <w:r>
+        <w:drawing>
+          <wp:inline distT="0" distB="0" distL="0" distR="0" wp14:anchorId="33D23A5F" wp14:editId="15E38079">
+            <wp:extent cx="1892390" cy="1328468"/>
+            <wp:effectExtent l="0" t="0" r="0" b="5080"/>
+            <wp:docPr id="11" name="Imagen 11"/>
+            <wp:cNvGraphicFramePr>
+              <a:graphicFrameLocks xmlns:a="http://schemas.openxmlformats.org/drawingml/2006/main" noChangeAspect="1"/>
+            </wp:cNvGraphicFramePr>
+            <a:graphic xmlns:a="http://schemas.openxmlformats.org/drawingml/2006/main">
+              <a:graphicData uri="http://schemas.openxmlformats.org/drawingml/2006/picture">
+                <pic:pic xmlns:pic="http://schemas.openxmlformats.org/drawingml/2006/picture">
+                  <pic:nvPicPr>
+                    <pic:cNvPr id="1" name=""/>
+                    <pic:cNvPicPr/>
+                  </pic:nvPicPr>
+                  <pic:blipFill>
+                    <a:blip r:embed="rId48"/>
+                    <a:stretch>
+                      <a:fillRect/>
+                    </a:stretch>
+                  </pic:blipFill>
+                  <pic:spPr>
+                    <a:xfrm>
+                      <a:off x="0" y="0"/>
+                      <a:ext cx="1918192" cy="1346581"/>
+                    </a:xfrm>
+                    <a:prstGeom prst="rect">
+                      <a:avLst/>
+                    </a:prstGeom>
+                  </pic:spPr>
+                </pic:pic>
+              </a:graphicData>
+            </a:graphic>
+          </wp:inline>
+        </w:drawing>
+      </w:r>
+      <w:r>
+        <w:t xml:space="preserve">    </w:t>
+      </w:r>
+      <w:r>
+        <w:drawing>
+          <wp:inline distT="0" distB="0" distL="0" distR="0" wp14:anchorId="47E94787" wp14:editId="24C6F3F4">
+            <wp:extent cx="1551327" cy="1362974"/>
+            <wp:effectExtent l="0" t="0" r="0" b="8890"/>
+            <wp:docPr id="14" name="Imagen 14"/>
+            <wp:cNvGraphicFramePr>
+              <a:graphicFrameLocks xmlns:a="http://schemas.openxmlformats.org/drawingml/2006/main" noChangeAspect="1"/>
+            </wp:cNvGraphicFramePr>
+            <a:graphic xmlns:a="http://schemas.openxmlformats.org/drawingml/2006/main">
+              <a:graphicData uri="http://schemas.openxmlformats.org/drawingml/2006/picture">
+                <pic:pic xmlns:pic="http://schemas.openxmlformats.org/drawingml/2006/picture">
+                  <pic:nvPicPr>
+                    <pic:cNvPr id="1" name=""/>
+                    <pic:cNvPicPr/>
+                  </pic:nvPicPr>
+                  <pic:blipFill>
+                    <a:blip r:embed="rId49"/>
+                    <a:stretch>
+                      <a:fillRect/>
+                    </a:stretch>
+                  </pic:blipFill>
+                  <pic:spPr>
+                    <a:xfrm>
+                      <a:off x="0" y="0"/>
+                      <a:ext cx="1581112" cy="1389143"/>
+                    </a:xfrm>
+                    <a:prstGeom prst="rect">
+                      <a:avLst/>
+                    </a:prstGeom>
+                  </pic:spPr>
+                </pic:pic>
+              </a:graphicData>
+            </a:graphic>
+          </wp:inline>
+        </w:drawing>
+      </w:r>
+    </w:p>
+    <w:p>
+      <w:pPr>
+        <w:jc w:val="center"/>
+        <w:rPr>
+          <w:u w:val="single"/>
+        </w:rPr>
+      </w:pPr>
+      <w:r>
+        <w:t xml:space="preserve">Con </w:t>
+      </w:r>
+      <w:proofErr w:type="spellStart"/>
+      <w:r>
+        <w:t>Hooks</w:t>
+      </w:r>
+      <w:proofErr w:type="spellEnd"/>
+    </w:p>
+    <w:p>
+      <w:pPr>
+        <w:jc w:val="center"/>
+      </w:pPr>
+      <w:r>
+        <w:drawing>
+          <wp:inline distT="0" distB="0" distL="0" distR="0" wp14:anchorId="3BC8EF9F" wp14:editId="345E4864">
+            <wp:extent cx="4580016" cy="1960472"/>
+            <wp:effectExtent l="0" t="0" r="0" b="1905"/>
+            <wp:docPr id="12" name="Imagen 12"/>
+            <wp:cNvGraphicFramePr>
+              <a:graphicFrameLocks xmlns:a="http://schemas.openxmlformats.org/drawingml/2006/main" noChangeAspect="1"/>
+            </wp:cNvGraphicFramePr>
+            <a:graphic xmlns:a="http://schemas.openxmlformats.org/drawingml/2006/main">
+              <a:graphicData uri="http://schemas.openxmlformats.org/drawingml/2006/picture">
+                <pic:pic xmlns:pic="http://schemas.openxmlformats.org/drawingml/2006/picture">
+                  <pic:nvPicPr>
+                    <pic:cNvPr id="1" name=""/>
+                    <pic:cNvPicPr/>
+                  </pic:nvPicPr>
+                  <pic:blipFill>
+                    <a:blip r:embed="rId50"/>
+                    <a:stretch>
+                      <a:fillRect/>
+                    </a:stretch>
+                  </pic:blipFill>
+                  <pic:spPr>
+                    <a:xfrm>
+                      <a:off x="0" y="0"/>
+                      <a:ext cx="4599500" cy="1968812"/>
+                    </a:xfrm>
+                    <a:prstGeom prst="rect">
+                      <a:avLst/>
+                    </a:prstGeom>
+                  </pic:spPr>
+                </pic:pic>
+              </a:graphicData>
+            </a:graphic>
+          </wp:inline>
+        </w:drawing>
+      </w:r>
+    </w:p>
+    <w:p>
+      <w:pPr>
+        <w:jc w:val="center"/>
+      </w:pPr>
+      <w:r>
+        <w:t xml:space="preserve">Sin </w:t>
+      </w:r>
+      <w:proofErr w:type="spellStart"/>
+      <w:r>
+        <w:t>Hooks</w:t>
+      </w:r>
+      <w:proofErr w:type="spellEnd"/>
+    </w:p>
+    <w:p>
+      <w:pPr>
+        <w:jc w:val="center"/>
+      </w:pPr>
+      <w:r>
+        <w:drawing>
+          <wp:inline distT="0" distB="0" distL="0" distR="0" wp14:anchorId="4A062688" wp14:editId="13D3DCC5">
+            <wp:extent cx="4114497" cy="3027872"/>
+            <wp:effectExtent l="0" t="0" r="635" b="1270"/>
+            <wp:docPr id="13" name="Imagen 13"/>
+            <wp:cNvGraphicFramePr>
+              <a:graphicFrameLocks xmlns:a="http://schemas.openxmlformats.org/drawingml/2006/main" noChangeAspect="1"/>
+            </wp:cNvGraphicFramePr>
+            <a:graphic xmlns:a="http://schemas.openxmlformats.org/drawingml/2006/main">
+              <a:graphicData uri="http://schemas.openxmlformats.org/drawingml/2006/picture">
+                <pic:pic xmlns:pic="http://schemas.openxmlformats.org/drawingml/2006/picture">
+                  <pic:nvPicPr>
+                    <pic:cNvPr id="1" name=""/>
+                    <pic:cNvPicPr/>
+                  </pic:nvPicPr>
+                  <pic:blipFill>
+                    <a:blip r:embed="rId51"/>
+                    <a:stretch>
+                      <a:fillRect/>
+                    </a:stretch>
+                  </pic:blipFill>
+                  <pic:spPr>
+                    <a:xfrm>
+                      <a:off x="0" y="0"/>
+                      <a:ext cx="4153144" cy="3056313"/>
+                    </a:xfrm>
+                    <a:prstGeom prst="rect">
+                      <a:avLst/>
+                    </a:prstGeom>
+                  </pic:spPr>
+                </pic:pic>
+              </a:graphicData>
+            </a:graphic>
+          </wp:inline>
+        </w:drawing>
+      </w:r>
+    </w:p>
+    <w:p>
+      <w:pPr>
+        <w:spacing w:line="240" w:lineRule="auto"/>
+        <w:rPr>
+          <w:rFonts w:ascii="Arial" w:hAnsi="Arial" w:cs="Arial"/>
+          <w:color w:val="4A4A4A"/>
+          <w:sz w:val="20"/>
+          <w:szCs w:val="20"/>
+          <w:shd w:val="clear" w:color="auto" w:fill="FFFFFF"/>
+        </w:rPr>
+      </w:pPr>
+      <w:r>
+        <w:rPr>
+          <w:rStyle w:val="Textoennegrita"/>
+          <w:rFonts w:ascii="Arial" w:hAnsi="Arial" w:cs="Arial"/>
+          <w:color w:val="4A4A4A"/>
+          <w:sz w:val="20"/>
+          <w:szCs w:val="20"/>
+          <w:shd w:val="clear" w:color="auto" w:fill="FFFFFF"/>
+        </w:rPr>
+        <w:lastRenderedPageBreak/>
+        <w:t xml:space="preserve">¿Qué son los </w:t>
+      </w:r>
+      <w:proofErr w:type="spellStart"/>
+      <w:r>
+        <w:rPr>
+          <w:rStyle w:val="Textoennegrita"/>
+          <w:rFonts w:ascii="Arial" w:hAnsi="Arial" w:cs="Arial"/>
+          <w:color w:val="4A4A4A"/>
+          <w:sz w:val="20"/>
+          <w:szCs w:val="20"/>
+          <w:shd w:val="clear" w:color="auto" w:fill="FFFFFF"/>
+        </w:rPr>
+        <w:t>Hooks</w:t>
+      </w:r>
+      <w:proofErr w:type="spellEnd"/>
+      <w:r>
+        <w:rPr>
+          <w:rStyle w:val="Textoennegrita"/>
+          <w:rFonts w:ascii="Arial" w:hAnsi="Arial" w:cs="Arial"/>
+          <w:color w:val="4A4A4A"/>
+          <w:sz w:val="20"/>
+          <w:szCs w:val="20"/>
+          <w:shd w:val="clear" w:color="auto" w:fill="FFFFFF"/>
+        </w:rPr>
+        <w:t>?</w:t>
+      </w:r>
+      <w:r>
+        <w:rPr>
+          <w:rFonts w:ascii="Arial" w:hAnsi="Arial" w:cs="Arial"/>
+          <w:color w:val="4A4A4A"/>
+          <w:sz w:val="20"/>
+          <w:szCs w:val="20"/>
+        </w:rPr>
+        <w:br/>
+      </w:r>
+      <w:r>
+        <w:rPr>
+          <w:rFonts w:ascii="Arial" w:hAnsi="Arial" w:cs="Arial"/>
+          <w:color w:val="4A4A4A"/>
+          <w:sz w:val="20"/>
+          <w:szCs w:val="20"/>
+          <w:shd w:val="clear" w:color="auto" w:fill="FFFFFF"/>
+        </w:rPr>
+        <w:t xml:space="preserve">Funciones que nos permiten acceder a casi todas las características de </w:t>
+      </w:r>
+      <w:proofErr w:type="spellStart"/>
+      <w:r>
+        <w:rPr>
+          <w:rFonts w:ascii="Arial" w:hAnsi="Arial" w:cs="Arial"/>
+          <w:color w:val="4A4A4A"/>
+          <w:sz w:val="20"/>
+          <w:szCs w:val="20"/>
+          <w:shd w:val="clear" w:color="auto" w:fill="FFFFFF"/>
+        </w:rPr>
+        <w:t>react</w:t>
+      </w:r>
+      <w:proofErr w:type="spellEnd"/>
+      <w:r>
+        <w:rPr>
+          <w:rFonts w:ascii="Arial" w:hAnsi="Arial" w:cs="Arial"/>
+          <w:color w:val="4A4A4A"/>
+          <w:sz w:val="20"/>
+          <w:szCs w:val="20"/>
+          <w:shd w:val="clear" w:color="auto" w:fill="FFFFFF"/>
+        </w:rPr>
+        <w:t xml:space="preserve"> desde componentes funcionales.</w:t>
+      </w:r>
+      <w:r>
+        <w:rPr>
+          <w:rFonts w:ascii="Arial" w:hAnsi="Arial" w:cs="Arial"/>
+          <w:color w:val="4A4A4A"/>
+          <w:sz w:val="20"/>
+          <w:szCs w:val="20"/>
+        </w:rPr>
+        <w:br/>
+      </w:r>
+      <w:r>
+        <w:rPr>
+          <w:rFonts w:ascii="Arial" w:hAnsi="Arial" w:cs="Arial"/>
+          <w:color w:val="4A4A4A"/>
+          <w:sz w:val="20"/>
+          <w:szCs w:val="20"/>
+          <w:shd w:val="clear" w:color="auto" w:fill="FFFFFF"/>
+        </w:rPr>
+        <w:t>Las características que por ahora no se pueden acceder son:</w:t>
+      </w:r>
+      <w:r>
+        <w:rPr>
+          <w:rFonts w:ascii="Arial" w:hAnsi="Arial" w:cs="Arial"/>
+          <w:color w:val="4A4A4A"/>
+          <w:sz w:val="20"/>
+          <w:szCs w:val="20"/>
+        </w:rPr>
+        <w:br/>
+      </w:r>
+      <w:proofErr w:type="spellStart"/>
+      <w:r>
+        <w:rPr>
+          <w:rFonts w:ascii="Arial" w:hAnsi="Arial" w:cs="Arial"/>
+          <w:color w:val="4A4A4A"/>
+          <w:sz w:val="20"/>
+          <w:szCs w:val="20"/>
+          <w:shd w:val="clear" w:color="auto" w:fill="FFFFFF"/>
+        </w:rPr>
+        <w:t>getSnaphotBeforeUpdate</w:t>
+      </w:r>
+      <w:proofErr w:type="spellEnd"/>
+      <w:r>
+        <w:rPr>
+          <w:rFonts w:ascii="Arial" w:hAnsi="Arial" w:cs="Arial"/>
+          <w:color w:val="4A4A4A"/>
+          <w:sz w:val="20"/>
+          <w:szCs w:val="20"/>
+        </w:rPr>
+        <w:br/>
+      </w:r>
+      <w:proofErr w:type="spellStart"/>
+      <w:r>
+        <w:rPr>
+          <w:rFonts w:ascii="Arial" w:hAnsi="Arial" w:cs="Arial"/>
+          <w:color w:val="4A4A4A"/>
+          <w:sz w:val="20"/>
+          <w:szCs w:val="20"/>
+          <w:shd w:val="clear" w:color="auto" w:fill="FFFFFF"/>
+        </w:rPr>
+        <w:t>componentDidCatch</w:t>
+      </w:r>
+      <w:proofErr w:type="spellEnd"/>
+      <w:r>
+        <w:rPr>
+          <w:rFonts w:ascii="Arial" w:hAnsi="Arial" w:cs="Arial"/>
+          <w:color w:val="4A4A4A"/>
+          <w:sz w:val="20"/>
+          <w:szCs w:val="20"/>
+        </w:rPr>
+        <w:br/>
+      </w:r>
+      <w:r>
+        <w:rPr>
+          <w:rFonts w:ascii="Segoe UI Emoji" w:hAnsi="Segoe UI Emoji" w:cs="Segoe UI Emoji"/>
+          <w:color w:val="4A4A4A"/>
+          <w:sz w:val="20"/>
+          <w:szCs w:val="20"/>
+          <w:shd w:val="clear" w:color="auto" w:fill="FFFFFF"/>
+        </w:rPr>
+        <w:t>🔧</w:t>
+      </w:r>
+      <w:r>
+        <w:rPr>
+          <w:rFonts w:ascii="Arial" w:hAnsi="Arial" w:cs="Arial"/>
+          <w:color w:val="4A4A4A"/>
+          <w:sz w:val="20"/>
+          <w:szCs w:val="20"/>
+        </w:rPr>
+        <w:br/>
+      </w:r>
+      <w:r>
+        <w:rPr>
+          <w:rStyle w:val="nfasis"/>
+          <w:rFonts w:ascii="Arial" w:hAnsi="Arial" w:cs="Arial"/>
+          <w:color w:val="4A4A4A"/>
+          <w:sz w:val="20"/>
+          <w:szCs w:val="20"/>
+          <w:shd w:val="clear" w:color="auto" w:fill="FFFFFF"/>
+        </w:rPr>
+        <w:t xml:space="preserve">Los </w:t>
+      </w:r>
+      <w:proofErr w:type="spellStart"/>
+      <w:r>
+        <w:rPr>
+          <w:rStyle w:val="nfasis"/>
+          <w:rFonts w:ascii="Arial" w:hAnsi="Arial" w:cs="Arial"/>
+          <w:color w:val="4A4A4A"/>
+          <w:sz w:val="20"/>
+          <w:szCs w:val="20"/>
+          <w:shd w:val="clear" w:color="auto" w:fill="FFFFFF"/>
+        </w:rPr>
+        <w:t>hooks</w:t>
+      </w:r>
+      <w:proofErr w:type="spellEnd"/>
+      <w:r>
+        <w:rPr>
+          <w:rStyle w:val="nfasis"/>
+          <w:rFonts w:ascii="Arial" w:hAnsi="Arial" w:cs="Arial"/>
+          <w:color w:val="4A4A4A"/>
+          <w:sz w:val="20"/>
+          <w:szCs w:val="20"/>
+          <w:shd w:val="clear" w:color="auto" w:fill="FFFFFF"/>
+        </w:rPr>
+        <w:t xml:space="preserve"> principales son</w:t>
+      </w:r>
+      <w:r>
+        <w:rPr>
+          <w:rFonts w:ascii="Arial" w:hAnsi="Arial" w:cs="Arial"/>
+          <w:color w:val="4A4A4A"/>
+          <w:sz w:val="20"/>
+          <w:szCs w:val="20"/>
+        </w:rPr>
+        <w:br/>
+      </w:r>
+      <w:r>
+        <w:rPr>
+          <w:rFonts w:ascii="Arial" w:hAnsi="Arial" w:cs="Arial"/>
+          <w:color w:val="4A4A4A"/>
+          <w:sz w:val="20"/>
+          <w:szCs w:val="20"/>
+          <w:shd w:val="clear" w:color="auto" w:fill="FFFFFF"/>
+        </w:rPr>
+        <w:t xml:space="preserve">- </w:t>
+      </w:r>
+      <w:proofErr w:type="spellStart"/>
+      <w:r>
+        <w:rPr>
+          <w:rFonts w:ascii="Arial" w:hAnsi="Arial" w:cs="Arial"/>
+          <w:color w:val="4A4A4A"/>
+          <w:sz w:val="20"/>
+          <w:szCs w:val="20"/>
+          <w:shd w:val="clear" w:color="auto" w:fill="FFFFFF"/>
+        </w:rPr>
+        <w:t>useState</w:t>
+      </w:r>
+      <w:proofErr w:type="spellEnd"/>
+      <w:r>
+        <w:rPr>
+          <w:rFonts w:ascii="Arial" w:hAnsi="Arial" w:cs="Arial"/>
+          <w:color w:val="4A4A4A"/>
+          <w:sz w:val="20"/>
+          <w:szCs w:val="20"/>
+          <w:shd w:val="clear" w:color="auto" w:fill="FFFFFF"/>
+        </w:rPr>
+        <w:t>: para añadir un estado local en el componente</w:t>
+      </w:r>
+      <w:r>
+        <w:rPr>
+          <w:rFonts w:ascii="Arial" w:hAnsi="Arial" w:cs="Arial"/>
+          <w:color w:val="4A4A4A"/>
+          <w:sz w:val="20"/>
+          <w:szCs w:val="20"/>
+        </w:rPr>
+        <w:br/>
+      </w:r>
+      <w:r>
+        <w:rPr>
+          <w:rFonts w:ascii="Arial" w:hAnsi="Arial" w:cs="Arial"/>
+          <w:color w:val="4A4A4A"/>
+          <w:sz w:val="20"/>
+          <w:szCs w:val="20"/>
+          <w:shd w:val="clear" w:color="auto" w:fill="FFFFFF"/>
+        </w:rPr>
+        <w:t xml:space="preserve">- </w:t>
+      </w:r>
+      <w:proofErr w:type="spellStart"/>
+      <w:r>
+        <w:rPr>
+          <w:rFonts w:ascii="Arial" w:hAnsi="Arial" w:cs="Arial"/>
+          <w:color w:val="4A4A4A"/>
+          <w:sz w:val="20"/>
+          <w:szCs w:val="20"/>
+          <w:shd w:val="clear" w:color="auto" w:fill="FFFFFF"/>
+        </w:rPr>
+        <w:t>useEffect</w:t>
+      </w:r>
+      <w:proofErr w:type="spellEnd"/>
+      <w:r>
+        <w:rPr>
+          <w:rFonts w:ascii="Arial" w:hAnsi="Arial" w:cs="Arial"/>
+          <w:color w:val="4A4A4A"/>
+          <w:sz w:val="20"/>
+          <w:szCs w:val="20"/>
+          <w:shd w:val="clear" w:color="auto" w:fill="FFFFFF"/>
+        </w:rPr>
+        <w:t xml:space="preserve">: permite ejecutar una </w:t>
+      </w:r>
+      <w:proofErr w:type="spellStart"/>
+      <w:r>
+        <w:rPr>
+          <w:rFonts w:ascii="Arial" w:hAnsi="Arial" w:cs="Arial"/>
+          <w:color w:val="4A4A4A"/>
+          <w:sz w:val="20"/>
+          <w:szCs w:val="20"/>
+          <w:shd w:val="clear" w:color="auto" w:fill="FFFFFF"/>
+        </w:rPr>
+        <w:t>funcion</w:t>
+      </w:r>
+      <w:proofErr w:type="spellEnd"/>
+      <w:r>
+        <w:rPr>
+          <w:rFonts w:ascii="Arial" w:hAnsi="Arial" w:cs="Arial"/>
+          <w:color w:val="4A4A4A"/>
+          <w:sz w:val="20"/>
+          <w:szCs w:val="20"/>
+          <w:shd w:val="clear" w:color="auto" w:fill="FFFFFF"/>
+        </w:rPr>
+        <w:t xml:space="preserve"> cada vez que rendericemos nuestro componente</w:t>
+      </w:r>
+      <w:r>
+        <w:rPr>
+          <w:rFonts w:ascii="Arial" w:hAnsi="Arial" w:cs="Arial"/>
+          <w:color w:val="4A4A4A"/>
+          <w:sz w:val="20"/>
+          <w:szCs w:val="20"/>
+        </w:rPr>
+        <w:br/>
+      </w:r>
+      <w:r>
+        <w:rPr>
+          <w:rFonts w:ascii="Arial" w:hAnsi="Arial" w:cs="Arial"/>
+          <w:color w:val="4A4A4A"/>
+          <w:sz w:val="20"/>
+          <w:szCs w:val="20"/>
+          <w:shd w:val="clear" w:color="auto" w:fill="FFFFFF"/>
+        </w:rPr>
+        <w:t xml:space="preserve">- </w:t>
+      </w:r>
+      <w:proofErr w:type="spellStart"/>
+      <w:r>
+        <w:rPr>
+          <w:rFonts w:ascii="Arial" w:hAnsi="Arial" w:cs="Arial"/>
+          <w:color w:val="4A4A4A"/>
+          <w:sz w:val="20"/>
+          <w:szCs w:val="20"/>
+          <w:shd w:val="clear" w:color="auto" w:fill="FFFFFF"/>
+        </w:rPr>
+        <w:t>useContext</w:t>
+      </w:r>
+      <w:proofErr w:type="spellEnd"/>
+      <w:r>
+        <w:rPr>
+          <w:rFonts w:ascii="Arial" w:hAnsi="Arial" w:cs="Arial"/>
+          <w:color w:val="4A4A4A"/>
+          <w:sz w:val="20"/>
+          <w:szCs w:val="20"/>
+          <w:shd w:val="clear" w:color="auto" w:fill="FFFFFF"/>
+        </w:rPr>
+        <w:t xml:space="preserve">: permite acceder a la </w:t>
+      </w:r>
+      <w:proofErr w:type="spellStart"/>
+      <w:r>
+        <w:rPr>
+          <w:rFonts w:ascii="Arial" w:hAnsi="Arial" w:cs="Arial"/>
+          <w:color w:val="4A4A4A"/>
+          <w:sz w:val="20"/>
+          <w:szCs w:val="20"/>
+          <w:shd w:val="clear" w:color="auto" w:fill="FFFFFF"/>
+        </w:rPr>
+        <w:t>context</w:t>
+      </w:r>
+      <w:proofErr w:type="spellEnd"/>
+      <w:r>
+        <w:rPr>
+          <w:rFonts w:ascii="Arial" w:hAnsi="Arial" w:cs="Arial"/>
+          <w:color w:val="4A4A4A"/>
+          <w:sz w:val="20"/>
+          <w:szCs w:val="20"/>
+          <w:shd w:val="clear" w:color="auto" w:fill="FFFFFF"/>
+        </w:rPr>
+        <w:t xml:space="preserve"> API para obtener valores que se utilizaran en toda la </w:t>
+      </w:r>
+      <w:proofErr w:type="spellStart"/>
+      <w:r>
+        <w:rPr>
+          <w:rFonts w:ascii="Arial" w:hAnsi="Arial" w:cs="Arial"/>
+          <w:color w:val="4A4A4A"/>
+          <w:sz w:val="20"/>
+          <w:szCs w:val="20"/>
+          <w:shd w:val="clear" w:color="auto" w:fill="FFFFFF"/>
+        </w:rPr>
+        <w:t>aplicacion</w:t>
+      </w:r>
+      <w:proofErr w:type="spellEnd"/>
+      <w:r>
+        <w:rPr>
+          <w:rFonts w:ascii="Arial" w:hAnsi="Arial" w:cs="Arial"/>
+          <w:color w:val="4A4A4A"/>
+          <w:sz w:val="20"/>
+          <w:szCs w:val="20"/>
+          <w:shd w:val="clear" w:color="auto" w:fill="FFFFFF"/>
+        </w:rPr>
+        <w:t xml:space="preserve"> de forma global, sin necesidad de pasarla por las </w:t>
+      </w:r>
+      <w:proofErr w:type="spellStart"/>
+      <w:r>
+        <w:rPr>
+          <w:rFonts w:ascii="Arial" w:hAnsi="Arial" w:cs="Arial"/>
+          <w:color w:val="4A4A4A"/>
+          <w:sz w:val="20"/>
+          <w:szCs w:val="20"/>
+          <w:shd w:val="clear" w:color="auto" w:fill="FFFFFF"/>
+        </w:rPr>
+        <w:t>props</w:t>
+      </w:r>
+      <w:proofErr w:type="spellEnd"/>
+      <w:r>
+        <w:rPr>
+          <w:rFonts w:ascii="Arial" w:hAnsi="Arial" w:cs="Arial"/>
+          <w:color w:val="4A4A4A"/>
+          <w:sz w:val="20"/>
+          <w:szCs w:val="20"/>
+          <w:shd w:val="clear" w:color="auto" w:fill="FFFFFF"/>
+        </w:rPr>
+        <w:t>.</w:t>
+      </w:r>
+    </w:p>
+    <w:p>
+      <w:pPr>
+        <w:spacing w:line="240" w:lineRule="auto"/>
+        <w:rPr>
+          <w:rFonts w:ascii="Arial" w:hAnsi="Arial" w:cs="Arial"/>
+          <w:color w:val="4A4A4A"/>
+          <w:sz w:val="20"/>
+          <w:szCs w:val="20"/>
+          <w:shd w:val="clear" w:color="auto" w:fill="FFFFFF"/>
+        </w:rPr>
+      </w:pPr>
+    </w:p>
+    <w:p>
+      <w:pPr>
+        <w:spacing w:line="240" w:lineRule="auto"/>
+        <w:jc w:val="center"/>
+        <w:rPr>
+          <w:sz w:val="20"/>
+          <w:szCs w:val="20"/>
+          <w:lang w:val="es-MX"/>
+        </w:rPr>
+      </w:pPr>
+      <w:r>
+        <w:rPr>
+          <w:sz w:val="20"/>
+          <w:szCs w:val="20"/>
+          <w:lang w:val="es-MX"/>
+        </w:rPr>
+        <w:drawing>
+          <wp:inline distT="0" distB="0" distL="0" distR="0" wp14:anchorId="7036D6BD" wp14:editId="45704309">
+            <wp:extent cx="2734574" cy="2199292"/>
+            <wp:effectExtent l="0" t="0" r="8890" b="0"/>
+            <wp:docPr id="15" name="Imagen 15"/>
+            <wp:cNvGraphicFramePr>
+              <a:graphicFrameLocks xmlns:a="http://schemas.openxmlformats.org/drawingml/2006/main" noChangeAspect="1"/>
+            </wp:cNvGraphicFramePr>
+            <a:graphic xmlns:a="http://schemas.openxmlformats.org/drawingml/2006/main">
+              <a:graphicData uri="http://schemas.openxmlformats.org/drawingml/2006/picture">
+                <pic:pic xmlns:pic="http://schemas.openxmlformats.org/drawingml/2006/picture">
+                  <pic:nvPicPr>
+                    <pic:cNvPr id="1" name=""/>
+                    <pic:cNvPicPr/>
+                  </pic:nvPicPr>
+                  <pic:blipFill>
+                    <a:blip r:embed="rId52"/>
+                    <a:stretch>
+                      <a:fillRect/>
+                    </a:stretch>
+                  </pic:blipFill>
+                  <pic:spPr>
+                    <a:xfrm>
+                      <a:off x="0" y="0"/>
+                      <a:ext cx="2758870" cy="2218833"/>
+                    </a:xfrm>
+                    <a:prstGeom prst="rect">
+                      <a:avLst/>
+                    </a:prstGeom>
+                  </pic:spPr>
+                </pic:pic>
+              </a:graphicData>
+            </a:graphic>
+          </wp:inline>
+        </w:drawing>
+      </w:r>
+      <w:r>
+        <w:rPr>
+          <w:sz w:val="20"/>
+          <w:szCs w:val="20"/>
+          <w:lang w:val="es-MX"/>
+        </w:rPr>
+        <w:t xml:space="preserve">     </w:t>
+      </w:r>
+      <w:r>
+        <w:rPr>
+          <w:sz w:val="20"/>
+          <w:szCs w:val="20"/>
+          <w:lang w:val="es-MX"/>
+        </w:rPr>
+        <w:drawing>
+          <wp:inline distT="0" distB="0" distL="0" distR="0" wp14:anchorId="4019E63C" wp14:editId="0E97E860">
+            <wp:extent cx="1875912" cy="2202348"/>
+            <wp:effectExtent l="0" t="0" r="0" b="7620"/>
+            <wp:docPr id="16" name="Imagen 16"/>
+            <wp:cNvGraphicFramePr>
+              <a:graphicFrameLocks xmlns:a="http://schemas.openxmlformats.org/drawingml/2006/main" noChangeAspect="1"/>
+            </wp:cNvGraphicFramePr>
+            <a:graphic xmlns:a="http://schemas.openxmlformats.org/drawingml/2006/main">
+              <a:graphicData uri="http://schemas.openxmlformats.org/drawingml/2006/picture">
+                <pic:pic xmlns:pic="http://schemas.openxmlformats.org/drawingml/2006/picture">
+                  <pic:nvPicPr>
+                    <pic:cNvPr id="1" name=""/>
+                    <pic:cNvPicPr/>
+                  </pic:nvPicPr>
+                  <pic:blipFill>
+                    <a:blip r:embed="rId53"/>
+                    <a:stretch>
+                      <a:fillRect/>
+                    </a:stretch>
+                  </pic:blipFill>
+                  <pic:spPr>
+                    <a:xfrm>
+                      <a:off x="0" y="0"/>
+                      <a:ext cx="1889787" cy="2218637"/>
+                    </a:xfrm>
+                    <a:prstGeom prst="rect">
+                      <a:avLst/>
+                    </a:prstGeom>
+                  </pic:spPr>
+                </pic:pic>
+              </a:graphicData>
+            </a:graphic>
+          </wp:inline>
+        </w:drawing>
+      </w:r>
+    </w:p>
     <w:sectPr>
-      <w:footerReference w:type="default" r:id="rId46"/>
+      <w:footerReference w:type="default" r:id="rId54"/>
       <w:pgSz w:w="11907" w:h="16839" w:code="9"/>
       <w:pgMar w:top="1440" w:right="1440" w:bottom="1440" w:left="1440" w:header="720" w:footer="720" w:gutter="0"/>
       <w:cols w:space="720"/>

</xml_diff>